<commit_message>
Added more content on procedure conversion. Discussing functions.
</commit_message>
<xml_diff>
--- a/solliance-oracle-to-postgresql-migration-guide.docx
+++ b/solliance-oracle-to-postgresql-migration-guide.docx
@@ -407,6 +407,12 @@
     <w:p/>
     <w:sdt>
       <w:sdtPr>
+        <w:rPr>
+          <w:rFonts w:asciiTheme="minorHAnsi" w:eastAsiaTheme="minorHAnsi" w:hAnsiTheme="minorHAnsi" w:cstheme="minorBidi"/>
+          <w:color w:val="auto"/>
+          <w:sz w:val="22"/>
+          <w:szCs w:val="22"/>
+        </w:rPr>
         <w:id w:val="-1512984325"/>
         <w:docPartObj>
           <w:docPartGallery w:val="Table of Contents"/>
@@ -415,13 +421,9 @@
       </w:sdtPr>
       <w:sdtEndPr>
         <w:rPr>
-          <w:rFonts w:asciiTheme="minorHAnsi" w:eastAsiaTheme="minorHAnsi" w:hAnsiTheme="minorHAnsi" w:cstheme="minorBidi"/>
           <w:b/>
           <w:bCs/>
           <w:noProof/>
-          <w:color w:val="auto"/>
-          <w:sz w:val="22"/>
-          <w:szCs w:val="22"/>
         </w:rPr>
       </w:sdtEndPr>
       <w:sdtContent>
@@ -3438,6 +3440,9 @@
         <w:t xml:space="preserve">.  </w:t>
       </w:r>
       <w:r>
+        <w:t xml:space="preserve">Applications that take advantage of ORM tools like Hibernate and Spring are great candidates for easy migrations. They abstract the mapping of data and types.  </w:t>
+      </w:r>
+      <w:r>
         <w:t>The</w:t>
       </w:r>
       <w:r>
@@ -3527,10 +3532,24 @@
     </w:p>
     <w:p>
       <w:pPr>
+        <w:rPr>
+          <w:rFonts w:asciiTheme="majorHAnsi" w:eastAsiaTheme="majorEastAsia" w:hAnsiTheme="majorHAnsi" w:cstheme="majorBidi"/>
+          <w:color w:val="2F5496" w:themeColor="accent1" w:themeShade="BF"/>
+          <w:sz w:val="26"/>
+          <w:szCs w:val="26"/>
+        </w:rPr>
+      </w:pPr>
+      <w:bookmarkStart w:id="1" w:name="_Toc36107840"/>
+      <w:r>
+        <w:br w:type="page"/>
+      </w:r>
+    </w:p>
+    <w:p>
+      <w:pPr>
         <w:pStyle w:val="Heading2"/>
       </w:pPr>
-      <w:bookmarkStart w:id="1" w:name="_Toc36107840"/>
-      <w:r>
+      <w:r>
+        <w:lastRenderedPageBreak/>
         <w:t xml:space="preserve">Scenario </w:t>
       </w:r>
       <w:r>
@@ -3613,7 +3632,6 @@
     </w:p>
     <w:p>
       <w:r>
-        <w:lastRenderedPageBreak/>
         <w:t>The development team is motivated, but has communicated firmly migration is not as easy as changing a connection string in the application configuration. PostgreSQL has very similar capabilities to the existing Oracle database, but special considerations would be required for database objects that did not convert transparently. Downtime, functionality degradation, and loss of data are biggest risks for this project. The development team has been given the task of documenting the migration and risk mitigation plan.</w:t>
       </w:r>
     </w:p>
@@ -3849,8 +3867,6 @@
       <w:r>
         <w:t xml:space="preserve"> ORM</w:t>
       </w:r>
-      <w:bookmarkStart w:id="4" w:name="_GoBack"/>
-      <w:bookmarkEnd w:id="4"/>
     </w:p>
     <w:p>
       <w:pPr>
@@ -3955,14 +3971,14 @@
       <w:pPr>
         <w:pStyle w:val="Heading2"/>
       </w:pPr>
-      <w:bookmarkStart w:id="5" w:name="_Toc36107843"/>
+      <w:bookmarkStart w:id="4" w:name="_Toc36107843"/>
       <w:r>
         <w:t xml:space="preserve">Oracle </w:t>
       </w:r>
       <w:r>
         <w:t>Database ER Diagram</w:t>
       </w:r>
-      <w:bookmarkEnd w:id="5"/>
+      <w:bookmarkEnd w:id="4"/>
     </w:p>
     <w:p>
       <w:pPr>
@@ -4056,9 +4072,8 @@
       <w:pPr>
         <w:pStyle w:val="Heading2"/>
       </w:pPr>
-      <w:bookmarkStart w:id="6" w:name="_Toc36107844"/>
-      <w:r>
-        <w:lastRenderedPageBreak/>
+      <w:bookmarkStart w:id="5" w:name="_Toc36107844"/>
+      <w:r>
         <w:t xml:space="preserve">Database </w:t>
       </w:r>
       <w:r>
@@ -4079,80 +4094,80 @@
       <w:r>
         <w:t>igrated</w:t>
       </w:r>
+      <w:bookmarkEnd w:id="5"/>
+    </w:p>
+    <w:p>
+      <w:pPr>
+        <w:pStyle w:val="ListParagraph"/>
+        <w:ind w:left="0"/>
+      </w:pPr>
+      <w:r>
+        <w:t xml:space="preserve">    1. Primary and foreign field constraints.</w:t>
+      </w:r>
+    </w:p>
+    <w:p>
+      <w:pPr>
+        <w:pStyle w:val="ListParagraph"/>
+        <w:ind w:left="0"/>
+      </w:pPr>
+      <w:r>
+        <w:t xml:space="preserve">    2. Stored Procedures</w:t>
+      </w:r>
+    </w:p>
+    <w:p>
+      <w:pPr>
+        <w:pStyle w:val="ListParagraph"/>
+        <w:ind w:left="0"/>
+      </w:pPr>
+      <w:r>
+        <w:t xml:space="preserve">    3. Views</w:t>
+      </w:r>
+    </w:p>
+    <w:p>
+      <w:pPr>
+        <w:pStyle w:val="ListParagraph"/>
+        <w:ind w:left="0"/>
+      </w:pPr>
+      <w:r>
+        <w:t xml:space="preserve">    5. Triggers</w:t>
+      </w:r>
+    </w:p>
+    <w:p>
+      <w:pPr>
+        <w:pStyle w:val="ListParagraph"/>
+        <w:ind w:left="0"/>
+      </w:pPr>
+      <w:r>
+        <w:t xml:space="preserve">    6. Indexes</w:t>
+      </w:r>
+    </w:p>
+    <w:p>
+      <w:pPr>
+        <w:pStyle w:val="ListParagraph"/>
+        <w:ind w:left="0"/>
+      </w:pPr>
+      <w:r>
+        <w:t xml:space="preserve">    7. Sequences</w:t>
+      </w:r>
+    </w:p>
+    <w:p>
+      <w:pPr>
+        <w:pStyle w:val="ListParagraph"/>
+        <w:ind w:left="0"/>
+      </w:pPr>
+      <w:r>
+        <w:t xml:space="preserve">    8. Field Data Types exercised: NUMBER, DECIMAL, VARCHAR2, DATE, CLOB, BLOB</w:t>
+      </w:r>
+    </w:p>
+    <w:p>
+      <w:pPr>
+        <w:pStyle w:val="Heading2"/>
+      </w:pPr>
+      <w:bookmarkStart w:id="6" w:name="_Toc36107845"/>
+      <w:r>
+        <w:t>Get the document artifacts from Git repo</w:t>
+      </w:r>
       <w:bookmarkEnd w:id="6"/>
-    </w:p>
-    <w:p>
-      <w:pPr>
-        <w:pStyle w:val="ListParagraph"/>
-        <w:ind w:left="0"/>
-      </w:pPr>
-      <w:r>
-        <w:t xml:space="preserve">    1. Primary and foreign field constraints.</w:t>
-      </w:r>
-    </w:p>
-    <w:p>
-      <w:pPr>
-        <w:pStyle w:val="ListParagraph"/>
-        <w:ind w:left="0"/>
-      </w:pPr>
-      <w:r>
-        <w:t xml:space="preserve">    2. Stored Procedures</w:t>
-      </w:r>
-    </w:p>
-    <w:p>
-      <w:pPr>
-        <w:pStyle w:val="ListParagraph"/>
-        <w:ind w:left="0"/>
-      </w:pPr>
-      <w:r>
-        <w:t xml:space="preserve">    3. Views</w:t>
-      </w:r>
-    </w:p>
-    <w:p>
-      <w:pPr>
-        <w:pStyle w:val="ListParagraph"/>
-        <w:ind w:left="0"/>
-      </w:pPr>
-      <w:r>
-        <w:t xml:space="preserve">    5. Triggers</w:t>
-      </w:r>
-    </w:p>
-    <w:p>
-      <w:pPr>
-        <w:pStyle w:val="ListParagraph"/>
-        <w:ind w:left="0"/>
-      </w:pPr>
-      <w:r>
-        <w:t xml:space="preserve">    6. Indexes</w:t>
-      </w:r>
-    </w:p>
-    <w:p>
-      <w:pPr>
-        <w:pStyle w:val="ListParagraph"/>
-        <w:ind w:left="0"/>
-      </w:pPr>
-      <w:r>
-        <w:t xml:space="preserve">    7. Sequences</w:t>
-      </w:r>
-    </w:p>
-    <w:p>
-      <w:pPr>
-        <w:pStyle w:val="ListParagraph"/>
-        <w:ind w:left="0"/>
-      </w:pPr>
-      <w:r>
-        <w:t xml:space="preserve">    8. Field Data Types exercised: NUMBER, DECIMAL, VARCHAR2, DATE, CLOB, BLOB</w:t>
-      </w:r>
-    </w:p>
-    <w:p>
-      <w:pPr>
-        <w:pStyle w:val="Heading2"/>
-      </w:pPr>
-      <w:bookmarkStart w:id="7" w:name="_Toc36107845"/>
-      <w:r>
-        <w:t>Get the document artifacts from Git repo</w:t>
-      </w:r>
-      <w:bookmarkEnd w:id="7"/>
     </w:p>
     <w:p>
       <w:pPr>
@@ -4392,6 +4407,7 @@
         <w:rPr>
           <w:noProof/>
         </w:rPr>
+        <w:lastRenderedPageBreak/>
         <w:drawing>
           <wp:inline distT="0" distB="0" distL="0" distR="0" wp14:anchorId="1D28E4B5" wp14:editId="5FCDCF32">
             <wp:extent cx="3329896" cy="2758895"/>
@@ -4469,12 +4485,12 @@
       <w:pPr>
         <w:pStyle w:val="Heading2"/>
       </w:pPr>
-      <w:bookmarkStart w:id="8" w:name="_Toc36107849"/>
+      <w:bookmarkStart w:id="7" w:name="_Toc36107849"/>
       <w:r>
         <w:lastRenderedPageBreak/>
         <w:t>Tour of the application</w:t>
       </w:r>
-      <w:bookmarkEnd w:id="8"/>
+      <w:bookmarkEnd w:id="7"/>
     </w:p>
     <w:p>
       <w:r>
@@ -4643,6 +4659,9 @@
     </w:p>
     <w:p>
       <w:r>
+        <w:rPr>
+          <w:noProof/>
+        </w:rPr>
         <w:drawing>
           <wp:inline distT="0" distB="0" distL="0" distR="0" wp14:anchorId="3A2D3A63" wp14:editId="43746EB1">
             <wp:extent cx="4448175" cy="1959383"/>
@@ -4703,7 +4722,7 @@
       <w:pPr>
         <w:pStyle w:val="Heading2"/>
       </w:pPr>
-      <w:bookmarkStart w:id="9" w:name="_Toc36107850"/>
+      <w:bookmarkStart w:id="8" w:name="_Toc36107850"/>
       <w:r>
         <w:lastRenderedPageBreak/>
         <w:t xml:space="preserve">Migration </w:t>
@@ -4714,7 +4733,7 @@
       <w:r>
         <w:t>rocess</w:t>
       </w:r>
-      <w:bookmarkEnd w:id="9"/>
+      <w:bookmarkEnd w:id="8"/>
     </w:p>
     <w:p>
       <w:r>
@@ -4791,7 +4810,7 @@
       <w:pPr>
         <w:pStyle w:val="Heading2"/>
       </w:pPr>
-      <w:bookmarkStart w:id="10" w:name="_Toc36107851"/>
+      <w:bookmarkStart w:id="9" w:name="_Toc36107851"/>
       <w:r>
         <w:t xml:space="preserve">Migrations </w:t>
       </w:r>
@@ -4801,7 +4820,7 @@
       <w:r>
         <w:t>ypes</w:t>
       </w:r>
-      <w:bookmarkEnd w:id="10"/>
+      <w:bookmarkEnd w:id="9"/>
     </w:p>
     <w:p/>
     <w:p>
@@ -4929,7 +4948,7 @@
       <w:pPr>
         <w:pStyle w:val="Heading2"/>
       </w:pPr>
-      <w:bookmarkStart w:id="11" w:name="_Toc36107852"/>
+      <w:bookmarkStart w:id="10" w:name="_Toc36107852"/>
       <w:r>
         <w:lastRenderedPageBreak/>
         <w:t>Pos</w:t>
@@ -4940,7 +4959,7 @@
       <w:r>
         <w:t>greSQL database price considerations</w:t>
       </w:r>
-      <w:bookmarkEnd w:id="11"/>
+      <w:bookmarkEnd w:id="10"/>
     </w:p>
     <w:p>
       <w:pPr>
@@ -5003,11 +5022,11 @@
       <w:pPr>
         <w:pStyle w:val="Heading2"/>
       </w:pPr>
-      <w:bookmarkStart w:id="12" w:name="_Toc36107853"/>
+      <w:bookmarkStart w:id="11" w:name="_Toc36107853"/>
       <w:r>
         <w:t>Database migration tool options</w:t>
       </w:r>
-      <w:bookmarkEnd w:id="12"/>
+      <w:bookmarkEnd w:id="11"/>
     </w:p>
     <w:p>
       <w:r>
@@ -5038,6 +5057,9 @@
       <w:r>
         <w:t>ora2pg utility</w:t>
       </w:r>
+      <w:r>
+        <w:t xml:space="preserve"> v20</w:t>
+      </w:r>
     </w:p>
     <w:p>
       <w:pPr>
@@ -5061,6 +5083,9 @@
       </w:pPr>
       <w:r>
         <w:t>Focus on ora2pg utility</w:t>
+      </w:r>
+      <w:r>
+        <w:t xml:space="preserve"> v20</w:t>
       </w:r>
     </w:p>
     <w:p>
@@ -5080,28 +5105,28 @@
       <w:pPr>
         <w:pStyle w:val="Heading2"/>
       </w:pPr>
-      <w:bookmarkStart w:id="13" w:name="_Toc36107858"/>
+      <w:bookmarkStart w:id="12" w:name="_Toc36107858"/>
       <w:r>
         <w:lastRenderedPageBreak/>
         <w:t>Setting up your migration server</w:t>
       </w:r>
+      <w:bookmarkEnd w:id="12"/>
+    </w:p>
+    <w:p/>
+    <w:p>
+      <w:r>
+        <w:t>This next section provides information related to setting up a server for database migration and the choices to consider.</w:t>
+      </w:r>
+    </w:p>
+    <w:p>
+      <w:pPr>
+        <w:pStyle w:val="Heading3"/>
+      </w:pPr>
+      <w:bookmarkStart w:id="13" w:name="_Toc36107859"/>
+      <w:r>
+        <w:t>Choosing your migration server</w:t>
+      </w:r>
       <w:bookmarkEnd w:id="13"/>
-    </w:p>
-    <w:p/>
-    <w:p>
-      <w:r>
-        <w:t>This next section provides information related to setting up a server for database migration and the choices to consider.</w:t>
-      </w:r>
-    </w:p>
-    <w:p>
-      <w:pPr>
-        <w:pStyle w:val="Heading3"/>
-      </w:pPr>
-      <w:bookmarkStart w:id="14" w:name="_Toc36107859"/>
-      <w:r>
-        <w:t>Choosing your migration server</w:t>
-      </w:r>
-      <w:bookmarkEnd w:id="14"/>
     </w:p>
     <w:p>
       <w:pPr>
@@ -5277,44 +5302,44 @@
       <w:pPr>
         <w:pStyle w:val="Heading3"/>
       </w:pPr>
-      <w:bookmarkStart w:id="15" w:name="_Toc36107860"/>
+      <w:bookmarkStart w:id="14" w:name="_Toc36107860"/>
       <w:r>
         <w:lastRenderedPageBreak/>
         <w:t>Hardware resources</w:t>
       </w:r>
+      <w:bookmarkEnd w:id="14"/>
+    </w:p>
+    <w:p>
+      <w:r>
+        <w:t xml:space="preserve">Your migration server should be reasonably configured with enough processing power and memory to handle the load.  Memory is the key issue with migrating large amounts of data, especially records containing blobs.  You may have reduce your data limit (rows processed per batch) significantly if you do not provide enough </w:t>
+      </w:r>
+      <w:r>
+        <w:t xml:space="preserve">migration server </w:t>
+      </w:r>
+      <w:r>
+        <w:t>resources.</w:t>
+      </w:r>
+      <w:r>
+        <w:t xml:space="preserve">  Receiving an out of memory error could cause unwanted project delays.</w:t>
+      </w:r>
+      <w:r>
+        <w:t xml:space="preserve">  The cost of delays may exceed the cost of moving to proper Azure SKU.</w:t>
+      </w:r>
+    </w:p>
+    <w:p>
+      <w:r>
+        <w:t>The migration server needs access to the Oracle and the Azure PostgreSQL instances.  Depending on your project timelines, you may need to increase your throughput between the source environment and the Azure PostgreSQL network.</w:t>
+      </w:r>
+    </w:p>
+    <w:p>
+      <w:pPr>
+        <w:pStyle w:val="Heading3"/>
+      </w:pPr>
+      <w:bookmarkStart w:id="15" w:name="_Toc36107861"/>
+      <w:r>
+        <w:t>Securing the data during migration</w:t>
+      </w:r>
       <w:bookmarkEnd w:id="15"/>
-    </w:p>
-    <w:p>
-      <w:r>
-        <w:t xml:space="preserve">Your migration server should be reasonably configured with enough processing power and memory to handle the load.  Memory is the key issue with migrating large amounts of data, especially records containing blobs.  You may have reduce your data limit (rows processed per batch) significantly if you do not provide enough </w:t>
-      </w:r>
-      <w:r>
-        <w:t xml:space="preserve">migration server </w:t>
-      </w:r>
-      <w:r>
-        <w:t>resources.</w:t>
-      </w:r>
-      <w:r>
-        <w:t xml:space="preserve">  Receiving an out of memory error could cause unwanted project delays.</w:t>
-      </w:r>
-      <w:r>
-        <w:t xml:space="preserve">  The cost of delays may exceed the cost of moving to proper Azure SKU.</w:t>
-      </w:r>
-    </w:p>
-    <w:p>
-      <w:r>
-        <w:t>The migration server needs access to the Oracle and the Azure PostgreSQL instances.  Depending on your project timelines, you may need to increase your throughput between the source environment and the Azure PostgreSQL network.</w:t>
-      </w:r>
-    </w:p>
-    <w:p>
-      <w:pPr>
-        <w:pStyle w:val="Heading3"/>
-      </w:pPr>
-      <w:bookmarkStart w:id="16" w:name="_Toc36107861"/>
-      <w:r>
-        <w:t>Securing the data during migration</w:t>
-      </w:r>
-      <w:bookmarkEnd w:id="16"/>
     </w:p>
     <w:p>
       <w:pPr>
@@ -5486,7 +5511,7 @@
       <w:pPr>
         <w:pStyle w:val="Heading3"/>
       </w:pPr>
-      <w:bookmarkStart w:id="17" w:name="_Toc36107862"/>
+      <w:bookmarkStart w:id="16" w:name="_Toc36107862"/>
       <w:r>
         <w:lastRenderedPageBreak/>
         <w:t xml:space="preserve">Download and install </w:t>
@@ -5500,22 +5525,22 @@
       <w:r>
         <w:t xml:space="preserve"> client library</w:t>
       </w:r>
+      <w:bookmarkEnd w:id="16"/>
+    </w:p>
+    <w:p>
+      <w:r>
+        <w:t>If you are running the Oracle XE database locally, then you can you skip the install of the database client.</w:t>
+      </w:r>
+    </w:p>
+    <w:p>
+      <w:pPr>
+        <w:pStyle w:val="Heading3"/>
+      </w:pPr>
+      <w:bookmarkStart w:id="17" w:name="_Toc36107863"/>
+      <w:r>
+        <w:t>Set up the environment variables</w:t>
+      </w:r>
       <w:bookmarkEnd w:id="17"/>
-    </w:p>
-    <w:p>
-      <w:r>
-        <w:t>If you are running the Oracle XE database locally, then you can you skip the install of the database client.</w:t>
-      </w:r>
-    </w:p>
-    <w:p>
-      <w:pPr>
-        <w:pStyle w:val="Heading3"/>
-      </w:pPr>
-      <w:bookmarkStart w:id="18" w:name="_Toc36107863"/>
-      <w:r>
-        <w:t>Set up the environment variables</w:t>
-      </w:r>
-      <w:bookmarkEnd w:id="18"/>
     </w:p>
     <w:p>
       <w:pPr>
@@ -5601,7 +5626,7 @@
       <w:pPr>
         <w:pStyle w:val="Heading3"/>
       </w:pPr>
-      <w:bookmarkStart w:id="19" w:name="_Toc36107864"/>
+      <w:bookmarkStart w:id="18" w:name="_Toc36107864"/>
       <w:r>
         <w:t xml:space="preserve">Set up </w:t>
       </w:r>
@@ -5617,7 +5642,7 @@
       <w:r>
         <w:t xml:space="preserve"> database client</w:t>
       </w:r>
-      <w:bookmarkEnd w:id="19"/>
+      <w:bookmarkEnd w:id="18"/>
     </w:p>
     <w:p>
       <w:r>
@@ -5782,14 +5807,14 @@
       <w:pPr>
         <w:pStyle w:val="Heading3"/>
       </w:pPr>
-      <w:bookmarkStart w:id="20" w:name="_Toc36107865"/>
+      <w:bookmarkStart w:id="19" w:name="_Toc36107865"/>
       <w:r>
         <w:t>Download and install the ora2pg</w:t>
       </w:r>
       <w:r>
         <w:t xml:space="preserve"> utility</w:t>
       </w:r>
-      <w:bookmarkEnd w:id="20"/>
+      <w:bookmarkEnd w:id="19"/>
     </w:p>
     <w:p>
       <w:pPr>
@@ -5800,19 +5825,72 @@
       </w:pPr>
     </w:p>
     <w:p>
+      <w:r>
+        <w:t>For quick testing in a Docker environment, consider using this image:</w:t>
+      </w:r>
+    </w:p>
+    <w:p>
+      <w:pPr>
+        <w:rPr>
+          <w:rFonts w:ascii="Lucida Console" w:hAnsi="Lucida Console"/>
+        </w:rPr>
+      </w:pPr>
+      <w:r>
+        <w:t xml:space="preserve"> </w:t>
+      </w:r>
+      <w:r>
+        <w:rPr>
+          <w:rFonts w:ascii="Lucida Console" w:hAnsi="Lucida Console"/>
+        </w:rPr>
+        <w:t>docker pull georgmoser/ora2og-docker</w:t>
+      </w:r>
+    </w:p>
+    <w:p>
+      <w:pPr>
+        <w:rPr>
+          <w:rFonts w:ascii="Lucida Console" w:hAnsi="Lucida Console"/>
+        </w:rPr>
+      </w:pPr>
+    </w:p>
+    <w:p>
+      <w:r>
+        <w:t xml:space="preserve">This will provide an environment which will allow you to understand the basics of the utility without having to spend a lot time </w:t>
+      </w:r>
+      <w:r>
+        <w:t xml:space="preserve">installing and </w:t>
+      </w:r>
+      <w:r>
+        <w:t>configuring.</w:t>
+      </w:r>
+    </w:p>
+    <w:p>
+      <w:r>
+        <w:t>For a full migration server, please review the</w:t>
+      </w:r>
+      <w:r>
+        <w:t xml:space="preserve"> ora2pg</w:t>
+      </w:r>
+      <w:r>
+        <w:t xml:space="preserve"> documentation.</w:t>
+      </w:r>
+    </w:p>
+    <w:p>
+      <w:hyperlink r:id="rId34" w:history="1">
+        <w:r>
+          <w:rPr>
+            <w:rStyle w:val="Hyperlink"/>
+          </w:rPr>
+          <w:t>http://ora2pg.darold.net/documentation.html</w:t>
+        </w:r>
+      </w:hyperlink>
+    </w:p>
+    <w:p>
       <w:pPr>
         <w:rPr>
           <w:b/>
           <w:bCs/>
         </w:rPr>
       </w:pPr>
-      <w:r>
-        <w:rPr>
-          <w:b/>
-          <w:bCs/>
-        </w:rPr>
-        <w:t>&lt;TODO&gt;</w:t>
-      </w:r>
     </w:p>
     <w:p>
       <w:pPr>
@@ -5866,7 +5944,7 @@
           <w:bCs/>
         </w:rPr>
       </w:pPr>
-      <w:hyperlink r:id="rId34" w:history="1">
+      <w:hyperlink r:id="rId35" w:history="1">
         <w:r>
           <w:rPr>
             <w:rStyle w:val="Hyperlink"/>
@@ -5882,7 +5960,7 @@
           <w:bCs/>
         </w:rPr>
       </w:pPr>
-      <w:hyperlink r:id="rId35" w:history="1">
+      <w:hyperlink r:id="rId36" w:history="1">
         <w:r>
           <w:rPr>
             <w:rStyle w:val="Hyperlink"/>
@@ -5892,7 +5970,7 @@
       </w:hyperlink>
     </w:p>
     <w:p>
-      <w:hyperlink r:id="rId36" w:history="1">
+      <w:hyperlink r:id="rId37" w:history="1">
         <w:r>
           <w:rPr>
             <w:rStyle w:val="Hyperlink"/>
@@ -5902,7 +5980,7 @@
       </w:hyperlink>
     </w:p>
     <w:p>
-      <w:hyperlink r:id="rId37" w:history="1">
+      <w:hyperlink r:id="rId38" w:history="1">
         <w:r>
           <w:rPr>
             <w:rStyle w:val="Hyperlink"/>
@@ -5912,7 +5990,7 @@
       </w:hyperlink>
     </w:p>
     <w:p>
-      <w:hyperlink r:id="rId38" w:history="1">
+      <w:hyperlink r:id="rId39" w:history="1">
         <w:r>
           <w:rPr>
             <w:rStyle w:val="Hyperlink"/>
@@ -5942,7 +6020,7 @@
       <w:pPr>
         <w:pStyle w:val="Heading2"/>
       </w:pPr>
-      <w:bookmarkStart w:id="21" w:name="_Toc36107866"/>
+      <w:bookmarkStart w:id="20" w:name="_Toc36107866"/>
       <w:r>
         <w:lastRenderedPageBreak/>
         <w:t xml:space="preserve">Discovering and </w:t>
@@ -5959,7 +6037,7 @@
       <w:r>
         <w:t>ora2pg</w:t>
       </w:r>
-      <w:bookmarkEnd w:id="21"/>
+      <w:bookmarkEnd w:id="20"/>
     </w:p>
     <w:p>
       <w:pPr>
@@ -5992,7 +6070,7 @@
                     <pic:cNvPicPr/>
                   </pic:nvPicPr>
                   <pic:blipFill>
-                    <a:blip r:embed="rId39"/>
+                    <a:blip r:embed="rId40"/>
                     <a:stretch>
                       <a:fillRect/>
                     </a:stretch>
@@ -6023,11 +6101,11 @@
       <w:pPr>
         <w:pStyle w:val="Heading3"/>
       </w:pPr>
-      <w:bookmarkStart w:id="22" w:name="_Toc36107867"/>
+      <w:bookmarkStart w:id="21" w:name="_Toc36107867"/>
       <w:r>
         <w:t>Prepping your database for export</w:t>
       </w:r>
-      <w:bookmarkEnd w:id="22"/>
+      <w:bookmarkEnd w:id="21"/>
     </w:p>
     <w:p/>
     <w:p>
@@ -6090,7 +6168,7 @@
                     <pic:cNvPicPr/>
                   </pic:nvPicPr>
                   <pic:blipFill>
-                    <a:blip r:embed="rId40"/>
+                    <a:blip r:embed="rId41"/>
                     <a:stretch>
                       <a:fillRect/>
                     </a:stretch>
@@ -6174,7 +6252,7 @@
                     <pic:cNvPicPr/>
                   </pic:nvPicPr>
                   <pic:blipFill>
-                    <a:blip r:embed="rId41"/>
+                    <a:blip r:embed="rId42"/>
                     <a:stretch>
                       <a:fillRect/>
                     </a:stretch>
@@ -6217,12 +6295,12 @@
       <w:pPr>
         <w:pStyle w:val="Heading3"/>
       </w:pPr>
-      <w:bookmarkStart w:id="23" w:name="_Toc36107868"/>
+      <w:bookmarkStart w:id="22" w:name="_Toc36107868"/>
       <w:r>
         <w:lastRenderedPageBreak/>
         <w:t>Create your ora2pg conf structure</w:t>
       </w:r>
-      <w:bookmarkEnd w:id="23"/>
+      <w:bookmarkEnd w:id="22"/>
     </w:p>
     <w:p>
       <w:pPr>
@@ -6383,7 +6461,7 @@
                     <pic:cNvPicPr/>
                   </pic:nvPicPr>
                   <pic:blipFill>
-                    <a:blip r:embed="rId42"/>
+                    <a:blip r:embed="rId43"/>
                     <a:stretch>
                       <a:fillRect/>
                     </a:stretch>
@@ -6465,7 +6543,7 @@
                     <pic:cNvPicPr/>
                   </pic:nvPicPr>
                   <pic:blipFill>
-                    <a:blip r:embed="rId43"/>
+                    <a:blip r:embed="rId44"/>
                     <a:stretch>
                       <a:fillRect/>
                     </a:stretch>
@@ -6514,7 +6592,7 @@
       <w:pPr>
         <w:pStyle w:val="Heading3"/>
       </w:pPr>
-      <w:bookmarkStart w:id="24" w:name="_Toc36107869"/>
+      <w:bookmarkStart w:id="23" w:name="_Toc36107869"/>
       <w:r>
         <w:lastRenderedPageBreak/>
         <w:t>Add your Oracle and PostgreSQL DSN configuration</w:t>
@@ -6522,7 +6600,7 @@
       <w:r>
         <w:t xml:space="preserve"> to the conf file</w:t>
       </w:r>
-      <w:bookmarkEnd w:id="24"/>
+      <w:bookmarkEnd w:id="23"/>
     </w:p>
     <w:p/>
     <w:p>
@@ -6570,7 +6648,7 @@
                     <pic:cNvPicPr/>
                   </pic:nvPicPr>
                   <pic:blipFill>
-                    <a:blip r:embed="rId44"/>
+                    <a:blip r:embed="rId45"/>
                     <a:stretch>
                       <a:fillRect/>
                     </a:stretch>
@@ -6706,7 +6784,7 @@
                     </pic:cNvPicPr>
                   </pic:nvPicPr>
                   <pic:blipFill>
-                    <a:blip r:embed="rId45">
+                    <a:blip r:embed="rId46">
                       <a:extLst>
                         <a:ext uri="{28A0092B-C50C-407E-A947-70E740481C1C}">
                           <a14:useLocalDpi xmlns:a14="http://schemas.microsoft.com/office/drawing/2010/main" val="0"/>
@@ -6801,7 +6879,7 @@
                     <pic:cNvPicPr/>
                   </pic:nvPicPr>
                   <pic:blipFill>
-                    <a:blip r:embed="rId46"/>
+                    <a:blip r:embed="rId47"/>
                     <a:stretch>
                       <a:fillRect/>
                     </a:stretch>
@@ -6843,11 +6921,11 @@
       <w:pPr>
         <w:pStyle w:val="Heading3"/>
       </w:pPr>
-      <w:bookmarkStart w:id="25" w:name="_Toc36107870"/>
+      <w:bookmarkStart w:id="24" w:name="_Toc36107870"/>
       <w:r>
         <w:t>Testing your database connections and permissions</w:t>
       </w:r>
-      <w:bookmarkEnd w:id="25"/>
+      <w:bookmarkEnd w:id="24"/>
     </w:p>
     <w:p>
       <w:pPr>
@@ -6909,7 +6987,7 @@
                     </pic:cNvPicPr>
                   </pic:nvPicPr>
                   <pic:blipFill>
-                    <a:blip r:embed="rId47">
+                    <a:blip r:embed="rId48">
                       <a:extLst>
                         <a:ext uri="{28A0092B-C50C-407E-A947-70E740481C1C}">
                           <a14:useLocalDpi xmlns:a14="http://schemas.microsoft.com/office/drawing/2010/main" val="0"/>
@@ -6987,7 +7065,7 @@
                     <pic:cNvPicPr/>
                   </pic:nvPicPr>
                   <pic:blipFill>
-                    <a:blip r:embed="rId48"/>
+                    <a:blip r:embed="rId49"/>
                     <a:stretch>
                       <a:fillRect/>
                     </a:stretch>
@@ -7059,7 +7137,7 @@
                     <pic:cNvPicPr/>
                   </pic:nvPicPr>
                   <pic:blipFill>
-                    <a:blip r:embed="rId49"/>
+                    <a:blip r:embed="rId50"/>
                     <a:stretch>
                       <a:fillRect/>
                     </a:stretch>
@@ -7120,7 +7198,7 @@
                     <pic:cNvPicPr/>
                   </pic:nvPicPr>
                   <pic:blipFill>
-                    <a:blip r:embed="rId50"/>
+                    <a:blip r:embed="rId51"/>
                     <a:stretch>
                       <a:fillRect/>
                     </a:stretch>
@@ -7190,7 +7268,7 @@
                     <pic:cNvPicPr/>
                   </pic:nvPicPr>
                   <pic:blipFill>
-                    <a:blip r:embed="rId51"/>
+                    <a:blip r:embed="rId52"/>
                     <a:stretch>
                       <a:fillRect/>
                     </a:stretch>
@@ -7241,11 +7319,11 @@
       <w:pPr>
         <w:pStyle w:val="Heading3"/>
       </w:pPr>
-      <w:bookmarkStart w:id="26" w:name="_Toc36107871"/>
+      <w:bookmarkStart w:id="25" w:name="_Toc36107871"/>
       <w:r>
         <w:t>Separating the constraints and indexes into files</w:t>
       </w:r>
-      <w:bookmarkEnd w:id="26"/>
+      <w:bookmarkEnd w:id="25"/>
     </w:p>
     <w:p>
       <w:pPr>
@@ -7296,7 +7374,7 @@
                     <pic:cNvPicPr/>
                   </pic:nvPicPr>
                   <pic:blipFill>
-                    <a:blip r:embed="rId52"/>
+                    <a:blip r:embed="rId53"/>
                     <a:stretch>
                       <a:fillRect/>
                     </a:stretch>
@@ -7359,7 +7437,7 @@
                     <pic:cNvPicPr/>
                   </pic:nvPicPr>
                   <pic:blipFill>
-                    <a:blip r:embed="rId53"/>
+                    <a:blip r:embed="rId54"/>
                     <a:stretch>
                       <a:fillRect/>
                     </a:stretch>
@@ -7435,7 +7513,7 @@
                     <pic:cNvPicPr/>
                   </pic:nvPicPr>
                   <pic:blipFill>
-                    <a:blip r:embed="rId54"/>
+                    <a:blip r:embed="rId55"/>
                     <a:stretch>
                       <a:fillRect/>
                     </a:stretch>
@@ -7512,7 +7590,7 @@
                     </pic:cNvPicPr>
                   </pic:nvPicPr>
                   <pic:blipFill>
-                    <a:blip r:embed="rId55">
+                    <a:blip r:embed="rId56">
                       <a:extLst>
                         <a:ext uri="{28A0092B-C50C-407E-A947-70E740481C1C}">
                           <a14:useLocalDpi xmlns:a14="http://schemas.microsoft.com/office/drawing/2010/main" val="0"/>
@@ -7598,7 +7676,7 @@
                     <pic:cNvPicPr/>
                   </pic:nvPicPr>
                   <pic:blipFill>
-                    <a:blip r:embed="rId56"/>
+                    <a:blip r:embed="rId57"/>
                     <a:stretch>
                       <a:fillRect/>
                     </a:stretch>
@@ -7651,7 +7729,7 @@
                     <pic:cNvPicPr/>
                   </pic:nvPicPr>
                   <pic:blipFill>
-                    <a:blip r:embed="rId57"/>
+                    <a:blip r:embed="rId58"/>
                     <a:stretch>
                       <a:fillRect/>
                     </a:stretch>
@@ -7682,11 +7760,11 @@
       <w:pPr>
         <w:pStyle w:val="Heading3"/>
       </w:pPr>
-      <w:bookmarkStart w:id="27" w:name="_Toc36107872"/>
+      <w:bookmarkStart w:id="26" w:name="_Toc36107872"/>
       <w:r>
         <w:t>Evaluate the data type conversions</w:t>
       </w:r>
-      <w:bookmarkEnd w:id="27"/>
+      <w:bookmarkEnd w:id="26"/>
     </w:p>
     <w:p/>
     <w:p>
@@ -7694,7 +7772,19 @@
         <w:t xml:space="preserve">Most of the </w:t>
       </w:r>
       <w:r>
-        <w:t>ora2pg type conversions suggestions make sense.  There are times the migration team will need to adjust the schema data types based on knowledge.</w:t>
+        <w:t>ora2pg type conversions suggestions make sense.  There are times the migration team will need to adjust the schema data types based on</w:t>
+      </w:r>
+      <w:r>
+        <w:t xml:space="preserve"> intimate</w:t>
+      </w:r>
+      <w:r>
+        <w:t xml:space="preserve"> knowledge</w:t>
+      </w:r>
+      <w:r>
+        <w:t xml:space="preserve"> of the data</w:t>
+      </w:r>
+      <w:r>
+        <w:t>.</w:t>
       </w:r>
       <w:r>
         <w:t xml:space="preserve">  Evaluating each table and its dependen</w:t>
@@ -7736,7 +7826,7 @@
                     <pic:cNvPicPr/>
                   </pic:nvPicPr>
                   <pic:blipFill>
-                    <a:blip r:embed="rId58"/>
+                    <a:blip r:embed="rId59"/>
                     <a:stretch>
                       <a:fillRect/>
                     </a:stretch>
@@ -7763,45 +7853,162 @@
       </w:r>
     </w:p>
     <w:p/>
+    <w:p>
+      <w:pPr>
+        <w:rPr>
+          <w:rFonts w:asciiTheme="majorHAnsi" w:eastAsiaTheme="majorEastAsia" w:hAnsiTheme="majorHAnsi" w:cstheme="majorBidi"/>
+          <w:color w:val="1F3763" w:themeColor="accent1" w:themeShade="7F"/>
+          <w:sz w:val="24"/>
+          <w:szCs w:val="24"/>
+        </w:rPr>
+      </w:pPr>
+      <w:r>
+        <w:br w:type="page"/>
+      </w:r>
+    </w:p>
+    <w:p>
+      <w:pPr>
+        <w:pStyle w:val="Heading3"/>
+      </w:pPr>
+      <w:r>
+        <w:lastRenderedPageBreak/>
+        <w:t>Convert the procedures</w:t>
+      </w:r>
+    </w:p>
     <w:p/>
     <w:p>
-      <w:pPr>
-        <w:pStyle w:val="Heading3"/>
-      </w:pPr>
-      <w:bookmarkStart w:id="28" w:name="_Toc30094414"/>
-      <w:bookmarkStart w:id="29" w:name="_Toc36107873"/>
-      <w:r>
-        <w:t>PL/SQL to PL/pgSQL Syntax Conversion Guide</w:t>
-      </w:r>
-      <w:bookmarkEnd w:id="28"/>
-      <w:bookmarkEnd w:id="29"/>
-    </w:p>
-    <w:p>
-      <w:r>
-        <w:t>&lt;TODO: Explain high level problems&gt;</w:t>
-      </w:r>
-    </w:p>
-    <w:p>
-      <w:r>
-        <w:t>Examples</w:t>
-      </w:r>
-    </w:p>
-    <w:p>
-      <w:r>
-        <w:t>Oracle evaluation of ‘’ and NULL.</w:t>
-      </w:r>
-    </w:p>
-    <w:p>
-      <w:r>
-        <w:t xml:space="preserve"> </w:t>
-      </w:r>
-    </w:p>
-    <w:p>
-      <w:r>
-        <w:t>&lt;TODO: Point to other references.&gt;</w:t>
-      </w:r>
-    </w:p>
-    <w:p/>
+      <w:r>
+        <w:t>Once the table</w:t>
+      </w:r>
+      <w:r>
+        <w:t>, sequences,</w:t>
+      </w:r>
+      <w:r>
+        <w:t xml:space="preserve"> and view objects are transferred, it is time to try exporting the procedures.  It is important to remember to check for Oracle invalid objects.  Those objects will need to be fixed and compiled for correct export.</w:t>
+      </w:r>
+    </w:p>
+    <w:p>
+      <w:r>
+        <w:drawing>
+          <wp:inline distT="0" distB="0" distL="0" distR="0" wp14:anchorId="71C29EA7" wp14:editId="6E7E898A">
+            <wp:extent cx="5943600" cy="300990"/>
+            <wp:effectExtent l="0" t="0" r="0" b="3810"/>
+            <wp:docPr id="30" name="Picture 30"/>
+            <wp:cNvGraphicFramePr>
+              <a:graphicFrameLocks xmlns:a="http://schemas.openxmlformats.org/drawingml/2006/main" noChangeAspect="1"/>
+            </wp:cNvGraphicFramePr>
+            <a:graphic xmlns:a="http://schemas.openxmlformats.org/drawingml/2006/main">
+              <a:graphicData uri="http://schemas.openxmlformats.org/drawingml/2006/picture">
+                <pic:pic xmlns:pic="http://schemas.openxmlformats.org/drawingml/2006/picture">
+                  <pic:nvPicPr>
+                    <pic:cNvPr id="1" name=""/>
+                    <pic:cNvPicPr/>
+                  </pic:nvPicPr>
+                  <pic:blipFill>
+                    <a:blip r:embed="rId60"/>
+                    <a:stretch>
+                      <a:fillRect/>
+                    </a:stretch>
+                  </pic:blipFill>
+                  <pic:spPr>
+                    <a:xfrm>
+                      <a:off x="0" y="0"/>
+                      <a:ext cx="5943600" cy="300990"/>
+                    </a:xfrm>
+                    <a:prstGeom prst="rect">
+                      <a:avLst/>
+                    </a:prstGeom>
+                  </pic:spPr>
+                </pic:pic>
+              </a:graphicData>
+            </a:graphic>
+          </wp:inline>
+        </w:drawing>
+      </w:r>
+    </w:p>
+    <w:p>
+      <w:r>
+        <w:t xml:space="preserve">What did we get?  The original object was a procedure, but I got a function. </w:t>
+      </w:r>
+    </w:p>
+    <w:p>
+      <w:r>
+        <w:rPr>
+          <w:noProof/>
+        </w:rPr>
+        <w:drawing>
+          <wp:inline distT="0" distB="0" distL="0" distR="0" wp14:anchorId="61007DAC" wp14:editId="4813E003">
+            <wp:extent cx="3561375" cy="3308350"/>
+            <wp:effectExtent l="19050" t="19050" r="20320" b="25400"/>
+            <wp:docPr id="35" name="Picture 35"/>
+            <wp:cNvGraphicFramePr>
+              <a:graphicFrameLocks xmlns:a="http://schemas.openxmlformats.org/drawingml/2006/main" noChangeAspect="1"/>
+            </wp:cNvGraphicFramePr>
+            <a:graphic xmlns:a="http://schemas.openxmlformats.org/drawingml/2006/main">
+              <a:graphicData uri="http://schemas.openxmlformats.org/drawingml/2006/picture">
+                <pic:pic xmlns:pic="http://schemas.openxmlformats.org/drawingml/2006/picture">
+                  <pic:nvPicPr>
+                    <pic:cNvPr id="1" name=""/>
+                    <pic:cNvPicPr/>
+                  </pic:nvPicPr>
+                  <pic:blipFill>
+                    <a:blip r:embed="rId61"/>
+                    <a:stretch>
+                      <a:fillRect/>
+                    </a:stretch>
+                  </pic:blipFill>
+                  <pic:spPr>
+                    <a:xfrm>
+                      <a:off x="0" y="0"/>
+                      <a:ext cx="3578712" cy="3324456"/>
+                    </a:xfrm>
+                    <a:prstGeom prst="rect">
+                      <a:avLst/>
+                    </a:prstGeom>
+                    <a:ln>
+                      <a:solidFill>
+                        <a:schemeClr val="accent1"/>
+                      </a:solidFill>
+                    </a:ln>
+                  </pic:spPr>
+                </pic:pic>
+              </a:graphicData>
+            </a:graphic>
+          </wp:inline>
+        </w:drawing>
+      </w:r>
+    </w:p>
+    <w:p>
+      <w:r>
+        <w:t>PostgreSQL 11 introduced procedures.</w:t>
+      </w:r>
+      <w:r>
+        <w:t xml:space="preserve">  The ora2pg </w:t>
+      </w:r>
+      <w:r>
+        <w:t xml:space="preserve">v20 </w:t>
+      </w:r>
+      <w:r>
+        <w:t>utility exports to functions.</w:t>
+      </w:r>
+      <w:r>
+        <w:t xml:space="preserve">  Something else to keep in mind.  The PUBLIC schema has default access to newly created functions.  If you have a sensitive function, you should consider uncommenting the REVOKE call before granting access </w:t>
+      </w:r>
+      <w:r>
+        <w:t>to other roles</w:t>
+      </w:r>
+      <w:r>
+        <w:t xml:space="preserve"> to ensure the PUBLIC role does not have unintended access</w:t>
+      </w:r>
+      <w:r>
+        <w:t>.</w:t>
+      </w:r>
+    </w:p>
+    <w:p>
+      <w:r>
+        <w:t>&lt;TODO: Differences between a function and a procedure in PostgreSQL 11&gt;</w:t>
+      </w:r>
+    </w:p>
     <w:p>
       <w:pPr>
         <w:rPr>
@@ -7818,29 +8025,414 @@
       </w:r>
     </w:p>
     <w:p>
-      <w:hyperlink r:id="rId59" w:history="1">
+      <w:pPr>
+        <w:rPr>
+          <w:b/>
+          <w:bCs/>
+        </w:rPr>
+      </w:pPr>
+      <w:hyperlink r:id="rId62" w:history="1">
         <w:r>
           <w:rPr>
             <w:rStyle w:val="Hyperlink"/>
           </w:rPr>
-          <w:t>https://www.postgresql.org/docs/1</w:t>
+          <w:t>https://www.postgresql.org/docs/current/sql-createprocedure.html</w:t>
         </w:r>
+      </w:hyperlink>
+    </w:p>
+    <w:p>
+      <w:hyperlink r:id="rId63" w:history="1">
         <w:r>
           <w:rPr>
             <w:rStyle w:val="Hyperlink"/>
           </w:rPr>
-          <w:t>1</w:t>
+          <w:t>https://www.postgresql.org/docs/current/sql-createfunction.html</w:t>
         </w:r>
+      </w:hyperlink>
+    </w:p>
+    <w:p/>
+    <w:p>
+      <w:pPr>
+        <w:rPr>
+          <w:rFonts w:asciiTheme="majorHAnsi" w:eastAsiaTheme="majorEastAsia" w:hAnsiTheme="majorHAnsi" w:cstheme="majorBidi"/>
+          <w:color w:val="1F3763" w:themeColor="accent1" w:themeShade="7F"/>
+          <w:sz w:val="24"/>
+          <w:szCs w:val="24"/>
+        </w:rPr>
+      </w:pPr>
+      <w:r>
+        <w:br w:type="page"/>
+      </w:r>
+    </w:p>
+    <w:p>
+      <w:pPr>
+        <w:pStyle w:val="Heading3"/>
+      </w:pPr>
+      <w:r>
+        <w:lastRenderedPageBreak/>
+        <w:t>Default code conversion</w:t>
+      </w:r>
+    </w:p>
+    <w:p>
+      <w:r>
+        <w:t xml:space="preserve">ora2pg does a good job of converting Oracle PL/SQL syntax to PostgreSQL PL/pgSQL. </w:t>
+      </w:r>
+      <w:r>
+        <w:t xml:space="preserve">Most of the syntax </w:t>
+      </w:r>
+      <w:r>
+        <w:t>looks similar</w:t>
+      </w:r>
+      <w:r>
+        <w:t>.</w:t>
+      </w:r>
+    </w:p>
+    <w:p>
+      <w:r>
+        <w:rPr>
+          <w:noProof/>
+        </w:rPr>
+        <w:drawing>
+          <wp:inline distT="0" distB="0" distL="0" distR="0" wp14:anchorId="315555BB" wp14:editId="6DAB37D9">
+            <wp:extent cx="5943600" cy="1609090"/>
+            <wp:effectExtent l="19050" t="19050" r="19050" b="10160"/>
+            <wp:docPr id="15" name="Picture 15"/>
+            <wp:cNvGraphicFramePr>
+              <a:graphicFrameLocks xmlns:a="http://schemas.openxmlformats.org/drawingml/2006/main" noChangeAspect="1"/>
+            </wp:cNvGraphicFramePr>
+            <a:graphic xmlns:a="http://schemas.openxmlformats.org/drawingml/2006/main">
+              <a:graphicData uri="http://schemas.openxmlformats.org/drawingml/2006/picture">
+                <pic:pic xmlns:pic="http://schemas.openxmlformats.org/drawingml/2006/picture">
+                  <pic:nvPicPr>
+                    <pic:cNvPr id="0" name="Picture 5"/>
+                    <pic:cNvPicPr>
+                      <a:picLocks noChangeAspect="1" noChangeArrowheads="1"/>
+                    </pic:cNvPicPr>
+                  </pic:nvPicPr>
+                  <pic:blipFill>
+                    <a:blip r:embed="rId64">
+                      <a:extLst>
+                        <a:ext uri="{28A0092B-C50C-407E-A947-70E740481C1C}">
+                          <a14:useLocalDpi xmlns:a14="http://schemas.microsoft.com/office/drawing/2010/main" val="0"/>
+                        </a:ext>
+                      </a:extLst>
+                    </a:blip>
+                    <a:srcRect/>
+                    <a:stretch>
+                      <a:fillRect/>
+                    </a:stretch>
+                  </pic:blipFill>
+                  <pic:spPr bwMode="auto">
+                    <a:xfrm>
+                      <a:off x="0" y="0"/>
+                      <a:ext cx="5943600" cy="1609090"/>
+                    </a:xfrm>
+                    <a:prstGeom prst="rect">
+                      <a:avLst/>
+                    </a:prstGeom>
+                    <a:noFill/>
+                    <a:ln>
+                      <a:solidFill>
+                        <a:schemeClr val="accent1"/>
+                      </a:solidFill>
+                    </a:ln>
+                  </pic:spPr>
+                </pic:pic>
+              </a:graphicData>
+            </a:graphic>
+          </wp:inline>
+        </w:drawing>
+      </w:r>
+    </w:p>
+    <w:p>
+      <w:r>
+        <w:t>Looks good to me.  Let’s run it!</w:t>
+      </w:r>
+    </w:p>
+    <w:p/>
+    <w:p>
+      <w:r>
+        <w:br w:type="page"/>
+      </w:r>
+    </w:p>
+    <w:p>
+      <w:r>
+        <w:lastRenderedPageBreak/>
+        <w:t xml:space="preserve">What happened?!   </w:t>
+      </w:r>
+      <w:r>
+        <w:t xml:space="preserve">The call failed.  </w:t>
+      </w:r>
+      <w:r>
+        <w:t>This conversion works for EDB version of PostgreSQL</w:t>
+      </w:r>
+      <w:r>
+        <w:t xml:space="preserve">, but </w:t>
+      </w:r>
+      <w:r>
+        <w:t xml:space="preserve">not for </w:t>
+      </w:r>
+      <w:r>
+        <w:t>Azure Database for PostgreSQL.</w:t>
+      </w:r>
+    </w:p>
+    <w:p>
+      <w:r>
+        <w:rPr>
+          <w:noProof/>
+        </w:rPr>
+        <w:drawing>
+          <wp:inline distT="0" distB="0" distL="0" distR="0" wp14:anchorId="38237C08" wp14:editId="12112D57">
+            <wp:extent cx="5943600" cy="4162425"/>
+            <wp:effectExtent l="19050" t="19050" r="19050" b="28575"/>
+            <wp:docPr id="13" name="Picture 13"/>
+            <wp:cNvGraphicFramePr>
+              <a:graphicFrameLocks xmlns:a="http://schemas.openxmlformats.org/drawingml/2006/main" noChangeAspect="1"/>
+            </wp:cNvGraphicFramePr>
+            <a:graphic xmlns:a="http://schemas.openxmlformats.org/drawingml/2006/main">
+              <a:graphicData uri="http://schemas.openxmlformats.org/drawingml/2006/picture">
+                <pic:pic xmlns:pic="http://schemas.openxmlformats.org/drawingml/2006/picture">
+                  <pic:nvPicPr>
+                    <pic:cNvPr id="1" name=""/>
+                    <pic:cNvPicPr/>
+                  </pic:nvPicPr>
+                  <pic:blipFill>
+                    <a:blip r:embed="rId65"/>
+                    <a:stretch>
+                      <a:fillRect/>
+                    </a:stretch>
+                  </pic:blipFill>
+                  <pic:spPr>
+                    <a:xfrm>
+                      <a:off x="0" y="0"/>
+                      <a:ext cx="5943600" cy="4162425"/>
+                    </a:xfrm>
+                    <a:prstGeom prst="rect">
+                      <a:avLst/>
+                    </a:prstGeom>
+                    <a:ln>
+                      <a:solidFill>
+                        <a:schemeClr val="accent1"/>
+                      </a:solidFill>
+                    </a:ln>
+                  </pic:spPr>
+                </pic:pic>
+              </a:graphicData>
+            </a:graphic>
+          </wp:inline>
+        </w:drawing>
+      </w:r>
+    </w:p>
+    <w:p>
+      <w:r>
+        <w:lastRenderedPageBreak/>
+        <w:t>Migration team members still need to check the converted scripts for issues</w:t>
+      </w:r>
+      <w:r>
+        <w:t xml:space="preserve"> and refactor when necessary</w:t>
+      </w:r>
+      <w:bookmarkStart w:id="27" w:name="_GoBack"/>
+      <w:bookmarkEnd w:id="27"/>
+      <w:r>
+        <w:t xml:space="preserve">.  The correct function call for version </w:t>
+      </w:r>
+      <w:r>
+        <w:t xml:space="preserve">11 </w:t>
+      </w:r>
+      <w:r>
+        <w:t>of PostgreSQL is ‘random()’, not dbms_random.value.</w:t>
+      </w:r>
+      <w:r>
+        <w:rPr>
+          <w:noProof/>
+        </w:rPr>
+        <w:drawing>
+          <wp:inline distT="0" distB="0" distL="0" distR="0" wp14:anchorId="30CFCF93" wp14:editId="420A9FDE">
+            <wp:extent cx="5943600" cy="3983990"/>
+            <wp:effectExtent l="19050" t="19050" r="19050" b="16510"/>
+            <wp:docPr id="17" name="Picture 17"/>
+            <wp:cNvGraphicFramePr>
+              <a:graphicFrameLocks xmlns:a="http://schemas.openxmlformats.org/drawingml/2006/main" noChangeAspect="1"/>
+            </wp:cNvGraphicFramePr>
+            <a:graphic xmlns:a="http://schemas.openxmlformats.org/drawingml/2006/main">
+              <a:graphicData uri="http://schemas.openxmlformats.org/drawingml/2006/picture">
+                <pic:pic xmlns:pic="http://schemas.openxmlformats.org/drawingml/2006/picture">
+                  <pic:nvPicPr>
+                    <pic:cNvPr id="1" name=""/>
+                    <pic:cNvPicPr/>
+                  </pic:nvPicPr>
+                  <pic:blipFill>
+                    <a:blip r:embed="rId66"/>
+                    <a:stretch>
+                      <a:fillRect/>
+                    </a:stretch>
+                  </pic:blipFill>
+                  <pic:spPr>
+                    <a:xfrm>
+                      <a:off x="0" y="0"/>
+                      <a:ext cx="5943600" cy="3983990"/>
+                    </a:xfrm>
+                    <a:prstGeom prst="rect">
+                      <a:avLst/>
+                    </a:prstGeom>
+                    <a:ln>
+                      <a:solidFill>
+                        <a:schemeClr val="accent1"/>
+                      </a:solidFill>
+                    </a:ln>
+                  </pic:spPr>
+                </pic:pic>
+              </a:graphicData>
+            </a:graphic>
+          </wp:inline>
+        </w:drawing>
+      </w:r>
+    </w:p>
+    <w:p/>
+    <w:p>
+      <w:r>
+        <w:t>There are areas where you need to focus.</w:t>
+      </w:r>
+    </w:p>
+    <w:p>
+      <w:pPr>
+        <w:rPr>
+          <w:rFonts w:asciiTheme="majorHAnsi" w:eastAsiaTheme="majorEastAsia" w:hAnsiTheme="majorHAnsi" w:cstheme="majorBidi"/>
+          <w:color w:val="1F3763" w:themeColor="accent1" w:themeShade="7F"/>
+          <w:sz w:val="24"/>
+          <w:szCs w:val="24"/>
+        </w:rPr>
+      </w:pPr>
+      <w:r>
+        <w:br w:type="page"/>
+      </w:r>
+    </w:p>
+    <w:p>
+      <w:pPr>
+        <w:pStyle w:val="Heading3"/>
+      </w:pPr>
+      <w:r>
+        <w:lastRenderedPageBreak/>
+        <w:t>O</w:t>
+      </w:r>
+      <w:r>
+        <w:t>bjects that cannot be converted automatically</w:t>
+      </w:r>
+    </w:p>
+    <w:p>
+      <w:r>
+        <w:t>Stored Procedures</w:t>
+      </w:r>
+    </w:p>
+    <w:p>
+      <w:r>
+        <w:t>Oracle allows you to write stored procedures in other languages.  Java is example.</w:t>
+      </w:r>
+    </w:p>
+    <w:p>
+      <w:pPr>
+        <w:rPr>
+          <w:b/>
+          <w:bCs/>
+        </w:rPr>
+      </w:pPr>
+      <w:r>
+        <w:rPr>
+          <w:b/>
+          <w:bCs/>
+        </w:rPr>
+        <w:t>PROCEDURE add_item (stock_no NUMBER, description VARCHAR2, price NUMBER) AS LANGUAGE JAVA NAME 'LOBManager.addStockItem(int, java.lang.String, float)';</w:t>
+      </w:r>
+    </w:p>
+    <w:p>
+      <w:r>
+        <w:t xml:space="preserve">This stored procedure cannot be automatically converted by ora2pg.  The user will need to make a </w:t>
+      </w:r>
+      <w:r>
+        <w:t xml:space="preserve">conversion </w:t>
+      </w:r>
+      <w:r>
+        <w:t>decision</w:t>
+      </w:r>
+      <w:r>
+        <w:t>, write a new PostgreSQL procedure or convert to application logic</w:t>
+      </w:r>
+      <w:r>
+        <w:t>.</w:t>
+      </w:r>
+    </w:p>
+    <w:p/>
+    <w:p>
+      <w:pPr>
+        <w:pStyle w:val="Heading3"/>
+      </w:pPr>
+      <w:bookmarkStart w:id="28" w:name="_Toc30094414"/>
+      <w:bookmarkStart w:id="29" w:name="_Toc36107873"/>
+      <w:r>
+        <w:t>PL/SQL to PL/pgSQL Syntax Conversion Guide</w:t>
+      </w:r>
+      <w:bookmarkEnd w:id="28"/>
+      <w:bookmarkEnd w:id="29"/>
+    </w:p>
+    <w:p>
+      <w:r>
+        <w:t>&lt;TODO: Explain high level problems&gt;</w:t>
+      </w:r>
+    </w:p>
+    <w:p>
+      <w:r>
+        <w:t>Examples</w:t>
+      </w:r>
+    </w:p>
+    <w:p>
+      <w:r>
+        <w:t xml:space="preserve">Oracle evaluation of </w:t>
+      </w:r>
+      <w:r>
+        <w:t>empty string</w:t>
+      </w:r>
+      <w:r>
+        <w:t xml:space="preserve"> and NULL.</w:t>
+      </w:r>
+    </w:p>
+    <w:p>
+      <w:r>
+        <w:t xml:space="preserve"> </w:t>
+      </w:r>
+    </w:p>
+    <w:p>
+      <w:r>
+        <w:t>&lt;TODO: Point to other references&gt;</w:t>
+      </w:r>
+    </w:p>
+    <w:p/>
+    <w:p>
+      <w:pPr>
+        <w:rPr>
+          <w:b/>
+          <w:bCs/>
+        </w:rPr>
+      </w:pPr>
+      <w:r>
+        <w:rPr>
+          <w:b/>
+          <w:bCs/>
+        </w:rPr>
+        <w:t>Additional resources</w:t>
+      </w:r>
+    </w:p>
+    <w:p>
+      <w:hyperlink r:id="rId67" w:history="1">
         <w:r>
           <w:rPr>
             <w:rStyle w:val="Hyperlink"/>
           </w:rPr>
-          <w:t>/sql-syntax.html</w:t>
+          <w:t>https://www.postgresql.org/docs/11/sql-syntax.html</w:t>
         </w:r>
       </w:hyperlink>
     </w:p>
     <w:p>
-      <w:hyperlink r:id="rId60" w:history="1">
+      <w:hyperlink r:id="rId68" w:history="1">
         <w:r>
           <w:rPr>
             <w:rStyle w:val="Hyperlink"/>
@@ -7876,6 +8468,7 @@
       </w:r>
       <w:bookmarkEnd w:id="30"/>
     </w:p>
+    <w:p/>
     <w:p>
       <w:r>
         <w:t xml:space="preserve">Your </w:t>
@@ -8243,6 +8836,7 @@
       </w:r>
       <w:bookmarkEnd w:id="31"/>
     </w:p>
+    <w:p/>
     <w:p>
       <w:r>
         <w:t>It is important to understand how the complexity involved with migrating your database. The ora2pg utility has a built-in report</w:t>
@@ -8272,7 +8866,7 @@
                     <pic:cNvPicPr/>
                   </pic:nvPicPr>
                   <pic:blipFill>
-                    <a:blip r:embed="rId61"/>
+                    <a:blip r:embed="rId69"/>
                     <a:stretch>
                       <a:fillRect/>
                     </a:stretch>
@@ -8323,7 +8917,7 @@
                     <pic:cNvPicPr/>
                   </pic:nvPicPr>
                   <pic:blipFill>
-                    <a:blip r:embed="rId62"/>
+                    <a:blip r:embed="rId70"/>
                     <a:stretch>
                       <a:fillRect/>
                     </a:stretch>
@@ -8381,7 +8975,7 @@
                     <pic:cNvPicPr/>
                   </pic:nvPicPr>
                   <pic:blipFill>
-                    <a:blip r:embed="rId63"/>
+                    <a:blip r:embed="rId71"/>
                     <a:stretch>
                       <a:fillRect/>
                     </a:stretch>
@@ -8507,7 +9101,7 @@
                     <pic:cNvPicPr/>
                   </pic:nvPicPr>
                   <pic:blipFill>
-                    <a:blip r:embed="rId64"/>
+                    <a:blip r:embed="rId72"/>
                     <a:stretch>
                       <a:fillRect/>
                     </a:stretch>
@@ -8563,6 +9157,7 @@
       </w:r>
       <w:bookmarkEnd w:id="33"/>
     </w:p>
+    <w:p/>
     <w:p>
       <w:r>
         <w:t>Once your team has an opportunity to review the converted schema and decide if the default choices were acceptable, it may be time test the migration.</w:t>
@@ -8589,7 +9184,7 @@
                     <pic:cNvPicPr/>
                   </pic:nvPicPr>
                   <pic:blipFill>
-                    <a:blip r:embed="rId65"/>
+                    <a:blip r:embed="rId73"/>
                     <a:stretch>
                       <a:fillRect/>
                     </a:stretch>
@@ -8661,7 +9256,13 @@
         <w:ind w:left="0"/>
       </w:pPr>
       <w:r>
-        <w:t>When migrating data, always COPY data export mode.  You get a performance boost compared to using the INSERT command.</w:t>
+        <w:t xml:space="preserve">When migrating data, always COPY data export mode.  You </w:t>
+      </w:r>
+      <w:r>
+        <w:t xml:space="preserve">will </w:t>
+      </w:r>
+      <w:r>
+        <w:t>get a performance boost compared to using the INSERT command.</w:t>
       </w:r>
     </w:p>
     <w:p>
@@ -8695,7 +9296,7 @@
                     <pic:cNvPicPr/>
                   </pic:nvPicPr>
                   <pic:blipFill>
-                    <a:blip r:embed="rId66"/>
+                    <a:blip r:embed="rId74"/>
                     <a:stretch>
                       <a:fillRect/>
                     </a:stretch>
@@ -8767,7 +9368,7 @@
                     <pic:cNvPicPr/>
                   </pic:nvPicPr>
                   <pic:blipFill>
-                    <a:blip r:embed="rId67"/>
+                    <a:blip r:embed="rId75"/>
                     <a:stretch>
                       <a:fillRect/>
                     </a:stretch>
@@ -8807,7 +9408,6 @@
     </w:p>
     <w:p>
       <w:r>
-        <w:lastRenderedPageBreak/>
         <w:br w:type="page"/>
       </w:r>
     </w:p>
@@ -8819,6 +9419,18 @@
       <w:r>
         <w:lastRenderedPageBreak/>
         <w:t>The default ora2pg settings for COPY could be used against a simple database that does not have much data.</w:t>
+      </w:r>
+      <w:r>
+        <w:t xml:space="preserve">  The screen below gives you an idea of </w:t>
+      </w:r>
+      <w:r>
+        <w:t>processing messag</w:t>
+      </w:r>
+      <w:r>
+        <w:t>es</w:t>
+      </w:r>
+      <w:r>
+        <w:t xml:space="preserve"> and speed.</w:t>
       </w:r>
     </w:p>
     <w:p>
@@ -8846,7 +9458,7 @@
                     <pic:cNvPicPr/>
                   </pic:nvPicPr>
                   <pic:blipFill>
-                    <a:blip r:embed="rId68"/>
+                    <a:blip r:embed="rId76"/>
                     <a:stretch>
                       <a:fillRect/>
                     </a:stretch>
@@ -8916,7 +9528,7 @@
                     <pic:cNvPicPr/>
                   </pic:nvPicPr>
                   <pic:blipFill>
-                    <a:blip r:embed="rId69"/>
+                    <a:blip r:embed="rId77"/>
                     <a:stretch>
                       <a:fillRect/>
                     </a:stretch>
@@ -8956,20 +9568,62 @@
       <w:r>
         <w:t>Tables with simple number columns can copy millions of rows quickly.  Tables containing blobs will take much longer, especially if the blobs are large.</w:t>
       </w:r>
-    </w:p>
-    <w:p>
-      <w:pPr>
-        <w:pStyle w:val="ListParagraph"/>
-        <w:ind w:left="0"/>
-      </w:pPr>
-    </w:p>
-    <w:p>
-      <w:pPr>
-        <w:pStyle w:val="ListParagraph"/>
-        <w:ind w:left="0"/>
-      </w:pPr>
-      <w:r>
+      <w:r>
+        <w:t xml:space="preserve">  Time will need to be allocated for this import process.</w:t>
+      </w:r>
+    </w:p>
+    <w:p>
+      <w:pPr>
+        <w:pStyle w:val="ListParagraph"/>
+        <w:ind w:left="0"/>
+      </w:pPr>
+    </w:p>
+    <w:p>
+      <w:pPr>
+        <w:pStyle w:val="ListParagraph"/>
+        <w:ind w:left="0"/>
+      </w:pPr>
+    </w:p>
+    <w:p>
+      <w:pPr>
+        <w:pStyle w:val="ListParagraph"/>
+        <w:ind w:left="0"/>
+      </w:pPr>
+    </w:p>
+    <w:p>
+      <w:pPr>
+        <w:pStyle w:val="ListParagraph"/>
+        <w:ind w:left="0"/>
+      </w:pPr>
+    </w:p>
+    <w:p>
+      <w:pPr>
+        <w:pStyle w:val="ListParagraph"/>
+        <w:ind w:left="0"/>
+      </w:pPr>
+    </w:p>
+    <w:p>
+      <w:pPr>
+        <w:pStyle w:val="ListParagraph"/>
+        <w:ind w:left="0"/>
+      </w:pPr>
+    </w:p>
+    <w:p>
+      <w:r>
+        <w:br w:type="page"/>
+      </w:r>
+    </w:p>
+    <w:p>
+      <w:pPr>
+        <w:pStyle w:val="ListParagraph"/>
+        <w:ind w:left="0"/>
+      </w:pPr>
+      <w:r>
+        <w:lastRenderedPageBreak/>
         <w:t>Running the script multiple times can cause duplicate data to be inserted into the target database.</w:t>
+      </w:r>
+      <w:r>
+        <w:t xml:space="preserve">  If you need to run this script multiple times, you will need to truncate the data or filter the data to the point where you left off.</w:t>
       </w:r>
     </w:p>
     <w:p>
@@ -9003,7 +9657,7 @@
                     <pic:cNvPicPr/>
                   </pic:nvPicPr>
                   <pic:blipFill>
-                    <a:blip r:embed="rId70"/>
+                    <a:blip r:embed="rId78"/>
                     <a:stretch>
                       <a:fillRect/>
                     </a:stretch>
@@ -9110,6 +9764,7 @@
         <w:rPr>
           <w:b/>
           <w:bCs/>
+          <w:noProof/>
         </w:rPr>
         <w:drawing>
           <wp:inline distT="0" distB="0" distL="0" distR="0" wp14:anchorId="4950B8DC" wp14:editId="38D0AF88">
@@ -9127,7 +9782,7 @@
                     <pic:cNvPicPr/>
                   </pic:nvPicPr>
                   <pic:blipFill>
-                    <a:blip r:embed="rId71"/>
+                    <a:blip r:embed="rId79"/>
                     <a:stretch>
                       <a:fillRect/>
                     </a:stretch>
@@ -9150,6 +9805,130 @@
     </w:p>
     <w:p>
       <w:pPr>
+        <w:pStyle w:val="Heading3"/>
+      </w:pPr>
+    </w:p>
+    <w:p>
+      <w:pPr>
+        <w:pStyle w:val="Heading3"/>
+      </w:pPr>
+      <w:r>
+        <w:t>Should you convert Stored Procedure and Functions to application code?</w:t>
+      </w:r>
+    </w:p>
+    <w:p/>
+    <w:p>
+      <w:r>
+        <w:t xml:space="preserve">Stored procedures have an advantage of reducing the round trips between the application and the database.  </w:t>
+      </w:r>
+      <w:r>
+        <w:t xml:space="preserve">If you are struggling to convert stored procedures and functions that are several hundreds lines of code into PostgreSQL, consider moving that logic to the application.  Application logic can be tested easily via unit tests.  The code can be broken down into smaller units of work making it easier to </w:t>
+      </w:r>
+      <w:r>
+        <w:lastRenderedPageBreak/>
+        <w:t>maintain and debug.</w:t>
+      </w:r>
+      <w:r>
+        <w:t xml:space="preserve">  Carefully weigh out the advantages of running the logic in the application layer vs at the database server.  Consider creating a technical spike to measure the actual execution performance.  Compare your test results to see if there is a justification for the stored procedure maintenance costs.</w:t>
+      </w:r>
+    </w:p>
+    <w:p/>
+    <w:p>
+      <w:pPr>
+        <w:pStyle w:val="Heading3"/>
+      </w:pPr>
+      <w:r>
+        <w:t>Architecture strategies</w:t>
+      </w:r>
+    </w:p>
+    <w:p>
+      <w:pPr>
+        <w:pStyle w:val="ListParagraph"/>
+        <w:ind w:left="0"/>
+      </w:pPr>
+      <w:r>
+        <w:t xml:space="preserve">Many architects are choosing to break apart their monolithic applications into smaller domain microservices.  You could choose a strategy </w:t>
+      </w:r>
+      <w:r>
+        <w:t>of utilizing</w:t>
+      </w:r>
+      <w:r>
+        <w:t xml:space="preserve"> multiple PostgreSQL databases instead of one giant database.</w:t>
+      </w:r>
+      <w:r>
+        <w:t xml:space="preserve"> </w:t>
+      </w:r>
+      <w:r>
+        <w:t>S</w:t>
+      </w:r>
+      <w:r>
+        <w:t>ignificant application architecture would change</w:t>
+      </w:r>
+      <w:r>
+        <w:t xml:space="preserve"> and the necessary time would need to be alloted</w:t>
+      </w:r>
+      <w:r>
+        <w:t>.</w:t>
+      </w:r>
+    </w:p>
+    <w:p>
+      <w:pPr>
+        <w:pStyle w:val="ListParagraph"/>
+        <w:ind w:left="0"/>
+      </w:pPr>
+    </w:p>
+    <w:p>
+      <w:pPr>
+        <w:pStyle w:val="ListParagraph"/>
+        <w:ind w:left="0"/>
+      </w:pPr>
+    </w:p>
+    <w:p>
+      <w:pPr>
+        <w:pStyle w:val="ListParagraph"/>
+        <w:ind w:left="0"/>
+        <w:jc w:val="center"/>
+      </w:pPr>
+      <w:r>
+        <w:object w:dxaOrig="8071" w:dyaOrig="2085" w14:anchorId="6CD35A1D">
+          <v:shapetype id="_x0000_t75" coordsize="21600,21600" o:spt="75" o:preferrelative="t" path="m@4@5l@4@11@9@11@9@5xe" filled="f" stroked="f">
+            <v:stroke joinstyle="miter"/>
+            <v:formulas>
+              <v:f eqn="if lineDrawn pixelLineWidth 0"/>
+              <v:f eqn="sum @0 1 0"/>
+              <v:f eqn="sum 0 0 @1"/>
+              <v:f eqn="prod @2 1 2"/>
+              <v:f eqn="prod @3 21600 pixelWidth"/>
+              <v:f eqn="prod @3 21600 pixelHeight"/>
+              <v:f eqn="sum @0 0 1"/>
+              <v:f eqn="prod @6 1 2"/>
+              <v:f eqn="prod @7 21600 pixelWidth"/>
+              <v:f eqn="sum @8 21600 0"/>
+              <v:f eqn="prod @7 21600 pixelHeight"/>
+              <v:f eqn="sum @10 21600 0"/>
+            </v:formulas>
+            <v:path o:extrusionok="f" gradientshapeok="t" o:connecttype="rect"/>
+            <o:lock v:ext="edit" aspectratio="t"/>
+          </v:shapetype>
+          <v:shape id="_x0000_i1025" type="#_x0000_t75" style="width:403.5pt;height:104.5pt" o:ole="">
+            <v:imagedata r:id="rId80" o:title=""/>
+          </v:shape>
+          <o:OLEObject Type="Embed" ProgID="Visio.Drawing.15" ShapeID="_x0000_i1025" DrawAspect="Content" ObjectID="_1646836867" r:id="rId81"/>
+        </w:object>
+      </w:r>
+    </w:p>
+    <w:p>
+      <w:pPr>
+        <w:pStyle w:val="ListParagraph"/>
+        <w:ind w:left="0"/>
+        <w:rPr>
+          <w:b/>
+          <w:bCs/>
+        </w:rPr>
+      </w:pPr>
+    </w:p>
+    <w:p>
+      <w:pPr>
         <w:pStyle w:val="ListParagraph"/>
         <w:ind w:left="0"/>
         <w:rPr>
@@ -9190,7 +9969,7 @@
         <w:pStyle w:val="ListParagraph"/>
         <w:ind w:left="0"/>
       </w:pPr>
-      <w:hyperlink r:id="rId72" w:history="1">
+      <w:hyperlink r:id="rId82" w:history="1">
         <w:r>
           <w:rPr>
             <w:rStyle w:val="Hyperlink"/>
@@ -9249,7 +10028,7 @@
       <w:r>
         <w:t>For any questions or suggestions about working with Azure Database for PostgreSQL, send an email to the Azure Database for PostgreSQL Team (</w:t>
       </w:r>
-      <w:hyperlink r:id="rId73" w:history="1">
+      <w:hyperlink r:id="rId83" w:history="1">
         <w:r>
           <w:rPr>
             <w:rStyle w:val="Hyperlink"/>
@@ -9277,7 +10056,7 @@
       <w:r>
         <w:t>To contact Azure Support or fix an issue with your account, </w:t>
       </w:r>
-      <w:hyperlink r:id="rId74" w:anchor="blade/Microsoft_Azure_Support/HelpAndSupportBlade" w:history="1">
+      <w:hyperlink r:id="rId84" w:anchor="blade/Microsoft_Azure_Support/HelpAndSupportBlade" w:history="1">
         <w:r>
           <w:rPr>
             <w:rStyle w:val="Hyperlink"/>
@@ -9300,7 +10079,7 @@
       <w:r>
         <w:t>To provide feedback or to request new features, create an entry via </w:t>
       </w:r>
-      <w:hyperlink r:id="rId75" w:history="1">
+      <w:hyperlink r:id="rId85" w:history="1">
         <w:r>
           <w:rPr>
             <w:rStyle w:val="Hyperlink"/>
@@ -9546,7 +10325,7 @@
       </w:pPr>
     </w:p>
     <w:sectPr>
-      <w:footerReference w:type="default" r:id="rId76"/>
+      <w:footerReference w:type="default" r:id="rId86"/>
       <w:pgSz w:w="12240" w:h="15840"/>
       <w:pgMar w:top="1440" w:right="1440" w:bottom="1440" w:left="1440" w:header="720" w:footer="720" w:gutter="0"/>
       <w:cols w:space="720"/>
@@ -12837,21 +13616,6 @@
 </file>
 
 <file path=customXml/item1.xml><?xml version="1.0" encoding="utf-8"?>
-<?mso-contentType ?>
-<FormTemplates xmlns="http://schemas.microsoft.com/sharepoint/v3/contenttype/forms">
-  <Display>DocumentLibraryForm</Display>
-  <Edit>DocumentLibraryForm</Edit>
-  <New>DocumentLibraryForm</New>
-</FormTemplates>
-</file>
-
-<file path=customXml/item2.xml><?xml version="1.0" encoding="utf-8"?>
-<p:properties xmlns:p="http://schemas.microsoft.com/office/2006/metadata/properties" xmlns:xsi="http://www.w3.org/2001/XMLSchema-instance" xmlns:pc="http://schemas.microsoft.com/office/infopath/2007/PartnerControls">
-  <documentManagement/>
-</p:properties>
-</file>
-
-<file path=customXml/item3.xml><?xml version="1.0" encoding="utf-8"?>
 <ct:contentTypeSchema xmlns:ct="http://schemas.microsoft.com/office/2006/metadata/contentType" xmlns:ma="http://schemas.microsoft.com/office/2006/metadata/properties/metaAttributes" ct:_="" ma:_="" ma:contentTypeName="Document" ma:contentTypeID="0x0101001143BF0819412A439DF5DD969EBA23E5" ma:contentTypeVersion="13" ma:contentTypeDescription="Create a new document." ma:contentTypeScope="" ma:versionID="637d1803fd57b8cd553d9c4b51e6915b">
   <xsd:schema xmlns:xsd="http://www.w3.org/2001/XMLSchema" xmlns:xs="http://www.w3.org/2001/XMLSchema" xmlns:p="http://schemas.microsoft.com/office/2006/metadata/properties" xmlns:ns3="2b3fe96f-4f1e-49a8-8a60-915c4d1d54fd" xmlns:ns4="f96fe2dd-3de3-4bd3-95d9-458c36ae40cb" targetNamespace="http://schemas.microsoft.com/office/2006/metadata/properties" ma:root="true" ma:fieldsID="ec28ef6b1a272df14a0c34b8f75bf6b4" ns3:_="" ns4:_="">
     <xsd:import namespace="2b3fe96f-4f1e-49a8-8a60-915c4d1d54fd"/>
@@ -13068,28 +13832,26 @@
 </ct:contentTypeSchema>
 </file>
 
+<file path=customXml/item2.xml><?xml version="1.0" encoding="utf-8"?>
+<?mso-contentType ?>
+<FormTemplates xmlns="http://schemas.microsoft.com/sharepoint/v3/contenttype/forms">
+  <Display>DocumentLibraryForm</Display>
+  <Edit>DocumentLibraryForm</Edit>
+  <New>DocumentLibraryForm</New>
+</FormTemplates>
+</file>
+
+<file path=customXml/item3.xml><?xml version="1.0" encoding="utf-8"?>
+<p:properties xmlns:p="http://schemas.microsoft.com/office/2006/metadata/properties" xmlns:xsi="http://www.w3.org/2001/XMLSchema-instance" xmlns:pc="http://schemas.microsoft.com/office/infopath/2007/PartnerControls">
+  <documentManagement/>
+</p:properties>
+</file>
+
 <file path=customXml/item4.xml><?xml version="1.0" encoding="utf-8"?>
 <b:Sources xmlns:b="http://schemas.openxmlformats.org/officeDocument/2006/bibliography" xmlns="http://schemas.openxmlformats.org/officeDocument/2006/bibliography" SelectedStyle="\APASixthEditionOfficeOnline.xsl" StyleName="APA" Version="6"/>
 </file>
 
 <file path=customXml/itemProps1.xml><?xml version="1.0" encoding="utf-8"?>
-<ds:datastoreItem xmlns:ds="http://schemas.openxmlformats.org/officeDocument/2006/customXml" ds:itemID="{38436B41-F301-47B6-B9CB-B028951D87C3}">
-  <ds:schemaRefs>
-    <ds:schemaRef ds:uri="http://schemas.microsoft.com/sharepoint/v3/contenttype/forms"/>
-  </ds:schemaRefs>
-</ds:datastoreItem>
-</file>
-
-<file path=customXml/itemProps2.xml><?xml version="1.0" encoding="utf-8"?>
-<ds:datastoreItem xmlns:ds="http://schemas.openxmlformats.org/officeDocument/2006/customXml" ds:itemID="{AFABD6AC-85E3-401E-8588-FDF2732490B1}">
-  <ds:schemaRefs>
-    <ds:schemaRef ds:uri="http://schemas.microsoft.com/office/2006/metadata/properties"/>
-    <ds:schemaRef ds:uri="http://schemas.microsoft.com/office/infopath/2007/PartnerControls"/>
-  </ds:schemaRefs>
-</ds:datastoreItem>
-</file>
-
-<file path=customXml/itemProps3.xml><?xml version="1.0" encoding="utf-8"?>
 <ds:datastoreItem xmlns:ds="http://schemas.openxmlformats.org/officeDocument/2006/customXml" ds:itemID="{32534C4A-2034-45E6-812C-34CBD99C9DD6}">
   <ds:schemaRefs>
     <ds:schemaRef ds:uri="http://schemas.microsoft.com/office/2006/metadata/contentType"/>
@@ -13108,8 +13870,25 @@
 </ds:datastoreItem>
 </file>
 
+<file path=customXml/itemProps2.xml><?xml version="1.0" encoding="utf-8"?>
+<ds:datastoreItem xmlns:ds="http://schemas.openxmlformats.org/officeDocument/2006/customXml" ds:itemID="{38436B41-F301-47B6-B9CB-B028951D87C3}">
+  <ds:schemaRefs>
+    <ds:schemaRef ds:uri="http://schemas.microsoft.com/sharepoint/v3/contenttype/forms"/>
+  </ds:schemaRefs>
+</ds:datastoreItem>
+</file>
+
+<file path=customXml/itemProps3.xml><?xml version="1.0" encoding="utf-8"?>
+<ds:datastoreItem xmlns:ds="http://schemas.openxmlformats.org/officeDocument/2006/customXml" ds:itemID="{AFABD6AC-85E3-401E-8588-FDF2732490B1}">
+  <ds:schemaRefs>
+    <ds:schemaRef ds:uri="http://schemas.microsoft.com/office/2006/metadata/properties"/>
+    <ds:schemaRef ds:uri="http://schemas.microsoft.com/office/infopath/2007/PartnerControls"/>
+  </ds:schemaRefs>
+</ds:datastoreItem>
+</file>
+
 <file path=customXml/itemProps4.xml><?xml version="1.0" encoding="utf-8"?>
-<ds:datastoreItem xmlns:ds="http://schemas.openxmlformats.org/officeDocument/2006/customXml" ds:itemID="{F96AD857-DDDD-42A1-B6E6-A8E2FCF9CE8E}">
+<ds:datastoreItem xmlns:ds="http://schemas.openxmlformats.org/officeDocument/2006/customXml" ds:itemID="{D7266001-7A21-495E-927B-BEAE70C52556}">
   <ds:schemaRefs>
     <ds:schemaRef ds:uri="http://schemas.openxmlformats.org/officeDocument/2006/bibliography"/>
   </ds:schemaRefs>

</xml_diff>

<commit_message>
Minor changes suggested by Gary
</commit_message>
<xml_diff>
--- a/solliance-oracle-to-postgresql-migration-guide.docx
+++ b/solliance-oracle-to-postgresql-migration-guide.docx
@@ -4298,15 +4298,7 @@
         </w:numPr>
       </w:pPr>
       <w:r>
-        <w:t xml:space="preserve">Cost of licensing and support is pay-as-you-go for the open source software.  </w:t>
-      </w:r>
-      <w:proofErr w:type="spellStart"/>
-      <w:r>
-        <w:t>All inclusive</w:t>
-      </w:r>
-      <w:proofErr w:type="spellEnd"/>
-      <w:r>
-        <w:t xml:space="preserve"> pricing from one vendor.</w:t>
+        <w:t>Cost of licensing and support is pay-as-you-go for the open source software.  All inclusive pricing from one vendor.</w:t>
       </w:r>
     </w:p>
     <w:p>
@@ -4322,13 +4314,8 @@
         <w:t xml:space="preserve">  Initial comparisons of PL/SQL and </w:t>
       </w:r>
       <w:r>
-        <w:t>PL/</w:t>
-      </w:r>
-      <w:proofErr w:type="spellStart"/>
-      <w:r>
-        <w:t>PgSQL</w:t>
-      </w:r>
-      <w:proofErr w:type="spellEnd"/>
+        <w:t>PL/PgSQL</w:t>
+      </w:r>
       <w:r>
         <w:t xml:space="preserve"> reveal the syntax is very similar between the two databases.  </w:t>
       </w:r>
@@ -4708,30 +4695,14 @@
         <w:t>ting</w:t>
       </w:r>
       <w:r>
-        <w:t xml:space="preserve"> the document artifacts from </w:t>
-      </w:r>
-      <w:proofErr w:type="spellStart"/>
-      <w:r>
-        <w:t>Git</w:t>
-      </w:r>
-      <w:proofErr w:type="spellEnd"/>
-      <w:r>
-        <w:t xml:space="preserve"> repo</w:t>
+        <w:t xml:space="preserve"> the document artifacts from Git repo</w:t>
       </w:r>
       <w:bookmarkEnd w:id="4"/>
     </w:p>
     <w:p/>
     <w:p>
       <w:r>
-        <w:t xml:space="preserve">The reference application and database artifacts can be found in the </w:t>
-      </w:r>
-      <w:proofErr w:type="spellStart"/>
-      <w:r>
-        <w:t>Git</w:t>
-      </w:r>
-      <w:proofErr w:type="spellEnd"/>
-      <w:r>
-        <w:t xml:space="preserve"> repo.</w:t>
+        <w:t>The reference application and database artifacts can be found in the Git repo.</w:t>
       </w:r>
     </w:p>
     <w:p>
@@ -4903,7 +4874,6 @@
           <w:numId w:val="16"/>
         </w:numPr>
       </w:pPr>
-      <w:proofErr w:type="spellStart"/>
       <w:r>
         <w:rPr>
           <w:b/>
@@ -4911,7 +4881,6 @@
         </w:rPr>
         <w:t>conferencedemo</w:t>
       </w:r>
-      <w:proofErr w:type="spellEnd"/>
       <w:r>
         <w:t xml:space="preserve"> </w:t>
       </w:r>
@@ -4930,21 +4899,12 @@
           <w:numId w:val="16"/>
         </w:numPr>
       </w:pPr>
-      <w:proofErr w:type="spellStart"/>
       <w:r>
         <w:rPr>
           <w:b/>
           <w:bCs/>
         </w:rPr>
-        <w:t>conferencedemo</w:t>
-      </w:r>
-      <w:proofErr w:type="spellEnd"/>
-      <w:r>
-        <w:rPr>
-          <w:b/>
-          <w:bCs/>
-        </w:rPr>
-        <w:t xml:space="preserve">-client </w:t>
+        <w:t xml:space="preserve">conferencedemo-client </w:t>
       </w:r>
       <w:r>
         <w:rPr>
@@ -4965,31 +4925,13 @@
           <w:numId w:val="16"/>
         </w:numPr>
       </w:pPr>
-      <w:proofErr w:type="spellStart"/>
       <w:r>
         <w:rPr>
           <w:b/>
           <w:bCs/>
         </w:rPr>
-        <w:t>conferencedemo</w:t>
-      </w:r>
-      <w:proofErr w:type="spellEnd"/>
-      <w:r>
-        <w:rPr>
-          <w:b/>
-          <w:bCs/>
-        </w:rPr>
-        <w:t>-azure-</w:t>
-      </w:r>
-      <w:proofErr w:type="spellStart"/>
-      <w:r>
-        <w:rPr>
-          <w:b/>
-          <w:bCs/>
-        </w:rPr>
-        <w:t>psql</w:t>
-      </w:r>
-      <w:proofErr w:type="spellEnd"/>
+        <w:t>conferencedemo-azure-psql</w:t>
+      </w:r>
       <w:r>
         <w:t xml:space="preserve"> </w:t>
       </w:r>
@@ -6141,15 +6083,7 @@
     <w:p/>
     <w:p>
       <w:r>
-        <w:t>Azure Database for PostgreSQL is a relational database service based on the open-source Postgres database engine. It's a fully managed database-as-a-service offering that can handle mission-critical workloads with predictable performance, security, high availability, and dynamic scalability. It's available in two deployment options, as a single server and as a Hyperscale (</w:t>
-      </w:r>
-      <w:proofErr w:type="spellStart"/>
-      <w:r>
-        <w:t>Citus</w:t>
-      </w:r>
-      <w:proofErr w:type="spellEnd"/>
-      <w:r>
-        <w:t xml:space="preserve">) cluster. </w:t>
+        <w:t xml:space="preserve">Azure Database for PostgreSQL is a relational database service based on the open-source Postgres database engine. It's a fully managed database-as-a-service offering that can handle mission-critical workloads with predictable performance, security, high availability, and dynamic scalability. It's available in two deployment options, as a single server and as a Hyperscale (Citus) cluster. </w:t>
       </w:r>
     </w:p>
     <w:p>
@@ -6160,23 +6094,7 @@
         <w:t xml:space="preserve">  </w:t>
       </w:r>
       <w:r>
-        <w:t>Hyperscale (</w:t>
-      </w:r>
-      <w:proofErr w:type="spellStart"/>
-      <w:r>
-        <w:t>Citus</w:t>
-      </w:r>
-      <w:proofErr w:type="spellEnd"/>
-      <w:r>
-        <w:t>) is best for applications that have demanding performance &amp; concurrency requirements and need to scale out Postgres horizontally. With Hyperscale (</w:t>
-      </w:r>
-      <w:proofErr w:type="spellStart"/>
-      <w:r>
-        <w:t>Citus</w:t>
-      </w:r>
-      <w:proofErr w:type="spellEnd"/>
-      <w:r>
-        <w:t>) you can take advantage of the aggregate compute, memory, and storage of a multi-node database cluster.</w:t>
+        <w:t>Hyperscale (Citus) is best for applications that have demanding performance &amp; concurrency requirements and need to scale out Postgres horizontally. With Hyperscale (Citus) you can take advantage of the aggregate compute, memory, and storage of a multi-node database cluster.</w:t>
       </w:r>
       <w:r>
         <w:t xml:space="preserve">  </w:t>
@@ -6185,15 +6103,7 @@
         <w:t>​</w:t>
       </w:r>
       <w:r>
-        <w:t>The Hyperscale (</w:t>
-      </w:r>
-      <w:proofErr w:type="spellStart"/>
-      <w:r>
-        <w:t>Citus</w:t>
-      </w:r>
-      <w:proofErr w:type="spellEnd"/>
-      <w:r>
-        <w:t>) option horizontally scales queries across multiple machines using sharding, and serves applications that require greater scale and performance.</w:t>
+        <w:t>The Hyperscale (Citus) option horizontally scales queries across multiple machines using sharding, and serves applications that require greater scale and performance.</w:t>
       </w:r>
     </w:p>
     <w:p>
@@ -6528,21 +6438,12 @@
           <w:rPr>
             <w:rStyle w:val="Hyperlink"/>
           </w:rPr>
-          <w:t xml:space="preserve">PostgreSQL </w:t>
+          <w:t>PostgreSQL pgbench</w:t>
         </w:r>
-        <w:proofErr w:type="spellStart"/>
-        <w:r>
-          <w:rPr>
-            <w:rStyle w:val="Hyperlink"/>
-          </w:rPr>
-          <w:t>pgbench</w:t>
-        </w:r>
-        <w:proofErr w:type="spellEnd"/>
       </w:hyperlink>
       <w:r>
         <w:t xml:space="preserve">.  </w:t>
       </w:r>
-      <w:proofErr w:type="spellStart"/>
       <w:r>
         <w:rPr>
           <w:b/>
@@ -6550,7 +6451,6 @@
         </w:rPr>
         <w:t>pgbench</w:t>
       </w:r>
-      <w:proofErr w:type="spellEnd"/>
       <w:r>
         <w:t xml:space="preserve"> has the capability to run batches of queries </w:t>
       </w:r>
@@ -6728,16 +6628,8 @@
           <w:rPr>
             <w:rStyle w:val="Hyperlink"/>
           </w:rPr>
-          <w:t xml:space="preserve">PostgreSQL </w:t>
+          <w:t>PostgreSQL pgbench</w:t>
         </w:r>
-        <w:proofErr w:type="spellStart"/>
-        <w:r>
-          <w:rPr>
-            <w:rStyle w:val="Hyperlink"/>
-          </w:rPr>
-          <w:t>pgbench</w:t>
-        </w:r>
-        <w:proofErr w:type="spellEnd"/>
       </w:hyperlink>
     </w:p>
     <w:p>
@@ -6968,17 +6860,30 @@
         </w:r>
       </w:hyperlink>
       <w:r>
-        <w:t> facilitate</w:t>
-      </w:r>
-      <w:r>
-        <w:t>s</w:t>
-      </w:r>
-      <w:r>
-        <w:t xml:space="preserve"> and simplif</w:t>
-      </w:r>
-      <w:r>
-        <w:t>ies</w:t>
-      </w:r>
+        <w:t> </w:t>
+      </w:r>
+      <w:r>
+        <w:t xml:space="preserve">and </w:t>
+      </w:r>
+      <w:hyperlink r:id="rId51" w:history="1">
+        <w:r>
+          <w:rPr>
+            <w:rStyle w:val="Hyperlink"/>
+          </w:rPr>
+          <w:t>Striim</w:t>
+        </w:r>
+      </w:hyperlink>
+      <w:r>
+        <w:t xml:space="preserve"> </w:t>
+      </w:r>
+      <w:r>
+        <w:t>facilitate and simpli</w:t>
+      </w:r>
+      <w:r>
+        <w:t>fy</w:t>
+      </w:r>
+      <w:bookmarkStart w:id="13" w:name="_GoBack"/>
+      <w:bookmarkEnd w:id="13"/>
       <w:r>
         <w:t xml:space="preserve"> migrations from a broad range of commercial and open-source databases, including Oracle</w:t>
       </w:r>
@@ -7056,7 +6961,7 @@
       </w:r>
     </w:p>
     <w:p>
-      <w:hyperlink r:id="rId51" w:history="1">
+      <w:hyperlink r:id="rId52" w:history="1">
         <w:r>
           <w:rPr>
             <w:rStyle w:val="Hyperlink"/>
@@ -7082,12 +6987,12 @@
       <w:pPr>
         <w:pStyle w:val="Heading2"/>
       </w:pPr>
-      <w:bookmarkStart w:id="13" w:name="_Toc36986166"/>
+      <w:bookmarkStart w:id="14" w:name="_Toc36986166"/>
       <w:r>
         <w:lastRenderedPageBreak/>
         <w:t>Setting up your migration server</w:t>
       </w:r>
-      <w:bookmarkEnd w:id="13"/>
+      <w:bookmarkEnd w:id="14"/>
     </w:p>
     <w:p/>
     <w:p>
@@ -7099,11 +7004,11 @@
       <w:pPr>
         <w:pStyle w:val="Heading3"/>
       </w:pPr>
-      <w:bookmarkStart w:id="14" w:name="_Toc36986167"/>
+      <w:bookmarkStart w:id="15" w:name="_Toc36986167"/>
       <w:r>
         <w:t>Choosing your migration server</w:t>
       </w:r>
-      <w:bookmarkEnd w:id="14"/>
+      <w:bookmarkEnd w:id="15"/>
     </w:p>
     <w:p/>
     <w:p>
@@ -7247,7 +7152,7 @@
                     <pic:cNvPicPr/>
                   </pic:nvPicPr>
                   <pic:blipFill>
-                    <a:blip r:embed="rId52"/>
+                    <a:blip r:embed="rId53"/>
                     <a:stretch>
                       <a:fillRect/>
                     </a:stretch>
@@ -7287,12 +7192,12 @@
       <w:pPr>
         <w:pStyle w:val="Heading3"/>
       </w:pPr>
-      <w:bookmarkStart w:id="15" w:name="_Toc36986168"/>
+      <w:bookmarkStart w:id="16" w:name="_Toc36986168"/>
       <w:r>
         <w:lastRenderedPageBreak/>
         <w:t>Hardware resources</w:t>
       </w:r>
-      <w:bookmarkEnd w:id="15"/>
+      <w:bookmarkEnd w:id="16"/>
     </w:p>
     <w:p/>
     <w:p>
@@ -7361,11 +7266,11 @@
       <w:pPr>
         <w:pStyle w:val="Heading3"/>
       </w:pPr>
-      <w:bookmarkStart w:id="16" w:name="_Toc36986169"/>
+      <w:bookmarkStart w:id="17" w:name="_Toc36986169"/>
       <w:r>
         <w:t>Securing the data during migration</w:t>
       </w:r>
-      <w:bookmarkEnd w:id="16"/>
+      <w:bookmarkEnd w:id="17"/>
     </w:p>
     <w:p/>
     <w:p>
@@ -7458,7 +7363,7 @@
                     </pic:cNvPicPr>
                   </pic:nvPicPr>
                   <pic:blipFill>
-                    <a:blip r:embed="rId53">
+                    <a:blip r:embed="rId54">
                       <a:extLst>
                         <a:ext uri="{28A0092B-C50C-407E-A947-70E740481C1C}">
                           <a14:useLocalDpi xmlns:a14="http://schemas.microsoft.com/office/drawing/2010/main" val="0"/>
@@ -7522,7 +7427,7 @@
       <w:pPr>
         <w:pStyle w:val="Heading3"/>
       </w:pPr>
-      <w:bookmarkStart w:id="17" w:name="_Toc36986170"/>
+      <w:bookmarkStart w:id="18" w:name="_Toc36986170"/>
       <w:r>
         <w:t xml:space="preserve">Getting started: </w:t>
       </w:r>
@@ -7538,7 +7443,7 @@
       <w:r>
         <w:t xml:space="preserve"> client library</w:t>
       </w:r>
-      <w:bookmarkEnd w:id="17"/>
+      <w:bookmarkEnd w:id="18"/>
     </w:p>
     <w:p>
       <w:r>
@@ -7549,11 +7454,11 @@
       <w:pPr>
         <w:pStyle w:val="Heading3"/>
       </w:pPr>
-      <w:bookmarkStart w:id="18" w:name="_Toc36986171"/>
+      <w:bookmarkStart w:id="19" w:name="_Toc36986171"/>
       <w:r>
         <w:t>Set up the environment variables</w:t>
       </w:r>
-      <w:bookmarkEnd w:id="18"/>
+      <w:bookmarkEnd w:id="19"/>
     </w:p>
     <w:p>
       <w:pPr>
@@ -7613,7 +7518,7 @@
                     <pic:cNvPicPr/>
                   </pic:nvPicPr>
                   <pic:blipFill>
-                    <a:blip r:embed="rId54"/>
+                    <a:blip r:embed="rId55"/>
                     <a:stretch>
                       <a:fillRect/>
                     </a:stretch>
@@ -7639,40 +7544,30 @@
       <w:pPr>
         <w:pStyle w:val="Heading3"/>
       </w:pPr>
-      <w:bookmarkStart w:id="19" w:name="_Toc36986172"/>
+      <w:bookmarkStart w:id="20" w:name="_Toc36986172"/>
       <w:r>
         <w:t xml:space="preserve">Set up </w:t>
       </w:r>
       <w:r>
         <w:t xml:space="preserve">the </w:t>
       </w:r>
-      <w:proofErr w:type="spellStart"/>
       <w:r>
         <w:t>pgAdmin</w:t>
       </w:r>
-      <w:proofErr w:type="spellEnd"/>
       <w:r>
         <w:t xml:space="preserve"> PostgreSQL</w:t>
       </w:r>
       <w:r>
         <w:t xml:space="preserve"> database client</w:t>
       </w:r>
-      <w:bookmarkEnd w:id="19"/>
+      <w:bookmarkEnd w:id="20"/>
     </w:p>
     <w:p/>
     <w:p>
       <w:r>
-        <w:t xml:space="preserve">You will need to install the </w:t>
-      </w:r>
-      <w:proofErr w:type="spellStart"/>
-      <w:r>
-        <w:t>pgAdmin</w:t>
-      </w:r>
-      <w:proofErr w:type="spellEnd"/>
-      <w:r>
-        <w:t xml:space="preserve"> admin client.  You can download the utility from </w:t>
-      </w:r>
-      <w:hyperlink r:id="rId55" w:history="1">
+        <w:t xml:space="preserve">You will need to install the pgAdmin admin client.  You can download the utility from </w:t>
+      </w:r>
+      <w:hyperlink r:id="rId56" w:history="1">
         <w:r>
           <w:rPr>
             <w:rStyle w:val="Hyperlink"/>
@@ -7706,7 +7601,6 @@
       <w:r>
         <w:t xml:space="preserve"> </w:t>
       </w:r>
-      <w:proofErr w:type="spellStart"/>
       <w:r>
         <w:rPr>
           <w:b/>
@@ -7714,7 +7608,6 @@
         </w:rPr>
         <w:t>conferencedemo</w:t>
       </w:r>
-      <w:proofErr w:type="spellEnd"/>
       <w:r>
         <w:t xml:space="preserve"> database.</w:t>
       </w:r>
@@ -7740,7 +7633,7 @@
                     <pic:cNvPicPr/>
                   </pic:nvPicPr>
                   <pic:blipFill>
-                    <a:blip r:embed="rId56"/>
+                    <a:blip r:embed="rId57"/>
                     <a:stretch>
                       <a:fillRect/>
                     </a:stretch>
@@ -7770,7 +7663,6 @@
       <w:r>
         <w:t xml:space="preserve">Create a user </w:t>
       </w:r>
-      <w:proofErr w:type="spellStart"/>
       <w:r>
         <w:rPr>
           <w:b/>
@@ -7778,11 +7670,9 @@
         </w:rPr>
         <w:t>reg_app</w:t>
       </w:r>
-      <w:proofErr w:type="spellEnd"/>
       <w:r>
         <w:t xml:space="preserve">.  Assign the </w:t>
       </w:r>
-      <w:proofErr w:type="spellStart"/>
       <w:r>
         <w:rPr>
           <w:b/>
@@ -7790,7 +7680,6 @@
         </w:rPr>
         <w:t>conferenceadmin</w:t>
       </w:r>
-      <w:proofErr w:type="spellEnd"/>
       <w:r>
         <w:t xml:space="preserve"> role.</w:t>
       </w:r>
@@ -7817,7 +7706,7 @@
                     <pic:cNvPicPr/>
                   </pic:nvPicPr>
                   <pic:blipFill>
-                    <a:blip r:embed="rId57"/>
+                    <a:blip r:embed="rId58"/>
                     <a:stretch>
                       <a:fillRect/>
                     </a:stretch>
@@ -7850,14 +7739,14 @@
       <w:pPr>
         <w:pStyle w:val="Heading3"/>
       </w:pPr>
-      <w:bookmarkStart w:id="20" w:name="_Toc36986173"/>
+      <w:bookmarkStart w:id="21" w:name="_Toc36986173"/>
       <w:r>
         <w:t>Download and install the ora2pg</w:t>
       </w:r>
       <w:r>
         <w:t xml:space="preserve"> utility</w:t>
       </w:r>
-      <w:bookmarkEnd w:id="20"/>
+      <w:bookmarkEnd w:id="21"/>
     </w:p>
     <w:p>
       <w:pPr>
@@ -7888,40 +7777,26 @@
         <w:rPr>
           <w:rFonts w:ascii="Lucida Console" w:hAnsi="Lucida Console"/>
         </w:rPr>
-        <w:t xml:space="preserve">docker pull </w:t>
-      </w:r>
-      <w:proofErr w:type="spellStart"/>
+        <w:t>docker pull georgmoser/ora2</w:t>
+      </w:r>
       <w:r>
         <w:rPr>
           <w:rFonts w:ascii="Lucida Console" w:hAnsi="Lucida Console"/>
         </w:rPr>
-        <w:t>georgmoser</w:t>
-      </w:r>
-      <w:proofErr w:type="spellEnd"/>
+        <w:t>p</w:t>
+      </w:r>
       <w:r>
         <w:rPr>
           <w:rFonts w:ascii="Lucida Console" w:hAnsi="Lucida Console"/>
         </w:rPr>
-        <w:t>/ora2</w:t>
-      </w:r>
-      <w:r>
+        <w:t>g-docker</w:t>
+      </w:r>
+    </w:p>
+    <w:p>
+      <w:pPr>
         <w:rPr>
           <w:rFonts w:ascii="Lucida Console" w:hAnsi="Lucida Console"/>
         </w:rPr>
-        <w:t>p</w:t>
-      </w:r>
-      <w:r>
-        <w:rPr>
-          <w:rFonts w:ascii="Lucida Console" w:hAnsi="Lucida Console"/>
-        </w:rPr>
-        <w:t>g-docker</w:t>
-      </w:r>
-    </w:p>
-    <w:p>
-      <w:pPr>
-        <w:rPr>
-          <w:rFonts w:ascii="Lucida Console" w:hAnsi="Lucida Console"/>
-        </w:rPr>
       </w:pPr>
     </w:p>
     <w:p>
@@ -7948,7 +7823,7 @@
       <w:r>
         <w:t xml:space="preserve"> </w:t>
       </w:r>
-      <w:hyperlink r:id="rId58" w:history="1">
+      <w:hyperlink r:id="rId59" w:history="1">
         <w:r>
           <w:rPr>
             <w:rStyle w:val="Hyperlink"/>
@@ -8004,7 +7879,7 @@
           <w:bCs/>
         </w:rPr>
       </w:pPr>
-      <w:hyperlink r:id="rId59" w:history="1">
+      <w:hyperlink r:id="rId60" w:history="1">
         <w:r>
           <w:rPr>
             <w:rStyle w:val="Hyperlink"/>
@@ -8020,7 +7895,7 @@
           <w:bCs/>
         </w:rPr>
       </w:pPr>
-      <w:hyperlink r:id="rId60" w:history="1">
+      <w:hyperlink r:id="rId61" w:history="1">
         <w:r>
           <w:rPr>
             <w:rStyle w:val="Hyperlink"/>
@@ -8030,7 +7905,7 @@
       </w:hyperlink>
     </w:p>
     <w:p>
-      <w:hyperlink r:id="rId61" w:history="1">
+      <w:hyperlink r:id="rId62" w:history="1">
         <w:r>
           <w:rPr>
             <w:rStyle w:val="Hyperlink"/>
@@ -8040,7 +7915,7 @@
       </w:hyperlink>
     </w:p>
     <w:p>
-      <w:hyperlink r:id="rId62" w:history="1">
+      <w:hyperlink r:id="rId63" w:history="1">
         <w:r>
           <w:rPr>
             <w:rStyle w:val="Hyperlink"/>
@@ -8050,7 +7925,7 @@
       </w:hyperlink>
     </w:p>
     <w:p>
-      <w:hyperlink r:id="rId63" w:history="1">
+      <w:hyperlink r:id="rId64" w:history="1">
         <w:r>
           <w:rPr>
             <w:rStyle w:val="Hyperlink"/>
@@ -8080,9 +7955,9 @@
       <w:pPr>
         <w:pStyle w:val="Heading2"/>
       </w:pPr>
-      <w:bookmarkStart w:id="21" w:name="_Discovering_and_assessing"/>
-      <w:bookmarkStart w:id="22" w:name="_Toc36986174"/>
-      <w:bookmarkEnd w:id="21"/>
+      <w:bookmarkStart w:id="22" w:name="_Discovering_and_assessing"/>
+      <w:bookmarkStart w:id="23" w:name="_Toc36986174"/>
+      <w:bookmarkEnd w:id="22"/>
       <w:r>
         <w:lastRenderedPageBreak/>
         <w:t xml:space="preserve">Discovering and </w:t>
@@ -8099,7 +7974,7 @@
       <w:r>
         <w:t>ora2pg</w:t>
       </w:r>
-      <w:bookmarkEnd w:id="22"/>
+      <w:bookmarkEnd w:id="23"/>
     </w:p>
     <w:p>
       <w:pPr>
@@ -8132,7 +8007,7 @@
                     <pic:cNvPicPr/>
                   </pic:nvPicPr>
                   <pic:blipFill>
-                    <a:blip r:embed="rId64"/>
+                    <a:blip r:embed="rId65"/>
                     <a:stretch>
                       <a:fillRect/>
                     </a:stretch>
@@ -8163,11 +8038,11 @@
       <w:pPr>
         <w:pStyle w:val="Heading3"/>
       </w:pPr>
-      <w:bookmarkStart w:id="23" w:name="_Toc36986175"/>
+      <w:bookmarkStart w:id="24" w:name="_Toc36986175"/>
       <w:r>
         <w:t>Prepping your database for export</w:t>
       </w:r>
-      <w:bookmarkEnd w:id="23"/>
+      <w:bookmarkEnd w:id="24"/>
     </w:p>
     <w:p/>
     <w:p>
@@ -8230,7 +8105,7 @@
                     <pic:cNvPicPr/>
                   </pic:nvPicPr>
                   <pic:blipFill>
-                    <a:blip r:embed="rId65"/>
+                    <a:blip r:embed="rId66"/>
                     <a:stretch>
                       <a:fillRect/>
                     </a:stretch>
@@ -8277,7 +8152,7 @@
       <w:pPr>
         <w:pStyle w:val="Heading3"/>
       </w:pPr>
-      <w:bookmarkStart w:id="24" w:name="_Toc36986176"/>
+      <w:bookmarkStart w:id="25" w:name="_Toc36986176"/>
       <w:r>
         <w:lastRenderedPageBreak/>
         <w:t xml:space="preserve">Checking for invalid </w:t>
@@ -8288,7 +8163,7 @@
       <w:r>
         <w:t>objects</w:t>
       </w:r>
-      <w:bookmarkEnd w:id="24"/>
+      <w:bookmarkEnd w:id="25"/>
     </w:p>
     <w:p>
       <w:pPr>
@@ -8405,7 +8280,7 @@
                     <pic:cNvPicPr/>
                   </pic:nvPicPr>
                   <pic:blipFill>
-                    <a:blip r:embed="rId66"/>
+                    <a:blip r:embed="rId67"/>
                     <a:stretch>
                       <a:fillRect/>
                     </a:stretch>
@@ -8462,7 +8337,7 @@
                     <pic:cNvPicPr/>
                   </pic:nvPicPr>
                   <pic:blipFill>
-                    <a:blip r:embed="rId67"/>
+                    <a:blip r:embed="rId68"/>
                     <a:stretch>
                       <a:fillRect/>
                     </a:stretch>
@@ -8505,7 +8380,7 @@
       <w:r>
         <w:t xml:space="preserve"> </w:t>
       </w:r>
-      <w:hyperlink r:id="rId68" w:history="1">
+      <w:hyperlink r:id="rId69" w:history="1">
         <w:r>
           <w:rPr>
             <w:rStyle w:val="Hyperlink"/>
@@ -8591,7 +8466,7 @@
                     <pic:cNvPicPr/>
                   </pic:nvPicPr>
                   <pic:blipFill>
-                    <a:blip r:embed="rId69"/>
+                    <a:blip r:embed="rId70"/>
                     <a:stretch>
                       <a:fillRect/>
                     </a:stretch>
@@ -8640,7 +8515,7 @@
       <w:pPr>
         <w:pStyle w:val="Heading3"/>
       </w:pPr>
-      <w:bookmarkStart w:id="25" w:name="_Toc36986177"/>
+      <w:bookmarkStart w:id="26" w:name="_Toc36986177"/>
       <w:r>
         <w:lastRenderedPageBreak/>
         <w:t>Before migration d</w:t>
@@ -8654,7 +8529,7 @@
       <w:r>
         <w:t xml:space="preserve"> and column refactoring</w:t>
       </w:r>
-      <w:bookmarkEnd w:id="25"/>
+      <w:bookmarkEnd w:id="26"/>
     </w:p>
     <w:p/>
     <w:p>
@@ -8773,12 +8648,12 @@
       <w:pPr>
         <w:pStyle w:val="Heading3"/>
       </w:pPr>
-      <w:bookmarkStart w:id="26" w:name="_Toc36986178"/>
+      <w:bookmarkStart w:id="27" w:name="_Toc36986178"/>
       <w:r>
         <w:lastRenderedPageBreak/>
         <w:t>Create your ora2pg conf structure</w:t>
       </w:r>
-      <w:bookmarkEnd w:id="26"/>
+      <w:bookmarkEnd w:id="27"/>
     </w:p>
     <w:p/>
     <w:p>
@@ -8915,21 +8790,8 @@
         <w:ind w:left="360"/>
       </w:pPr>
       <w:r>
-        <w:t>ora2pg --</w:t>
-      </w:r>
-      <w:proofErr w:type="spellStart"/>
-      <w:r>
-        <w:t>init_project</w:t>
-      </w:r>
-      <w:proofErr w:type="spellEnd"/>
-      <w:r>
-        <w:t xml:space="preserve"> </w:t>
-      </w:r>
-      <w:proofErr w:type="spellStart"/>
-      <w:r>
-        <w:t>reg_app</w:t>
-      </w:r>
-      <w:proofErr w:type="spellEnd"/>
+        <w:t>ora2pg --init_project reg_app</w:t>
+      </w:r>
     </w:p>
     <w:p>
       <w:pPr>
@@ -8977,7 +8839,7 @@
                     <pic:cNvPicPr/>
                   </pic:nvPicPr>
                   <pic:blipFill>
-                    <a:blip r:embed="rId70"/>
+                    <a:blip r:embed="rId71"/>
                     <a:stretch>
                       <a:fillRect/>
                     </a:stretch>
@@ -9068,7 +8930,7 @@
                     <pic:cNvPicPr/>
                   </pic:nvPicPr>
                   <pic:blipFill>
-                    <a:blip r:embed="rId71"/>
+                    <a:blip r:embed="rId72"/>
                     <a:stretch>
                       <a:fillRect/>
                     </a:stretch>
@@ -9104,7 +8966,7 @@
       <w:pPr>
         <w:pStyle w:val="Heading3"/>
       </w:pPr>
-      <w:bookmarkStart w:id="27" w:name="_Toc36986179"/>
+      <w:bookmarkStart w:id="28" w:name="_Toc36986179"/>
       <w:r>
         <w:lastRenderedPageBreak/>
         <w:t>Add your Oracle and PostgreSQL DSN configuration</w:t>
@@ -9112,7 +8974,7 @@
       <w:r>
         <w:t xml:space="preserve"> to the conf file</w:t>
       </w:r>
-      <w:bookmarkEnd w:id="27"/>
+      <w:bookmarkEnd w:id="28"/>
     </w:p>
     <w:p/>
     <w:p>
@@ -9160,7 +9022,7 @@
                     <pic:cNvPicPr/>
                   </pic:nvPicPr>
                   <pic:blipFill>
-                    <a:blip r:embed="rId72"/>
+                    <a:blip r:embed="rId73"/>
                     <a:stretch>
                       <a:fillRect/>
                     </a:stretch>
@@ -9207,15 +9069,7 @@
         <w:t xml:space="preserve">If you are having trouble finding your DSN settings, try running </w:t>
       </w:r>
       <w:r>
-        <w:t>‘</w:t>
-      </w:r>
-      <w:proofErr w:type="spellStart"/>
-      <w:r>
-        <w:t>lsnrctl</w:t>
-      </w:r>
-      <w:proofErr w:type="spellEnd"/>
-      <w:r>
-        <w:t xml:space="preserve"> status’</w:t>
+        <w:t>‘lsnrctl status’</w:t>
       </w:r>
       <w:r>
         <w:t xml:space="preserve"> command in the console.</w:t>
@@ -9304,7 +9158,7 @@
                     </pic:cNvPicPr>
                   </pic:nvPicPr>
                   <pic:blipFill>
-                    <a:blip r:embed="rId73">
+                    <a:blip r:embed="rId74">
                       <a:extLst>
                         <a:ext uri="{28A0092B-C50C-407E-A947-70E740481C1C}">
                           <a14:useLocalDpi xmlns:a14="http://schemas.microsoft.com/office/drawing/2010/main" val="0"/>
@@ -9399,7 +9253,7 @@
                     <pic:cNvPicPr/>
                   </pic:nvPicPr>
                   <pic:blipFill>
-                    <a:blip r:embed="rId74"/>
+                    <a:blip r:embed="rId75"/>
                     <a:stretch>
                       <a:fillRect/>
                     </a:stretch>
@@ -9441,12 +9295,12 @@
       <w:pPr>
         <w:pStyle w:val="Heading3"/>
       </w:pPr>
-      <w:bookmarkStart w:id="28" w:name="_Toc36986180"/>
+      <w:bookmarkStart w:id="29" w:name="_Toc36986180"/>
       <w:r>
         <w:lastRenderedPageBreak/>
         <w:t>Testing your database connections and permissions</w:t>
       </w:r>
-      <w:bookmarkEnd w:id="28"/>
+      <w:bookmarkEnd w:id="29"/>
     </w:p>
     <w:p>
       <w:pPr>
@@ -9533,7 +9387,7 @@
                     </pic:cNvPicPr>
                   </pic:nvPicPr>
                   <pic:blipFill>
-                    <a:blip r:embed="rId75">
+                    <a:blip r:embed="rId76">
                       <a:extLst>
                         <a:ext uri="{28A0092B-C50C-407E-A947-70E740481C1C}">
                           <a14:useLocalDpi xmlns:a14="http://schemas.microsoft.com/office/drawing/2010/main" val="0"/>
@@ -9617,7 +9471,7 @@
                     <pic:cNvPicPr/>
                   </pic:nvPicPr>
                   <pic:blipFill>
-                    <a:blip r:embed="rId76"/>
+                    <a:blip r:embed="rId77"/>
                     <a:stretch>
                       <a:fillRect/>
                     </a:stretch>
@@ -9692,7 +9546,7 @@
                     <pic:cNvPicPr/>
                   </pic:nvPicPr>
                   <pic:blipFill>
-                    <a:blip r:embed="rId77"/>
+                    <a:blip r:embed="rId78"/>
                     <a:stretch>
                       <a:fillRect/>
                     </a:stretch>
@@ -9786,7 +9640,7 @@
                     <pic:cNvPicPr/>
                   </pic:nvPicPr>
                   <pic:blipFill>
-                    <a:blip r:embed="rId78"/>
+                    <a:blip r:embed="rId79"/>
                     <a:stretch>
                       <a:fillRect/>
                     </a:stretch>
@@ -9856,7 +9710,7 @@
                     <pic:cNvPicPr/>
                   </pic:nvPicPr>
                   <pic:blipFill>
-                    <a:blip r:embed="rId79"/>
+                    <a:blip r:embed="rId80"/>
                     <a:stretch>
                       <a:fillRect/>
                     </a:stretch>
@@ -9939,11 +9793,11 @@
       <w:pPr>
         <w:pStyle w:val="Heading3"/>
       </w:pPr>
-      <w:bookmarkStart w:id="29" w:name="_Toc36986181"/>
+      <w:bookmarkStart w:id="30" w:name="_Toc36986181"/>
       <w:r>
         <w:t>Separating the constraints and indexes into files</w:t>
       </w:r>
-      <w:bookmarkEnd w:id="29"/>
+      <w:bookmarkEnd w:id="30"/>
     </w:p>
     <w:p>
       <w:pPr>
@@ -9998,7 +9852,7 @@
                     <pic:cNvPicPr/>
                   </pic:nvPicPr>
                   <pic:blipFill>
-                    <a:blip r:embed="rId80"/>
+                    <a:blip r:embed="rId81"/>
                     <a:stretch>
                       <a:fillRect/>
                     </a:stretch>
@@ -10056,7 +9910,7 @@
                     <pic:cNvPicPr/>
                   </pic:nvPicPr>
                   <pic:blipFill>
-                    <a:blip r:embed="rId81"/>
+                    <a:blip r:embed="rId82"/>
                     <a:stretch>
                       <a:fillRect/>
                     </a:stretch>
@@ -10132,7 +9986,7 @@
                     <pic:cNvPicPr/>
                   </pic:nvPicPr>
                   <pic:blipFill>
-                    <a:blip r:embed="rId82"/>
+                    <a:blip r:embed="rId83"/>
                     <a:stretch>
                       <a:fillRect/>
                     </a:stretch>
@@ -10173,15 +10027,7 @@
         <w:t>Given the command in the example above, a</w:t>
       </w:r>
       <w:r>
-        <w:t>ll the tables schemas can be found in the ‘</w:t>
-      </w:r>
-      <w:proofErr w:type="spellStart"/>
-      <w:r>
-        <w:t>reg_app-psql.sql</w:t>
-      </w:r>
-      <w:proofErr w:type="spellEnd"/>
-      <w:r>
-        <w:t xml:space="preserve">’ file.  </w:t>
+        <w:t xml:space="preserve">ll the tables schemas can be found in the ‘reg_app-psql.sql’ file.  </w:t>
       </w:r>
       <w:r>
         <w:t>Notice the</w:t>
@@ -10226,7 +10072,7 @@
                     </pic:cNvPicPr>
                   </pic:nvPicPr>
                   <pic:blipFill>
-                    <a:blip r:embed="rId83">
+                    <a:blip r:embed="rId84">
                       <a:extLst>
                         <a:ext uri="{28A0092B-C50C-407E-A947-70E740481C1C}">
                           <a14:useLocalDpi xmlns:a14="http://schemas.microsoft.com/office/drawing/2010/main" val="0"/>
@@ -10324,7 +10170,7 @@
                     <pic:cNvPicPr/>
                   </pic:nvPicPr>
                   <pic:blipFill>
-                    <a:blip r:embed="rId84"/>
+                    <a:blip r:embed="rId85"/>
                     <a:stretch>
                       <a:fillRect/>
                     </a:stretch>
@@ -10376,7 +10222,7 @@
                     <pic:cNvPicPr/>
                   </pic:nvPicPr>
                   <pic:blipFill>
-                    <a:blip r:embed="rId85"/>
+                    <a:blip r:embed="rId86"/>
                     <a:stretch>
                       <a:fillRect/>
                     </a:stretch>
@@ -10438,7 +10284,7 @@
                     <pic:cNvPicPr/>
                   </pic:nvPicPr>
                   <pic:blipFill>
-                    <a:blip r:embed="rId86"/>
+                    <a:blip r:embed="rId87"/>
                     <a:stretch>
                       <a:fillRect/>
                     </a:stretch>
@@ -10499,7 +10345,7 @@
                     <pic:cNvPicPr/>
                   </pic:nvPicPr>
                   <pic:blipFill>
-                    <a:blip r:embed="rId87"/>
+                    <a:blip r:embed="rId88"/>
                     <a:stretch>
                       <a:fillRect/>
                     </a:stretch>
@@ -10537,25 +10383,17 @@
       <w:pPr>
         <w:pStyle w:val="Heading3"/>
       </w:pPr>
-      <w:bookmarkStart w:id="30" w:name="_Toc36986182"/>
+      <w:bookmarkStart w:id="31" w:name="_Toc36986182"/>
       <w:r>
         <w:lastRenderedPageBreak/>
         <w:t>Exporting each of the tables as a separate files</w:t>
       </w:r>
-      <w:bookmarkEnd w:id="30"/>
+      <w:bookmarkEnd w:id="31"/>
     </w:p>
     <w:p/>
     <w:p>
       <w:r>
-        <w:t xml:space="preserve">As part of the sample Oracle database included in the </w:t>
-      </w:r>
-      <w:proofErr w:type="spellStart"/>
-      <w:r>
-        <w:t>Git</w:t>
-      </w:r>
-      <w:proofErr w:type="spellEnd"/>
-      <w:r>
-        <w:t xml:space="preserve"> repo, there is a sample script to export all of the tables as separate ora2pg scripts.</w:t>
+        <w:t>As part of the sample Oracle database included in the Git repo, there is a sample script to export all of the tables as separate ora2pg scripts.</w:t>
       </w:r>
     </w:p>
     <w:p>
@@ -10579,7 +10417,7 @@
                     <pic:cNvPicPr/>
                   </pic:nvPicPr>
                   <pic:blipFill>
-                    <a:blip r:embed="rId88"/>
+                    <a:blip r:embed="rId89"/>
                     <a:stretch>
                       <a:fillRect/>
                     </a:stretch>
@@ -10652,7 +10490,7 @@
                     <pic:cNvPicPr/>
                   </pic:nvPicPr>
                   <pic:blipFill>
-                    <a:blip r:embed="rId89"/>
+                    <a:blip r:embed="rId90"/>
                     <a:stretch>
                       <a:fillRect/>
                     </a:stretch>
@@ -10684,11 +10522,11 @@
       <w:pPr>
         <w:pStyle w:val="Heading3"/>
       </w:pPr>
-      <w:bookmarkStart w:id="31" w:name="_Toc36986183"/>
+      <w:bookmarkStart w:id="32" w:name="_Toc36986183"/>
       <w:r>
         <w:t>Evaluate the data type conversions</w:t>
       </w:r>
-      <w:bookmarkEnd w:id="31"/>
+      <w:bookmarkEnd w:id="32"/>
     </w:p>
     <w:p/>
     <w:p>
@@ -10726,15 +10564,7 @@
         <w:t xml:space="preserve"> objects makes sense.</w:t>
       </w:r>
       <w:r>
-        <w:t xml:space="preserve">  Do I need a </w:t>
-      </w:r>
-      <w:proofErr w:type="spellStart"/>
-      <w:r>
-        <w:t>bigint</w:t>
-      </w:r>
-      <w:proofErr w:type="spellEnd"/>
-      <w:r>
-        <w:t xml:space="preserve"> or </w:t>
+        <w:t xml:space="preserve">  Do I need a bigint or </w:t>
       </w:r>
       <w:r>
         <w:t xml:space="preserve">is </w:t>
@@ -10765,7 +10595,7 @@
                     <pic:cNvPicPr/>
                   </pic:nvPicPr>
                   <pic:blipFill>
-                    <a:blip r:embed="rId90"/>
+                    <a:blip r:embed="rId91"/>
                     <a:stretch>
                       <a:fillRect/>
                     </a:stretch>
@@ -10796,11 +10626,11 @@
       <w:pPr>
         <w:pStyle w:val="Heading3"/>
       </w:pPr>
-      <w:bookmarkStart w:id="32" w:name="_Toc36986184"/>
+      <w:bookmarkStart w:id="33" w:name="_Toc36986184"/>
       <w:r>
         <w:t>Layering on the sequences and triggers</w:t>
       </w:r>
-      <w:bookmarkEnd w:id="32"/>
+      <w:bookmarkEnd w:id="33"/>
     </w:p>
     <w:p/>
     <w:p>
@@ -10844,15 +10674,7 @@
         </w:numPr>
       </w:pPr>
       <w:r>
-        <w:t xml:space="preserve">ora2pg -c config/ora2pg.conf --namespace </w:t>
-      </w:r>
-      <w:proofErr w:type="spellStart"/>
-      <w:r>
-        <w:t>reg_app</w:t>
-      </w:r>
-      <w:proofErr w:type="spellEnd"/>
-      <w:r>
-        <w:t xml:space="preserve"> --type </w:t>
+        <w:t xml:space="preserve">ora2pg -c config/ora2pg.conf --namespace reg_app --type </w:t>
       </w:r>
       <w:r>
         <w:t>SEQUENCE</w:t>
@@ -10867,15 +10689,7 @@
         </w:numPr>
       </w:pPr>
       <w:r>
-        <w:t xml:space="preserve">ora2pg -c config/ora2pg.conf --namespace </w:t>
-      </w:r>
-      <w:proofErr w:type="spellStart"/>
-      <w:r>
-        <w:t>reg_app</w:t>
-      </w:r>
-      <w:proofErr w:type="spellEnd"/>
-      <w:r>
-        <w:t xml:space="preserve"> --type TRIGGER</w:t>
+        <w:t>ora2pg -c config/ora2pg.conf --namespace reg_app --type TRIGGER</w:t>
       </w:r>
     </w:p>
     <w:p>
@@ -10916,7 +10730,7 @@
                     <pic:cNvPicPr/>
                   </pic:nvPicPr>
                   <pic:blipFill>
-                    <a:blip r:embed="rId91"/>
+                    <a:blip r:embed="rId92"/>
                     <a:stretch>
                       <a:fillRect/>
                     </a:stretch>
@@ -10947,7 +10761,7 @@
       <w:pPr>
         <w:pStyle w:val="Heading3"/>
       </w:pPr>
-      <w:bookmarkStart w:id="33" w:name="_Toc36986185"/>
+      <w:bookmarkStart w:id="34" w:name="_Toc36986185"/>
       <w:r>
         <w:t>Convert</w:t>
       </w:r>
@@ -10957,7 +10771,7 @@
       <w:r>
         <w:t xml:space="preserve"> the procedures</w:t>
       </w:r>
-      <w:bookmarkEnd w:id="33"/>
+      <w:bookmarkEnd w:id="34"/>
     </w:p>
     <w:p/>
     <w:p>
@@ -11022,7 +10836,7 @@
                     <pic:cNvPicPr/>
                   </pic:nvPicPr>
                   <pic:blipFill>
-                    <a:blip r:embed="rId92"/>
+                    <a:blip r:embed="rId93"/>
                     <a:stretch>
                       <a:fillRect/>
                     </a:stretch>
@@ -11085,7 +10899,7 @@
                     <pic:cNvPicPr/>
                   </pic:nvPicPr>
                   <pic:blipFill>
-                    <a:blip r:embed="rId93"/>
+                    <a:blip r:embed="rId94"/>
                     <a:stretch>
                       <a:fillRect/>
                     </a:stretch>
@@ -11212,7 +11026,7 @@
       <w:r>
         <w:t xml:space="preserve">See </w:t>
       </w:r>
-      <w:hyperlink r:id="rId94" w:history="1">
+      <w:hyperlink r:id="rId95" w:history="1">
         <w:r>
           <w:rPr>
             <w:rStyle w:val="Hyperlink"/>
@@ -11247,7 +11061,7 @@
                     <pic:cNvPicPr/>
                   </pic:nvPicPr>
                   <pic:blipFill>
-                    <a:blip r:embed="rId95"/>
+                    <a:blip r:embed="rId96"/>
                     <a:stretch>
                       <a:fillRect/>
                     </a:stretch>
@@ -11337,7 +11151,7 @@
                     <pic:cNvPicPr/>
                   </pic:nvPicPr>
                   <pic:blipFill>
-                    <a:blip r:embed="rId96"/>
+                    <a:blip r:embed="rId97"/>
                     <a:stretch>
                       <a:fillRect/>
                     </a:stretch>
@@ -11435,7 +11249,7 @@
                     <pic:cNvPicPr/>
                   </pic:nvPicPr>
                   <pic:blipFill>
-                    <a:blip r:embed="rId97"/>
+                    <a:blip r:embed="rId98"/>
                     <a:stretch>
                       <a:fillRect/>
                     </a:stretch>
@@ -11564,7 +11378,7 @@
                     <pic:cNvPicPr/>
                   </pic:nvPicPr>
                   <pic:blipFill>
-                    <a:blip r:embed="rId98"/>
+                    <a:blip r:embed="rId99"/>
                     <a:stretch>
                       <a:fillRect/>
                     </a:stretch>
@@ -11631,7 +11445,7 @@
       <w:r>
         <w:t xml:space="preserve">.  See the </w:t>
       </w:r>
-      <w:hyperlink r:id="rId99" w:history="1">
+      <w:hyperlink r:id="rId100" w:history="1">
         <w:r>
           <w:rPr>
             <w:rStyle w:val="Hyperlink"/>
@@ -11666,7 +11480,7 @@
       </w:r>
     </w:p>
     <w:p>
-      <w:hyperlink r:id="rId100" w:history="1">
+      <w:hyperlink r:id="rId101" w:history="1">
         <w:r>
           <w:rPr>
             <w:rStyle w:val="Hyperlink"/>
@@ -11682,7 +11496,7 @@
           <w:bCs/>
         </w:rPr>
       </w:pPr>
-      <w:hyperlink r:id="rId101" w:history="1">
+      <w:hyperlink r:id="rId102" w:history="1">
         <w:r>
           <w:rPr>
             <w:rStyle w:val="Hyperlink"/>
@@ -11692,7 +11506,7 @@
       </w:hyperlink>
     </w:p>
     <w:p>
-      <w:hyperlink r:id="rId102" w:history="1">
+      <w:hyperlink r:id="rId103" w:history="1">
         <w:r>
           <w:rPr>
             <w:rStyle w:val="Hyperlink"/>
@@ -11719,7 +11533,7 @@
       <w:pPr>
         <w:pStyle w:val="Heading3"/>
       </w:pPr>
-      <w:bookmarkStart w:id="34" w:name="_Toc36986186"/>
+      <w:bookmarkStart w:id="35" w:name="_Toc36986186"/>
       <w:r>
         <w:lastRenderedPageBreak/>
         <w:t>Other d</w:t>
@@ -11736,20 +11550,12 @@
       <w:r>
         <w:t>s to consider</w:t>
       </w:r>
-      <w:bookmarkEnd w:id="34"/>
+      <w:bookmarkEnd w:id="35"/>
     </w:p>
     <w:p/>
     <w:p>
       <w:r>
-        <w:t>ora2pg does a good job of converting Oracle PL/SQL syntax to PostgreSQL PL/</w:t>
-      </w:r>
-      <w:proofErr w:type="spellStart"/>
-      <w:r>
-        <w:t>pgSQL</w:t>
-      </w:r>
-      <w:proofErr w:type="spellEnd"/>
-      <w:r>
-        <w:t xml:space="preserve">. </w:t>
+        <w:t xml:space="preserve">ora2pg does a good job of converting Oracle PL/SQL syntax to PostgreSQL PL/pgSQL. </w:t>
       </w:r>
       <w:r>
         <w:t xml:space="preserve">Most of the syntax </w:t>
@@ -11784,7 +11590,7 @@
                     </pic:cNvPicPr>
                   </pic:nvPicPr>
                   <pic:blipFill>
-                    <a:blip r:embed="rId103">
+                    <a:blip r:embed="rId104">
                       <a:extLst>
                         <a:ext uri="{28A0092B-C50C-407E-A947-70E740481C1C}">
                           <a14:useLocalDpi xmlns:a14="http://schemas.microsoft.com/office/drawing/2010/main" val="0"/>
@@ -11892,7 +11698,7 @@
                     <pic:cNvPicPr/>
                   </pic:nvPicPr>
                   <pic:blipFill>
-                    <a:blip r:embed="rId104"/>
+                    <a:blip r:embed="rId105"/>
                     <a:stretch>
                       <a:fillRect/>
                     </a:stretch>
@@ -11944,15 +11750,7 @@
         <w:t xml:space="preserve">11 </w:t>
       </w:r>
       <w:r>
-        <w:t xml:space="preserve">of PostgreSQL is ‘random()’, not </w:t>
-      </w:r>
-      <w:proofErr w:type="spellStart"/>
-      <w:r>
-        <w:t>dbms_random.value</w:t>
-      </w:r>
-      <w:proofErr w:type="spellEnd"/>
-      <w:r>
-        <w:t>.</w:t>
+        <w:t>of PostgreSQL is ‘random()’, not dbms_random.value.</w:t>
       </w:r>
     </w:p>
     <w:p/>
@@ -11977,7 +11775,7 @@
                     <pic:cNvPicPr/>
                   </pic:nvPicPr>
                   <pic:blipFill>
-                    <a:blip r:embed="rId105"/>
+                    <a:blip r:embed="rId106"/>
                     <a:stretch>
                       <a:fillRect/>
                     </a:stretch>
@@ -12016,7 +11814,6 @@
       <w:r>
         <w:t xml:space="preserve">the </w:t>
       </w:r>
-      <w:proofErr w:type="spellStart"/>
       <w:r>
         <w:rPr>
           <w:b/>
@@ -12024,7 +11821,6 @@
         </w:rPr>
         <w:t>orafce</w:t>
       </w:r>
-      <w:proofErr w:type="spellEnd"/>
       <w:r>
         <w:t xml:space="preserve"> extension</w:t>
       </w:r>
@@ -12038,15 +11834,7 @@
         <w:pStyle w:val="Heading4"/>
       </w:pPr>
       <w:r>
-        <w:t xml:space="preserve">PostgreSQL </w:t>
-      </w:r>
-      <w:proofErr w:type="spellStart"/>
-      <w:r>
-        <w:t>orafce</w:t>
-      </w:r>
-      <w:proofErr w:type="spellEnd"/>
-      <w:r>
-        <w:t xml:space="preserve"> extension</w:t>
+        <w:t>PostgreSQL orafce extension</w:t>
       </w:r>
     </w:p>
     <w:p/>
@@ -12065,7 +11853,6 @@
       <w:r>
         <w:t xml:space="preserve">The </w:t>
       </w:r>
-      <w:proofErr w:type="spellStart"/>
       <w:r>
         <w:rPr>
           <w:b/>
@@ -12073,7 +11860,6 @@
         </w:rPr>
         <w:t>orafce</w:t>
       </w:r>
-      <w:proofErr w:type="spellEnd"/>
       <w:r>
         <w:t xml:space="preserve"> extension for PostgreSQL </w:t>
       </w:r>
@@ -12084,15 +11870,7 @@
         <w:t xml:space="preserve">.  </w:t>
       </w:r>
       <w:r>
-        <w:t xml:space="preserve">The </w:t>
-      </w:r>
-      <w:proofErr w:type="spellStart"/>
-      <w:r>
-        <w:t>orafce</w:t>
-      </w:r>
-      <w:proofErr w:type="spellEnd"/>
-      <w:r>
-        <w:t xml:space="preserve"> extension </w:t>
+        <w:t xml:space="preserve">The orafce extension </w:t>
       </w:r>
       <w:r>
         <w:t>contains some useful functions that can help with porting Oracle application to PostgreSQL</w:t>
@@ -12109,21 +11887,12 @@
       <w:r>
         <w:t xml:space="preserve"> time on code conversion.  For example, once installed, the function call to </w:t>
       </w:r>
-      <w:proofErr w:type="spellStart"/>
       <w:r>
         <w:rPr>
           <w:i/>
           <w:iCs/>
         </w:rPr>
-        <w:t>dbms_random.value</w:t>
-      </w:r>
-      <w:proofErr w:type="spellEnd"/>
-      <w:r>
-        <w:rPr>
-          <w:i/>
-          <w:iCs/>
-        </w:rPr>
-        <w:t>()</w:t>
+        <w:t>dbms_random.value()</w:t>
       </w:r>
       <w:r>
         <w:t xml:space="preserve"> should work.</w:t>
@@ -12191,7 +11960,7 @@
                     </pic:cNvPicPr>
                   </pic:nvPicPr>
                   <pic:blipFill>
-                    <a:blip r:embed="rId106">
+                    <a:blip r:embed="rId107">
                       <a:extLst>
                         <a:ext uri="{28A0092B-C50C-407E-A947-70E740481C1C}">
                           <a14:useLocalDpi xmlns:a14="http://schemas.microsoft.com/office/drawing/2010/main" val="0"/>
@@ -12258,15 +12027,7 @@
         <w:t>In this case, t</w:t>
       </w:r>
       <w:r>
-        <w:t xml:space="preserve">he </w:t>
-      </w:r>
-      <w:proofErr w:type="spellStart"/>
-      <w:r>
-        <w:t>orafce</w:t>
-      </w:r>
-      <w:proofErr w:type="spellEnd"/>
-      <w:r>
-        <w:t xml:space="preserve"> extension can be a bridge until the next </w:t>
+        <w:t xml:space="preserve">he orafce extension can be a bridge until the next </w:t>
       </w:r>
       <w:r>
         <w:t xml:space="preserve">project </w:t>
@@ -12300,26 +12061,12 @@
       </w:r>
     </w:p>
     <w:p>
-      <w:hyperlink r:id="rId107" w:history="1">
+      <w:hyperlink r:id="rId108" w:history="1">
         <w:r>
           <w:rPr>
             <w:rStyle w:val="Hyperlink"/>
           </w:rPr>
-          <w:t xml:space="preserve">The </w:t>
-        </w:r>
-        <w:proofErr w:type="spellStart"/>
-        <w:r>
-          <w:rPr>
-            <w:rStyle w:val="Hyperlink"/>
-          </w:rPr>
-          <w:t>Orafce</w:t>
-        </w:r>
-        <w:proofErr w:type="spellEnd"/>
-        <w:r>
-          <w:rPr>
-            <w:rStyle w:val="Hyperlink"/>
-          </w:rPr>
-          <w:t xml:space="preserve"> extension on Azure Database for PostgreSQL is now available</w:t>
+          <w:t>The Orafce extension on Azure Database for PostgreSQL is now available</w:t>
         </w:r>
       </w:hyperlink>
       <w:r>
@@ -12327,7 +12074,7 @@
       </w:r>
     </w:p>
     <w:p>
-      <w:hyperlink r:id="rId108" w:history="1">
+      <w:hyperlink r:id="rId109" w:history="1">
         <w:r>
           <w:rPr>
             <w:rStyle w:val="Hyperlink"/>
@@ -12337,7 +12084,7 @@
       </w:hyperlink>
     </w:p>
     <w:p>
-      <w:hyperlink r:id="rId109" w:history="1">
+      <w:hyperlink r:id="rId110" w:history="1">
         <w:r>
           <w:rPr>
             <w:rStyle w:val="Hyperlink"/>
@@ -12355,20 +12102,12 @@
           <w:szCs w:val="24"/>
         </w:rPr>
       </w:pPr>
-      <w:hyperlink r:id="rId110" w:history="1">
-        <w:proofErr w:type="spellStart"/>
+      <w:hyperlink r:id="rId111" w:history="1">
         <w:r>
           <w:rPr>
             <w:rStyle w:val="Hyperlink"/>
           </w:rPr>
-          <w:t>orafce</w:t>
-        </w:r>
-        <w:proofErr w:type="spellEnd"/>
-        <w:r>
-          <w:rPr>
-            <w:rStyle w:val="Hyperlink"/>
-          </w:rPr>
-          <w:t xml:space="preserve"> extension GitHub repo</w:t>
+          <w:t>orafce extension GitHub repo</w:t>
         </w:r>
       </w:hyperlink>
       <w:r>
@@ -12382,7 +12121,7 @@
       <w:pPr>
         <w:pStyle w:val="Heading3"/>
       </w:pPr>
-      <w:bookmarkStart w:id="35" w:name="_Toc36986187"/>
+      <w:bookmarkStart w:id="36" w:name="_Toc36986187"/>
       <w:r>
         <w:lastRenderedPageBreak/>
         <w:t>Object conversion</w:t>
@@ -12402,7 +12141,7 @@
       <w:r>
         <w:t>errors</w:t>
       </w:r>
-      <w:bookmarkEnd w:id="35"/>
+      <w:bookmarkEnd w:id="36"/>
     </w:p>
     <w:p/>
     <w:p>
@@ -12465,72 +12204,44 @@
         <w:rPr>
           <w:rFonts w:ascii="Lucida Console" w:hAnsi="Lucida Console"/>
         </w:rPr>
-        <w:t xml:space="preserve"> SET </w:t>
-      </w:r>
-      <w:proofErr w:type="spellStart"/>
+        <w:t xml:space="preserve"> SET other_info = '' WHERE </w:t>
+      </w:r>
       <w:r>
         <w:rPr>
           <w:rFonts w:ascii="Lucida Console" w:hAnsi="Lucida Console"/>
         </w:rPr>
-        <w:t>other_info</w:t>
-      </w:r>
-      <w:proofErr w:type="spellEnd"/>
+        <w:t>id</w:t>
+      </w:r>
       <w:r>
         <w:rPr>
           <w:rFonts w:ascii="Lucida Console" w:hAnsi="Lucida Console"/>
         </w:rPr>
-        <w:t xml:space="preserve"> = '' WHERE </w:t>
-      </w:r>
-      <w:r>
+        <w:t xml:space="preserve"> = 1; COMMIT;</w:t>
+      </w:r>
+    </w:p>
+    <w:p>
+      <w:pPr>
         <w:rPr>
           <w:rFonts w:ascii="Lucida Console" w:hAnsi="Lucida Console"/>
         </w:rPr>
-        <w:t>id</w:t>
-      </w:r>
+      </w:pPr>
       <w:r>
         <w:rPr>
           <w:rFonts w:ascii="Lucida Console" w:hAnsi="Lucida Console"/>
         </w:rPr>
-        <w:t xml:space="preserve"> = 1; COMMIT;</w:t>
-      </w:r>
-    </w:p>
-    <w:p>
-      <w:pPr>
+        <w:t xml:space="preserve">UPDATE </w:t>
+      </w:r>
+      <w:r>
         <w:rPr>
           <w:rFonts w:ascii="Lucida Console" w:hAnsi="Lucida Console"/>
         </w:rPr>
-      </w:pPr>
+        <w:t>sessions</w:t>
+      </w:r>
       <w:r>
         <w:rPr>
           <w:rFonts w:ascii="Lucida Console" w:hAnsi="Lucida Console"/>
         </w:rPr>
-        <w:t xml:space="preserve">UPDATE </w:t>
-      </w:r>
-      <w:r>
-        <w:rPr>
-          <w:rFonts w:ascii="Lucida Console" w:hAnsi="Lucida Console"/>
-        </w:rPr>
-        <w:t>sessions</w:t>
-      </w:r>
-      <w:r>
-        <w:rPr>
-          <w:rFonts w:ascii="Lucida Console" w:hAnsi="Lucida Console"/>
-        </w:rPr>
-        <w:t xml:space="preserve"> SET </w:t>
-      </w:r>
-      <w:proofErr w:type="spellStart"/>
-      <w:r>
-        <w:rPr>
-          <w:rFonts w:ascii="Lucida Console" w:hAnsi="Lucida Console"/>
-        </w:rPr>
-        <w:t>other_info</w:t>
-      </w:r>
-      <w:proofErr w:type="spellEnd"/>
-      <w:r>
-        <w:rPr>
-          <w:rFonts w:ascii="Lucida Console" w:hAnsi="Lucida Console"/>
-        </w:rPr>
-        <w:t xml:space="preserve"> = NULL WHERE </w:t>
+        <w:t xml:space="preserve"> SET other_info = NULL WHERE </w:t>
       </w:r>
       <w:r>
         <w:rPr>
@@ -12588,21 +12299,7 @@
         <w:rPr>
           <w:rFonts w:ascii="Lucida Console" w:hAnsi="Lucida Console"/>
         </w:rPr>
-        <w:t xml:space="preserve"> WHERE </w:t>
-      </w:r>
-      <w:proofErr w:type="spellStart"/>
-      <w:r>
-        <w:rPr>
-          <w:rFonts w:ascii="Lucida Console" w:hAnsi="Lucida Console"/>
-        </w:rPr>
-        <w:t>other_info</w:t>
-      </w:r>
-      <w:proofErr w:type="spellEnd"/>
-      <w:r>
-        <w:rPr>
-          <w:rFonts w:ascii="Lucida Console" w:hAnsi="Lucida Console"/>
-        </w:rPr>
-        <w:t xml:space="preserve"> = '';</w:t>
+        <w:t xml:space="preserve"> WHERE other_info = '';</w:t>
       </w:r>
     </w:p>
     <w:p>
@@ -12642,21 +12339,7 @@
         <w:rPr>
           <w:rFonts w:ascii="Lucida Console" w:hAnsi="Lucida Console"/>
         </w:rPr>
-        <w:t xml:space="preserve"> WHERE </w:t>
-      </w:r>
-      <w:proofErr w:type="spellStart"/>
-      <w:r>
-        <w:rPr>
-          <w:rFonts w:ascii="Lucida Console" w:hAnsi="Lucida Console"/>
-        </w:rPr>
-        <w:t>other_info</w:t>
-      </w:r>
-      <w:proofErr w:type="spellEnd"/>
-      <w:r>
-        <w:rPr>
-          <w:rFonts w:ascii="Lucida Console" w:hAnsi="Lucida Console"/>
-        </w:rPr>
-        <w:t xml:space="preserve"> IS NULL;</w:t>
+        <w:t xml:space="preserve"> WHERE other_info IS NULL;</w:t>
       </w:r>
     </w:p>
     <w:p>
@@ -12730,21 +12413,7 @@
         <w:rPr>
           <w:rFonts w:ascii="Lucida Console" w:hAnsi="Lucida Console"/>
         </w:rPr>
-        <w:t xml:space="preserve"> WHERE </w:t>
-      </w:r>
-      <w:proofErr w:type="spellStart"/>
-      <w:r>
-        <w:rPr>
-          <w:rFonts w:ascii="Lucida Console" w:hAnsi="Lucida Console"/>
-        </w:rPr>
-        <w:t>other_info</w:t>
-      </w:r>
-      <w:proofErr w:type="spellEnd"/>
-      <w:r>
-        <w:rPr>
-          <w:rFonts w:ascii="Lucida Console" w:hAnsi="Lucida Console"/>
-        </w:rPr>
-        <w:t xml:space="preserve"> = '';</w:t>
+        <w:t xml:space="preserve"> WHERE other_info = '';</w:t>
       </w:r>
     </w:p>
     <w:p>
@@ -12784,21 +12453,7 @@
         <w:rPr>
           <w:rFonts w:ascii="Lucida Console" w:hAnsi="Lucida Console"/>
         </w:rPr>
-        <w:t xml:space="preserve"> WHERE </w:t>
-      </w:r>
-      <w:proofErr w:type="spellStart"/>
-      <w:r>
-        <w:rPr>
-          <w:rFonts w:ascii="Lucida Console" w:hAnsi="Lucida Console"/>
-        </w:rPr>
-        <w:t>other_info</w:t>
-      </w:r>
-      <w:proofErr w:type="spellEnd"/>
-      <w:r>
-        <w:rPr>
-          <w:rFonts w:ascii="Lucida Console" w:hAnsi="Lucida Console"/>
-        </w:rPr>
-        <w:t xml:space="preserve"> IS NULL;</w:t>
+        <w:t xml:space="preserve"> WHERE other_info IS NULL;</w:t>
       </w:r>
     </w:p>
     <w:p/>
@@ -12902,7 +12557,7 @@
           <w:bCs/>
         </w:rPr>
       </w:pPr>
-      <w:hyperlink r:id="rId111" w:anchor="id-1.8.8.15.6" w:history="1">
+      <w:hyperlink r:id="rId112" w:anchor="id-1.8.8.15.6" w:history="1">
         <w:r>
           <w:rPr>
             <w:rStyle w:val="Hyperlink"/>
@@ -12912,7 +12567,7 @@
       </w:hyperlink>
     </w:p>
     <w:p>
-      <w:hyperlink r:id="rId112" w:history="1">
+      <w:hyperlink r:id="rId113" w:history="1">
         <w:r>
           <w:rPr>
             <w:rStyle w:val="Hyperlink"/>
@@ -12929,14 +12584,14 @@
       <w:pPr>
         <w:pStyle w:val="Heading3"/>
       </w:pPr>
-      <w:bookmarkStart w:id="36" w:name="_Toc36986188"/>
+      <w:bookmarkStart w:id="37" w:name="_Toc36986188"/>
       <w:r>
         <w:t>O</w:t>
       </w:r>
       <w:r>
         <w:t>bjects that cannot be converted automatically</w:t>
       </w:r>
-      <w:bookmarkEnd w:id="36"/>
+      <w:bookmarkEnd w:id="37"/>
     </w:p>
     <w:p/>
     <w:p>
@@ -12967,109 +12622,45 @@
           <w:b/>
           <w:bCs/>
         </w:rPr>
-        <w:t xml:space="preserve">PROCEDURE </w:t>
-      </w:r>
-      <w:proofErr w:type="spellStart"/>
-      <w:r>
+        <w:t>PROCEDURE add_item (stock_no NUMBER, description VARCHAR2, price NUMBER) AS LANGUAGE JAVA NAME 'LOBManager.addStockItem(int, java.lang.String, float)';</w:t>
+      </w:r>
+    </w:p>
+    <w:p>
+      <w:r>
+        <w:t xml:space="preserve">This stored procedure cannot be automatically converted by ora2pg.  The user will need to make a </w:t>
+      </w:r>
+      <w:r>
+        <w:t xml:space="preserve">conversion </w:t>
+      </w:r>
+      <w:r>
+        <w:t>decision</w:t>
+      </w:r>
+      <w:r>
+        <w:t>, write a new PostgreSQL procedure or convert to application logic</w:t>
+      </w:r>
+      <w:r>
+        <w:t>.</w:t>
+      </w:r>
+    </w:p>
+    <w:p/>
+    <w:p/>
+    <w:p>
+      <w:pPr>
         <w:rPr>
           <w:b/>
           <w:bCs/>
         </w:rPr>
-        <w:t>add_item</w:t>
-      </w:r>
-      <w:proofErr w:type="spellEnd"/>
+      </w:pPr>
       <w:r>
         <w:rPr>
           <w:b/>
           <w:bCs/>
         </w:rPr>
-        <w:t xml:space="preserve"> (</w:t>
-      </w:r>
-      <w:proofErr w:type="spellStart"/>
-      <w:r>
-        <w:rPr>
-          <w:b/>
-          <w:bCs/>
-        </w:rPr>
-        <w:t>stock_no</w:t>
-      </w:r>
-      <w:proofErr w:type="spellEnd"/>
-      <w:r>
-        <w:rPr>
-          <w:b/>
-          <w:bCs/>
-        </w:rPr>
-        <w:t xml:space="preserve"> NUMBER, description VARCHAR2, price NUMBER) AS LANGUAGE JAVA NAME '</w:t>
-      </w:r>
-      <w:proofErr w:type="spellStart"/>
-      <w:r>
-        <w:rPr>
-          <w:b/>
-          <w:bCs/>
-        </w:rPr>
-        <w:t>LOBManager.addStockItem</w:t>
-      </w:r>
-      <w:proofErr w:type="spellEnd"/>
-      <w:r>
-        <w:rPr>
-          <w:b/>
-          <w:bCs/>
-        </w:rPr>
-        <w:t xml:space="preserve">(int, </w:t>
-      </w:r>
-      <w:proofErr w:type="spellStart"/>
-      <w:r>
-        <w:rPr>
-          <w:b/>
-          <w:bCs/>
-        </w:rPr>
-        <w:t>java.lang.String</w:t>
-      </w:r>
-      <w:proofErr w:type="spellEnd"/>
-      <w:r>
-        <w:rPr>
-          <w:b/>
-          <w:bCs/>
-        </w:rPr>
-        <w:t>, float)';</w:t>
-      </w:r>
-    </w:p>
-    <w:p>
-      <w:r>
-        <w:t xml:space="preserve">This stored procedure cannot be automatically converted by ora2pg.  The user will need to make a </w:t>
-      </w:r>
-      <w:r>
-        <w:t xml:space="preserve">conversion </w:t>
-      </w:r>
-      <w:r>
-        <w:t>decision</w:t>
-      </w:r>
-      <w:r>
-        <w:t>, write a new PostgreSQL procedure or convert to application logic</w:t>
-      </w:r>
-      <w:r>
-        <w:t>.</w:t>
-      </w:r>
-    </w:p>
-    <w:p/>
-    <w:p/>
-    <w:p>
-      <w:pPr>
-        <w:rPr>
-          <w:b/>
-          <w:bCs/>
-        </w:rPr>
-      </w:pPr>
-      <w:r>
-        <w:rPr>
-          <w:b/>
-          <w:bCs/>
-        </w:rPr>
         <w:t>Additional resources</w:t>
       </w:r>
     </w:p>
     <w:p>
-      <w:hyperlink r:id="rId113" w:history="1">
+      <w:hyperlink r:id="rId114" w:history="1">
         <w:r>
           <w:rPr>
             <w:rStyle w:val="Hyperlink"/>
@@ -13079,7 +12670,7 @@
       </w:hyperlink>
     </w:p>
     <w:p>
-      <w:hyperlink r:id="rId114" w:history="1">
+      <w:hyperlink r:id="rId115" w:history="1">
         <w:r>
           <w:rPr>
             <w:rStyle w:val="Hyperlink"/>
@@ -13108,12 +12699,12 @@
       <w:pPr>
         <w:pStyle w:val="Heading3"/>
       </w:pPr>
-      <w:bookmarkStart w:id="37" w:name="_Toc36986189"/>
+      <w:bookmarkStart w:id="38" w:name="_Toc36986189"/>
       <w:r>
         <w:lastRenderedPageBreak/>
         <w:t>Other useful ora2pg configurations</w:t>
       </w:r>
-      <w:bookmarkEnd w:id="37"/>
+      <w:bookmarkEnd w:id="38"/>
     </w:p>
     <w:p/>
     <w:p>
@@ -14034,7 +13625,7 @@
       <w:pPr>
         <w:pStyle w:val="Heading3"/>
       </w:pPr>
-      <w:bookmarkStart w:id="38" w:name="_Toc36986190"/>
+      <w:bookmarkStart w:id="39" w:name="_Toc36986190"/>
       <w:r>
         <w:lastRenderedPageBreak/>
         <w:t>PostgreSQL</w:t>
@@ -14045,7 +13636,7 @@
       <w:r>
         <w:t xml:space="preserve"> and features</w:t>
       </w:r>
-      <w:bookmarkEnd w:id="38"/>
+      <w:bookmarkEnd w:id="39"/>
     </w:p>
     <w:p/>
     <w:p>
@@ -14180,17 +13771,8 @@
                 <w:b w:val="0"/>
                 <w:bCs w:val="0"/>
               </w:rPr>
-              <w:t xml:space="preserve"> </w:t>
-            </w:r>
-            <w:proofErr w:type="spellStart"/>
-            <w:r>
-              <w:rPr>
-                <w:b w:val="0"/>
-                <w:bCs w:val="0"/>
-              </w:rPr>
-              <w:t>file_fdw</w:t>
-            </w:r>
-            <w:proofErr w:type="spellEnd"/>
+              <w:t xml:space="preserve"> file_fdw</w:t>
+            </w:r>
             <w:r>
               <w:rPr>
                 <w:b w:val="0"/>
@@ -14510,17 +14092,8 @@
                 <w:b w:val="0"/>
                 <w:bCs w:val="0"/>
               </w:rPr>
-              <w:t xml:space="preserve">Jobs – use </w:t>
-            </w:r>
-            <w:proofErr w:type="spellStart"/>
-            <w:r>
-              <w:rPr>
-                <w:b w:val="0"/>
-                <w:bCs w:val="0"/>
-              </w:rPr>
-              <w:t>pgAgent</w:t>
-            </w:r>
-            <w:proofErr w:type="spellEnd"/>
+              <w:t>Jobs – use pgAgent</w:t>
+            </w:r>
           </w:p>
         </w:tc>
       </w:tr>
@@ -14568,23 +14141,7 @@
                 <w:b w:val="0"/>
                 <w:bCs w:val="0"/>
               </w:rPr>
-              <w:t xml:space="preserve">global temp tables migrated to </w:t>
-            </w:r>
-            <w:proofErr w:type="spellStart"/>
-            <w:r>
-              <w:rPr>
-                <w:b w:val="0"/>
-                <w:bCs w:val="0"/>
-              </w:rPr>
-              <w:t>postgres</w:t>
-            </w:r>
-            <w:proofErr w:type="spellEnd"/>
-            <w:r>
-              <w:rPr>
-                <w:b w:val="0"/>
-                <w:bCs w:val="0"/>
-              </w:rPr>
-              <w:t xml:space="preserve"> as unlogged tabled with RLS</w:t>
+              <w:t>global temp tables migrated to postgres as unlogged tabled with RLS</w:t>
             </w:r>
           </w:p>
         </w:tc>
@@ -14610,17 +14167,8 @@
                 <w:b w:val="0"/>
                 <w:bCs w:val="0"/>
               </w:rPr>
-              <w:t xml:space="preserve">pragma </w:t>
-            </w:r>
-            <w:proofErr w:type="spellStart"/>
-            <w:r>
-              <w:rPr>
-                <w:b w:val="0"/>
-                <w:bCs w:val="0"/>
-              </w:rPr>
-              <w:t>autonomous_transaction</w:t>
-            </w:r>
-            <w:proofErr w:type="spellEnd"/>
+              <w:t>pragma autonomous_transaction</w:t>
+            </w:r>
           </w:p>
         </w:tc>
       </w:tr>
@@ -14655,7 +14203,7 @@
       </w:r>
     </w:p>
     <w:p>
-      <w:hyperlink r:id="rId115" w:anchor="PLPGSQL-PORTING-OTHER" w:history="1">
+      <w:hyperlink r:id="rId116" w:anchor="PLPGSQL-PORTING-OTHER" w:history="1">
         <w:r>
           <w:rPr>
             <w:rStyle w:val="Hyperlink"/>
@@ -14665,8 +14213,7 @@
       </w:hyperlink>
     </w:p>
     <w:p>
-      <w:hyperlink r:id="rId116" w:history="1">
-        <w:proofErr w:type="spellStart"/>
+      <w:hyperlink r:id="rId117" w:history="1">
         <w:r>
           <w:rPr>
             <w:rStyle w:val="Hyperlink"/>
@@ -14677,23 +14224,8 @@
           <w:rPr>
             <w:rStyle w:val="Hyperlink"/>
           </w:rPr>
-          <w:t>gAdmin</w:t>
+          <w:t>gAdmin pgAgent</w:t>
         </w:r>
-        <w:proofErr w:type="spellEnd"/>
-        <w:r>
-          <w:rPr>
-            <w:rStyle w:val="Hyperlink"/>
-          </w:rPr>
-          <w:t xml:space="preserve"> </w:t>
-        </w:r>
-        <w:proofErr w:type="spellStart"/>
-        <w:r>
-          <w:rPr>
-            <w:rStyle w:val="Hyperlink"/>
-          </w:rPr>
-          <w:t>pgAgent</w:t>
-        </w:r>
-        <w:proofErr w:type="spellEnd"/>
       </w:hyperlink>
     </w:p>
     <w:p/>
@@ -14701,11 +14233,11 @@
       <w:pPr>
         <w:pStyle w:val="Heading3"/>
       </w:pPr>
-      <w:bookmarkStart w:id="39" w:name="_Toc36986191"/>
+      <w:bookmarkStart w:id="40" w:name="_Toc36986191"/>
       <w:r>
         <w:t>Assessing database complexity and time to import</w:t>
       </w:r>
-      <w:bookmarkEnd w:id="39"/>
+      <w:bookmarkEnd w:id="40"/>
     </w:p>
     <w:p/>
     <w:p>
@@ -14745,7 +14277,7 @@
                     <pic:cNvPicPr/>
                   </pic:nvPicPr>
                   <pic:blipFill>
-                    <a:blip r:embed="rId117"/>
+                    <a:blip r:embed="rId118"/>
                     <a:stretch>
                       <a:fillRect/>
                     </a:stretch>
@@ -14808,7 +14340,7 @@
                     <pic:cNvPicPr/>
                   </pic:nvPicPr>
                   <pic:blipFill>
-                    <a:blip r:embed="rId118"/>
+                    <a:blip r:embed="rId119"/>
                     <a:stretch>
                       <a:fillRect/>
                     </a:stretch>
@@ -14865,7 +14397,7 @@
                     <pic:cNvPicPr/>
                   </pic:nvPicPr>
                   <pic:blipFill>
-                    <a:blip r:embed="rId119"/>
+                    <a:blip r:embed="rId120"/>
                     <a:stretch>
                       <a:fillRect/>
                     </a:stretch>
@@ -14957,12 +14489,12 @@
       <w:pPr>
         <w:pStyle w:val="Heading3"/>
       </w:pPr>
-      <w:bookmarkStart w:id="40" w:name="_Toc36986192"/>
+      <w:bookmarkStart w:id="41" w:name="_Toc36986192"/>
       <w:r>
         <w:lastRenderedPageBreak/>
         <w:t>Comparing the Oracle and PostgreSQL instance schema</w:t>
       </w:r>
-      <w:bookmarkEnd w:id="40"/>
+      <w:bookmarkEnd w:id="41"/>
     </w:p>
     <w:p/>
     <w:p>
@@ -15033,7 +14565,7 @@
                     <pic:cNvPicPr/>
                   </pic:nvPicPr>
                   <pic:blipFill>
-                    <a:blip r:embed="rId120"/>
+                    <a:blip r:embed="rId121"/>
                     <a:stretch>
                       <a:fillRect/>
                     </a:stretch>
@@ -15082,12 +14614,12 @@
       <w:pPr>
         <w:pStyle w:val="Heading2"/>
       </w:pPr>
-      <w:bookmarkStart w:id="41" w:name="_Toc36986193"/>
+      <w:bookmarkStart w:id="42" w:name="_Toc36986193"/>
       <w:r>
         <w:lastRenderedPageBreak/>
         <w:t>Migration</w:t>
       </w:r>
-      <w:bookmarkEnd w:id="41"/>
+      <w:bookmarkEnd w:id="42"/>
     </w:p>
     <w:p/>
     <w:p>
@@ -15111,188 +14643,6 @@
             <wp:extent cx="5943600" cy="1753870"/>
             <wp:effectExtent l="0" t="0" r="0" b="0"/>
             <wp:docPr id="20" name="Picture 20"/>
-            <wp:cNvGraphicFramePr>
-              <a:graphicFrameLocks xmlns:a="http://schemas.openxmlformats.org/drawingml/2006/main" noChangeAspect="1"/>
-            </wp:cNvGraphicFramePr>
-            <a:graphic xmlns:a="http://schemas.openxmlformats.org/drawingml/2006/main">
-              <a:graphicData uri="http://schemas.openxmlformats.org/drawingml/2006/picture">
-                <pic:pic xmlns:pic="http://schemas.openxmlformats.org/drawingml/2006/picture">
-                  <pic:nvPicPr>
-                    <pic:cNvPr id="1" name=""/>
-                    <pic:cNvPicPr/>
-                  </pic:nvPicPr>
-                  <pic:blipFill>
-                    <a:blip r:embed="rId121"/>
-                    <a:stretch>
-                      <a:fillRect/>
-                    </a:stretch>
-                  </pic:blipFill>
-                  <pic:spPr>
-                    <a:xfrm>
-                      <a:off x="0" y="0"/>
-                      <a:ext cx="5943600" cy="1753870"/>
-                    </a:xfrm>
-                    <a:prstGeom prst="rect">
-                      <a:avLst/>
-                    </a:prstGeom>
-                  </pic:spPr>
-                </pic:pic>
-              </a:graphicData>
-            </a:graphic>
-          </wp:inline>
-        </w:drawing>
-      </w:r>
-    </w:p>
-    <w:p/>
-    <w:p>
-      <w:pPr>
-        <w:pStyle w:val="Heading3"/>
-      </w:pPr>
-      <w:bookmarkStart w:id="42" w:name="_Toc36986194"/>
-      <w:r>
-        <w:t>Filter</w:t>
-      </w:r>
-      <w:r>
-        <w:t>ing</w:t>
-      </w:r>
-      <w:r>
-        <w:t xml:space="preserve"> your source data</w:t>
-      </w:r>
-      <w:bookmarkEnd w:id="42"/>
-    </w:p>
-    <w:p/>
-    <w:p>
-      <w:r>
-        <w:t xml:space="preserve">For testing data migration </w:t>
-      </w:r>
-      <w:r>
-        <w:t xml:space="preserve">testing </w:t>
-      </w:r>
-      <w:r>
-        <w:t>consider using this conf file parameter</w:t>
-      </w:r>
-      <w:r>
-        <w:t xml:space="preserve"> to limit exported data</w:t>
-      </w:r>
-      <w:r>
-        <w:t>:</w:t>
-      </w:r>
-    </w:p>
-    <w:p>
-      <w:r>
-        <w:rPr>
-          <w:b/>
-          <w:bCs/>
-        </w:rPr>
-        <w:t>WHERE</w:t>
-      </w:r>
-      <w:r>
-        <w:t xml:space="preserve">   ROWNUM &lt; 1000</w:t>
-      </w:r>
-    </w:p>
-    <w:p/>
-    <w:p>
-      <w:r>
-        <w:rPr>
-          <w:b/>
-          <w:bCs/>
-        </w:rPr>
-        <w:t>REPLACE_QUERY</w:t>
-      </w:r>
-      <w:r>
-        <w:t xml:space="preserve">   EMPLOYEES[SELECT </w:t>
-      </w:r>
-      <w:proofErr w:type="spellStart"/>
-      <w:r>
-        <w:t>e.id,e.fisrtname,lastname</w:t>
-      </w:r>
-      <w:proofErr w:type="spellEnd"/>
-      <w:r>
-        <w:t xml:space="preserve"> FROM EMPLOYEES e JOIN EMP_UPDT u ON (e.id=u.id AND </w:t>
-      </w:r>
-      <w:proofErr w:type="spellStart"/>
-      <w:r>
-        <w:t>u.cdate</w:t>
-      </w:r>
-      <w:proofErr w:type="spellEnd"/>
-      <w:r>
-        <w:t>&gt;'2014-08-01 00:00:00')]</w:t>
-      </w:r>
-    </w:p>
-    <w:p/>
-    <w:p>
-      <w:r>
-        <w:t>Limiting your</w:t>
-      </w:r>
-      <w:r>
-        <w:t xml:space="preserve"> source</w:t>
-      </w:r>
-      <w:r>
-        <w:t xml:space="preserve"> data export can be very helpful verifying your schema choices.  Detecting problems with limited data is better than</w:t>
-      </w:r>
-      <w:r>
-        <w:t xml:space="preserve"> pouring out the database only to find an obvious error</w:t>
-      </w:r>
-      <w:r>
-        <w:t xml:space="preserve"> in the beginning of the export</w:t>
-      </w:r>
-      <w:r>
-        <w:t>.</w:t>
-      </w:r>
-    </w:p>
-    <w:p>
-      <w:pPr>
-        <w:pStyle w:val="Heading3"/>
-      </w:pPr>
-      <w:bookmarkStart w:id="43" w:name="_Toc36986195"/>
-      <w:r>
-        <w:t>Sample application</w:t>
-      </w:r>
-      <w:r>
-        <w:t xml:space="preserve"> modifications</w:t>
-      </w:r>
-      <w:r>
-        <w:t xml:space="preserve"> for the PostgreSQL database</w:t>
-      </w:r>
-      <w:bookmarkEnd w:id="43"/>
-    </w:p>
-    <w:p/>
-    <w:p>
-      <w:r>
-        <w:t xml:space="preserve">When you think about </w:t>
-      </w:r>
-      <w:r>
-        <w:t>changing application databases, you might be concerned about the several required changes.  Java application</w:t>
-      </w:r>
-      <w:r>
-        <w:t>s</w:t>
-      </w:r>
-      <w:r>
-        <w:t xml:space="preserve"> leveraging ORM frameworks</w:t>
-      </w:r>
-      <w:r>
-        <w:t xml:space="preserve"> usually</w:t>
-      </w:r>
-      <w:r>
-        <w:t xml:space="preserve"> have very few changes.</w:t>
-      </w:r>
-    </w:p>
-    <w:p>
-      <w:r>
-        <w:t>In order to connect your Java application to Oracle, you set these configurations:</w:t>
-      </w:r>
-    </w:p>
-    <w:p>
-      <w:r>
-        <w:rPr>
-          <w:noProof/>
-        </w:rPr>
-        <w:lastRenderedPageBreak/>
-        <w:drawing>
-          <wp:inline distT="0" distB="0" distL="0" distR="0" wp14:anchorId="1D578283" wp14:editId="1E4DA01E">
-            <wp:extent cx="3866400" cy="1372179"/>
-            <wp:effectExtent l="0" t="0" r="1270" b="0"/>
-            <wp:docPr id="36" name="Picture 36"/>
             <wp:cNvGraphicFramePr>
               <a:graphicFrameLocks xmlns:a="http://schemas.openxmlformats.org/drawingml/2006/main" noChangeAspect="1"/>
             </wp:cNvGraphicFramePr>
@@ -15312,7 +14662,7 @@
                   <pic:spPr>
                     <a:xfrm>
                       <a:off x="0" y="0"/>
-                      <a:ext cx="3899545" cy="1383942"/>
+                      <a:ext cx="5943600" cy="1753870"/>
                     </a:xfrm>
                     <a:prstGeom prst="rect">
                       <a:avLst/>
@@ -15325,16 +14675,153 @@
         </w:drawing>
       </w:r>
     </w:p>
+    <w:p/>
+    <w:p>
+      <w:pPr>
+        <w:pStyle w:val="Heading3"/>
+      </w:pPr>
+      <w:bookmarkStart w:id="43" w:name="_Toc36986194"/>
+      <w:r>
+        <w:t>Filter</w:t>
+      </w:r>
+      <w:r>
+        <w:t>ing</w:t>
+      </w:r>
+      <w:r>
+        <w:t xml:space="preserve"> your source data</w:t>
+      </w:r>
+      <w:bookmarkEnd w:id="43"/>
+    </w:p>
+    <w:p/>
+    <w:p>
+      <w:r>
+        <w:t>For testing data migration</w:t>
+      </w:r>
+      <w:r>
+        <w:t xml:space="preserve">, </w:t>
+      </w:r>
+      <w:r>
+        <w:t>consider using this conf file parameter</w:t>
+      </w:r>
+      <w:r>
+        <w:t xml:space="preserve"> to limit exported data</w:t>
+      </w:r>
+      <w:r>
+        <w:t>:</w:t>
+      </w:r>
+    </w:p>
+    <w:p>
+      <w:r>
+        <w:rPr>
+          <w:b/>
+          <w:bCs/>
+        </w:rPr>
+        <w:t>WHERE</w:t>
+      </w:r>
+      <w:r>
+        <w:t xml:space="preserve">   ROWNUM &lt; 1000</w:t>
+      </w:r>
+    </w:p>
+    <w:p/>
+    <w:p>
+      <w:r>
+        <w:rPr>
+          <w:b/>
+          <w:bCs/>
+        </w:rPr>
+        <w:t>REPLACE_QUERY</w:t>
+      </w:r>
+      <w:r>
+        <w:t xml:space="preserve">   EMPLOYEES[SELECT e.id,e.fisrtname,lastname FROM EMPLOYEES e JOIN EMP_UPDT u ON (e.id=u.id AND u.cdate&gt;'2014-08-01 00:00:00')]</w:t>
+      </w:r>
+    </w:p>
+    <w:p/>
+    <w:p>
+      <w:r>
+        <w:t>Limiting your</w:t>
+      </w:r>
+      <w:r>
+        <w:t xml:space="preserve"> source</w:t>
+      </w:r>
+      <w:r>
+        <w:t xml:space="preserve"> data export can be very helpful verifying your schema choices.  Detecting problems with limited data is better than</w:t>
+      </w:r>
+      <w:r>
+        <w:t xml:space="preserve"> pouring out the database only to find an obvious error</w:t>
+      </w:r>
+      <w:r>
+        <w:t xml:space="preserve"> in the beginning of the export</w:t>
+      </w:r>
+      <w:r>
+        <w:t>.</w:t>
+      </w:r>
+    </w:p>
+    <w:p>
+      <w:pPr>
+        <w:rPr>
+          <w:rFonts w:asciiTheme="majorHAnsi" w:eastAsiaTheme="majorEastAsia" w:hAnsiTheme="majorHAnsi" w:cstheme="majorBidi"/>
+          <w:color w:val="1F3763" w:themeColor="accent1" w:themeShade="7F"/>
+          <w:sz w:val="24"/>
+          <w:szCs w:val="24"/>
+        </w:rPr>
+      </w:pPr>
+      <w:bookmarkStart w:id="44" w:name="_Toc36986195"/>
+      <w:r>
+        <w:br w:type="page"/>
+      </w:r>
+    </w:p>
+    <w:p>
+      <w:pPr>
+        <w:pStyle w:val="Heading3"/>
+      </w:pPr>
+      <w:r>
+        <w:lastRenderedPageBreak/>
+        <w:t>Sample application</w:t>
+      </w:r>
+      <w:r>
+        <w:t xml:space="preserve"> modifications</w:t>
+      </w:r>
+      <w:r>
+        <w:t xml:space="preserve"> for the PostgreSQL database</w:t>
+      </w:r>
+      <w:bookmarkEnd w:id="44"/>
+    </w:p>
+    <w:p/>
+    <w:p>
+      <w:r>
+        <w:t xml:space="preserve">When you think about </w:t>
+      </w:r>
+      <w:r>
+        <w:t>changing application databases, you might be concerned about the several required changes.  Java application</w:t>
+      </w:r>
+      <w:r>
+        <w:t>s</w:t>
+      </w:r>
+      <w:r>
+        <w:t xml:space="preserve"> leveraging ORM frameworks</w:t>
+      </w:r>
+      <w:r>
+        <w:t xml:space="preserve"> usually</w:t>
+      </w:r>
+      <w:r>
+        <w:t xml:space="preserve"> have very few changes.</w:t>
+      </w:r>
+    </w:p>
+    <w:p>
+      <w:r>
+        <w:t>In order to connect your Java application to Oracle, you set these configurations:</w:t>
+      </w:r>
+    </w:p>
     <w:p>
       <w:r>
         <w:rPr>
           <w:noProof/>
         </w:rPr>
         <w:drawing>
-          <wp:inline distT="0" distB="0" distL="0" distR="0" wp14:anchorId="43626576" wp14:editId="30DB4A6B">
-            <wp:extent cx="3877216" cy="1257475"/>
-            <wp:effectExtent l="0" t="0" r="9525" b="0"/>
-            <wp:docPr id="65" name="Picture 65"/>
+          <wp:inline distT="0" distB="0" distL="0" distR="0" wp14:anchorId="1D578283" wp14:editId="1E4DA01E">
+            <wp:extent cx="3866400" cy="1372179"/>
+            <wp:effectExtent l="0" t="0" r="1270" b="0"/>
+            <wp:docPr id="36" name="Picture 36"/>
             <wp:cNvGraphicFramePr>
               <a:graphicFrameLocks xmlns:a="http://schemas.openxmlformats.org/drawingml/2006/main" noChangeAspect="1"/>
             </wp:cNvGraphicFramePr>
@@ -15354,7 +14841,7 @@
                   <pic:spPr>
                     <a:xfrm>
                       <a:off x="0" y="0"/>
-                      <a:ext cx="3877216" cy="1257475"/>
+                      <a:ext cx="3899545" cy="1383942"/>
                     </a:xfrm>
                     <a:prstGeom prst="rect">
                       <a:avLst/>
@@ -15367,27 +14854,16 @@
         </w:drawing>
       </w:r>
     </w:p>
-    <w:p/>
-    <w:p>
-      <w:r>
-        <w:t>That is a pretty simple configuration.  To switch the connection to Azure Database for PostgreSQL, here are the changes required:</w:t>
-      </w:r>
-    </w:p>
-    <w:p>
-      <w:r>
-        <w:t>Change your provider</w:t>
-      </w:r>
-    </w:p>
     <w:p>
       <w:r>
         <w:rPr>
           <w:noProof/>
         </w:rPr>
         <w:drawing>
-          <wp:inline distT="0" distB="0" distL="0" distR="0" wp14:anchorId="178CB4AE" wp14:editId="60062B8F">
-            <wp:extent cx="3799840" cy="1315064"/>
-            <wp:effectExtent l="0" t="0" r="0" b="0"/>
-            <wp:docPr id="66" name="Picture 66"/>
+          <wp:inline distT="0" distB="0" distL="0" distR="0" wp14:anchorId="43626576" wp14:editId="30DB4A6B">
+            <wp:extent cx="3877216" cy="1257475"/>
+            <wp:effectExtent l="0" t="0" r="9525" b="0"/>
+            <wp:docPr id="65" name="Picture 65"/>
             <wp:cNvGraphicFramePr>
               <a:graphicFrameLocks xmlns:a="http://schemas.openxmlformats.org/drawingml/2006/main" noChangeAspect="1"/>
             </wp:cNvGraphicFramePr>
@@ -15407,7 +14883,7 @@
                   <pic:spPr>
                     <a:xfrm>
                       <a:off x="0" y="0"/>
-                      <a:ext cx="3869266" cy="1339091"/>
+                      <a:ext cx="3877216" cy="1257475"/>
                     </a:xfrm>
                     <a:prstGeom prst="rect">
                       <a:avLst/>
@@ -15420,16 +14896,27 @@
         </w:drawing>
       </w:r>
     </w:p>
+    <w:p/>
+    <w:p>
+      <w:r>
+        <w:t>That is a pretty simple configuration.  To switch the connection to Azure Database for PostgreSQL, here are the changes required:</w:t>
+      </w:r>
+    </w:p>
+    <w:p>
+      <w:r>
+        <w:t>Change your provider</w:t>
+      </w:r>
+    </w:p>
     <w:p>
       <w:r>
         <w:rPr>
           <w:noProof/>
         </w:rPr>
         <w:drawing>
-          <wp:inline distT="0" distB="0" distL="0" distR="0" wp14:anchorId="3B2B37EC" wp14:editId="040D1AE6">
-            <wp:extent cx="3800000" cy="1238095"/>
-            <wp:effectExtent l="0" t="0" r="0" b="635"/>
-            <wp:docPr id="67" name="Picture 67"/>
+          <wp:inline distT="0" distB="0" distL="0" distR="0" wp14:anchorId="178CB4AE" wp14:editId="60062B8F">
+            <wp:extent cx="3799840" cy="1315064"/>
+            <wp:effectExtent l="0" t="0" r="0" b="0"/>
+            <wp:docPr id="66" name="Picture 66"/>
             <wp:cNvGraphicFramePr>
               <a:graphicFrameLocks xmlns:a="http://schemas.openxmlformats.org/drawingml/2006/main" noChangeAspect="1"/>
             </wp:cNvGraphicFramePr>
@@ -15449,6 +14936,48 @@
                   <pic:spPr>
                     <a:xfrm>
                       <a:off x="0" y="0"/>
+                      <a:ext cx="3869266" cy="1339091"/>
+                    </a:xfrm>
+                    <a:prstGeom prst="rect">
+                      <a:avLst/>
+                    </a:prstGeom>
+                  </pic:spPr>
+                </pic:pic>
+              </a:graphicData>
+            </a:graphic>
+          </wp:inline>
+        </w:drawing>
+      </w:r>
+    </w:p>
+    <w:p>
+      <w:r>
+        <w:rPr>
+          <w:noProof/>
+        </w:rPr>
+        <w:drawing>
+          <wp:inline distT="0" distB="0" distL="0" distR="0" wp14:anchorId="3B2B37EC" wp14:editId="040D1AE6">
+            <wp:extent cx="3800000" cy="1238095"/>
+            <wp:effectExtent l="0" t="0" r="0" b="635"/>
+            <wp:docPr id="67" name="Picture 67"/>
+            <wp:cNvGraphicFramePr>
+              <a:graphicFrameLocks xmlns:a="http://schemas.openxmlformats.org/drawingml/2006/main" noChangeAspect="1"/>
+            </wp:cNvGraphicFramePr>
+            <a:graphic xmlns:a="http://schemas.openxmlformats.org/drawingml/2006/main">
+              <a:graphicData uri="http://schemas.openxmlformats.org/drawingml/2006/picture">
+                <pic:pic xmlns:pic="http://schemas.openxmlformats.org/drawingml/2006/picture">
+                  <pic:nvPicPr>
+                    <pic:cNvPr id="1" name=""/>
+                    <pic:cNvPicPr/>
+                  </pic:nvPicPr>
+                  <pic:blipFill>
+                    <a:blip r:embed="rId126"/>
+                    <a:stretch>
+                      <a:fillRect/>
+                    </a:stretch>
+                  </pic:blipFill>
+                  <pic:spPr>
+                    <a:xfrm>
+                      <a:off x="0" y="0"/>
                       <a:ext cx="3800000" cy="1238095"/>
                     </a:xfrm>
                     <a:prstGeom prst="rect">
@@ -15482,7 +15011,6 @@
     <w:p/>
     <w:p>
       <w:r>
-        <w:lastRenderedPageBreak/>
         <w:t xml:space="preserve">You will need to change your build configuration in your POM file for your new </w:t>
       </w:r>
       <w:r>
@@ -15500,39 +15028,21 @@
       <w:r>
         <w:t xml:space="preserve">  For details on the POM file changes, check the ‘</w:t>
       </w:r>
-      <w:proofErr w:type="spellStart"/>
-      <w:r>
-        <w:t>conferencedemo</w:t>
-      </w:r>
-      <w:proofErr w:type="spellEnd"/>
-      <w:r>
-        <w:t>-azure-</w:t>
-      </w:r>
-      <w:proofErr w:type="spellStart"/>
-      <w:r>
-        <w:t>psql</w:t>
-      </w:r>
-      <w:proofErr w:type="spellEnd"/>
+      <w:r>
+        <w:t>conferencedemo-azure-psql</w:t>
+      </w:r>
       <w:r>
         <w:t xml:space="preserve">’ folder </w:t>
       </w:r>
       <w:r>
-        <w:t xml:space="preserve">in the </w:t>
-      </w:r>
-      <w:proofErr w:type="spellStart"/>
-      <w:r>
-        <w:t>Git</w:t>
-      </w:r>
-      <w:proofErr w:type="spellEnd"/>
-      <w:r>
-        <w:t xml:space="preserve"> repo.</w:t>
+        <w:t>in the Git repo.</w:t>
       </w:r>
     </w:p>
     <w:p>
       <w:r>
         <w:t xml:space="preserve">The most important change to note is the addition of the </w:t>
       </w:r>
-      <w:hyperlink r:id="rId126" w:history="1">
+      <w:hyperlink r:id="rId127" w:history="1">
         <w:r>
           <w:rPr>
             <w:rStyle w:val="Hyperlink"/>
@@ -15595,7 +15105,7 @@
                     <pic:cNvPicPr/>
                   </pic:nvPicPr>
                   <pic:blipFill>
-                    <a:blip r:embed="rId127"/>
+                    <a:blip r:embed="rId128"/>
                     <a:stretch>
                       <a:fillRect/>
                     </a:stretch>
@@ -15695,7 +15205,7 @@
                     <pic:cNvPicPr/>
                   </pic:nvPicPr>
                   <pic:blipFill>
-                    <a:blip r:embed="rId128"/>
+                    <a:blip r:embed="rId129"/>
                     <a:stretch>
                       <a:fillRect/>
                     </a:stretch>
@@ -15785,7 +15295,7 @@
       <w:r>
         <w:t xml:space="preserve">See: </w:t>
       </w:r>
-      <w:hyperlink r:id="rId129" w:history="1">
+      <w:hyperlink r:id="rId130" w:history="1">
         <w:r>
           <w:rPr>
             <w:rStyle w:val="Hyperlink"/>
@@ -15831,7 +15341,7 @@
                     <pic:cNvPicPr/>
                   </pic:nvPicPr>
                   <pic:blipFill>
-                    <a:blip r:embed="rId130"/>
+                    <a:blip r:embed="rId131"/>
                     <a:stretch>
                       <a:fillRect/>
                     </a:stretch>
@@ -15857,11 +15367,11 @@
       <w:pPr>
         <w:pStyle w:val="Heading3"/>
       </w:pPr>
-      <w:bookmarkStart w:id="44" w:name="_Toc36986196"/>
+      <w:bookmarkStart w:id="45" w:name="_Toc36986196"/>
       <w:r>
         <w:t>Copying the data over to Azure PostgreSQL</w:t>
       </w:r>
-      <w:bookmarkEnd w:id="44"/>
+      <w:bookmarkEnd w:id="45"/>
     </w:p>
     <w:p>
       <w:pPr>
@@ -15982,7 +15492,7 @@
                     <pic:cNvPicPr/>
                   </pic:nvPicPr>
                   <pic:blipFill>
-                    <a:blip r:embed="rId131"/>
+                    <a:blip r:embed="rId132"/>
                     <a:stretch>
                       <a:fillRect/>
                     </a:stretch>
@@ -16054,7 +15564,7 @@
                     <pic:cNvPicPr/>
                   </pic:nvPicPr>
                   <pic:blipFill>
-                    <a:blip r:embed="rId132"/>
+                    <a:blip r:embed="rId133"/>
                     <a:stretch>
                       <a:fillRect/>
                     </a:stretch>
@@ -16113,21 +15623,7 @@
         <w:rPr>
           <w:rFonts w:ascii="Lucida Console" w:hAnsi="Lucida Console"/>
         </w:rPr>
-        <w:t>ora2pg -d COPY -j 8 -J 8 [-c /</w:t>
-      </w:r>
-      <w:proofErr w:type="spellStart"/>
-      <w:r>
-        <w:rPr>
-          <w:rFonts w:ascii="Lucida Console" w:hAnsi="Lucida Console"/>
-        </w:rPr>
-        <w:t>etc</w:t>
-      </w:r>
-      <w:proofErr w:type="spellEnd"/>
-      <w:r>
-        <w:rPr>
-          <w:rFonts w:ascii="Lucida Console" w:hAnsi="Lucida Console"/>
-        </w:rPr>
-        <w:t>/ora2pg/ora2pg.conf]</w:t>
+        <w:t>ora2pg -d COPY -j 8 -J 8 [-c /etc/ora2pg/ora2pg.conf]</w:t>
       </w:r>
     </w:p>
     <w:p>
@@ -16236,7 +15732,7 @@
                     <pic:cNvPicPr/>
                   </pic:nvPicPr>
                   <pic:blipFill>
-                    <a:blip r:embed="rId133"/>
+                    <a:blip r:embed="rId134"/>
                     <a:stretch>
                       <a:fillRect/>
                     </a:stretch>
@@ -16272,15 +15768,7 @@
         <w:t>Notice the data was copied over to the PostgreSQL database</w:t>
       </w:r>
       <w:r>
-        <w:t xml:space="preserve">.  This included the blob and </w:t>
-      </w:r>
-      <w:proofErr w:type="spellStart"/>
-      <w:r>
-        <w:t>clob</w:t>
-      </w:r>
-      <w:proofErr w:type="spellEnd"/>
-      <w:r>
-        <w:t xml:space="preserve"> fields.</w:t>
+        <w:t>.  This included the blob and clob fields.</w:t>
       </w:r>
     </w:p>
     <w:p>
@@ -16315,7 +15803,7 @@
                     <pic:cNvPicPr/>
                   </pic:nvPicPr>
                   <pic:blipFill>
-                    <a:blip r:embed="rId134"/>
+                    <a:blip r:embed="rId135"/>
                     <a:stretch>
                       <a:fillRect/>
                     </a:stretch>
@@ -16471,7 +15959,7 @@
                     <pic:cNvPicPr/>
                   </pic:nvPicPr>
                   <pic:blipFill>
-                    <a:blip r:embed="rId135"/>
+                    <a:blip r:embed="rId136"/>
                     <a:stretch>
                       <a:fillRect/>
                     </a:stretch>
@@ -16581,7 +16069,6 @@
         </w:rPr>
         <w:t xml:space="preserve">select * from table1 where </w:t>
       </w:r>
-      <w:proofErr w:type="spellStart"/>
       <w:r>
         <w:rPr>
           <w:rFonts w:ascii="Lucida Console" w:hAnsi="Lucida Console"/>
@@ -16600,7 +16087,6 @@
         </w:rPr>
         <w:t>e</w:t>
       </w:r>
-      <w:proofErr w:type="spellEnd"/>
       <w:r>
         <w:rPr>
           <w:rFonts w:ascii="Lucida Console" w:hAnsi="Lucida Console"/>
@@ -16649,7 +16135,6 @@
         </w:rPr>
         <w:t xml:space="preserve">select * from table1 where </w:t>
       </w:r>
-      <w:proofErr w:type="spellStart"/>
       <w:r>
         <w:rPr>
           <w:rFonts w:ascii="Lucida Console" w:hAnsi="Lucida Console"/>
@@ -16668,7 +16153,6 @@
         </w:rPr>
         <w:t>e</w:t>
       </w:r>
-      <w:proofErr w:type="spellEnd"/>
       <w:r>
         <w:rPr>
           <w:rFonts w:ascii="Lucida Console" w:hAnsi="Lucida Console"/>
@@ -16801,7 +16285,7 @@
       <w:r>
         <w:t xml:space="preserve">, like </w:t>
       </w:r>
-      <w:hyperlink r:id="rId136" w:history="1">
+      <w:hyperlink r:id="rId137" w:history="1">
         <w:r>
           <w:rPr>
             <w:rStyle w:val="Hyperlink"/>
@@ -16810,11 +16294,34 @@
         </w:r>
       </w:hyperlink>
       <w:r>
+        <w:t xml:space="preserve"> or </w:t>
+      </w:r>
+      <w:hyperlink r:id="rId138" w:history="1">
+        <w:r>
+          <w:rPr>
+            <w:rStyle w:val="Hyperlink"/>
+          </w:rPr>
+          <w:t>Striim</w:t>
+        </w:r>
+      </w:hyperlink>
+      <w:r>
         <w:t>,</w:t>
       </w:r>
       <w:r>
         <w:t xml:space="preserve"> to synchronize the data between the two environments.</w:t>
       </w:r>
+    </w:p>
+    <w:p>
+      <w:pPr>
+        <w:pStyle w:val="ListParagraph"/>
+        <w:ind w:left="0"/>
+      </w:pPr>
+    </w:p>
+    <w:p>
+      <w:pPr>
+        <w:pStyle w:val="ListParagraph"/>
+        <w:ind w:left="0"/>
+      </w:pPr>
     </w:p>
     <w:p>
       <w:pPr>
@@ -16848,7 +16355,7 @@
                     </pic:cNvPicPr>
                   </pic:nvPicPr>
                   <pic:blipFill>
-                    <a:blip r:embed="rId137">
+                    <a:blip r:embed="rId139">
                       <a:extLst>
                         <a:ext uri="{28A0092B-C50C-407E-A947-70E740481C1C}">
                           <a14:useLocalDpi xmlns:a14="http://schemas.microsoft.com/office/drawing/2010/main" val="0"/>
@@ -16891,6 +16398,15 @@
       <w:r>
         <w:t xml:space="preserve"> reads the log and adds information about changes to the tracked table's associated change table.</w:t>
       </w:r>
+      <w:r>
+        <w:t xml:space="preserve">  Finally, at the appropriate interval, the ETL service will </w:t>
+      </w:r>
+      <w:r>
+        <w:t xml:space="preserve">execute queries and </w:t>
+      </w:r>
+      <w:r>
+        <w:t>migrate the changed data to the target environment.</w:t>
+      </w:r>
     </w:p>
     <w:p>
       <w:pPr>
@@ -16904,7 +16420,16 @@
         <w:ind w:left="0"/>
       </w:pPr>
       <w:r>
-        <w:t>The details of this solution go beyond the scope of this document.</w:t>
+        <w:t>The</w:t>
+      </w:r>
+      <w:r>
+        <w:t xml:space="preserve"> implementation</w:t>
+      </w:r>
+      <w:r>
+        <w:t xml:space="preserve"> details of this solution go beyond the scope of this document.</w:t>
+      </w:r>
+      <w:r>
+        <w:t xml:space="preserve">  Review the additional resources for more information.</w:t>
       </w:r>
     </w:p>
     <w:p>
@@ -16960,6 +16485,46 @@
       <w:pPr>
         <w:pStyle w:val="ListParagraph"/>
         <w:ind w:left="0"/>
+      </w:pPr>
+    </w:p>
+    <w:p>
+      <w:pPr>
+        <w:pStyle w:val="ListParagraph"/>
+        <w:ind w:left="0"/>
+      </w:pPr>
+      <w:hyperlink r:id="rId140" w:history="1">
+        <w:r>
+          <w:rPr>
+            <w:rStyle w:val="Hyperlink"/>
+          </w:rPr>
+          <w:t>https://www.striim.com/change-data-capture/</w:t>
+        </w:r>
+      </w:hyperlink>
+    </w:p>
+    <w:p>
+      <w:pPr>
+        <w:pStyle w:val="ListParagraph"/>
+        <w:ind w:left="0"/>
+      </w:pPr>
+    </w:p>
+    <w:p>
+      <w:pPr>
+        <w:pStyle w:val="ListParagraph"/>
+        <w:ind w:left="0"/>
+      </w:pPr>
+      <w:hyperlink r:id="rId141" w:history="1">
+        <w:r>
+          <w:rPr>
+            <w:rStyle w:val="Hyperlink"/>
+          </w:rPr>
+          <w:t>Change data capture</w:t>
+        </w:r>
+      </w:hyperlink>
+    </w:p>
+    <w:p>
+      <w:pPr>
+        <w:pStyle w:val="ListParagraph"/>
+        <w:ind w:left="0"/>
         <w:rPr>
           <w:b/>
           <w:bCs/>
@@ -16975,7 +16540,7 @@
           <w:bCs/>
         </w:rPr>
       </w:pPr>
-      <w:hyperlink r:id="rId138" w:history="1">
+      <w:hyperlink r:id="rId142" w:history="1">
         <w:r>
           <w:rPr>
             <w:rStyle w:val="Hyperlink"/>
@@ -16983,8 +16548,6 @@
           <w:t>Streaming Data With Change Data Capture</w:t>
         </w:r>
       </w:hyperlink>
-      <w:bookmarkStart w:id="45" w:name="_GoBack"/>
-      <w:bookmarkEnd w:id="45"/>
     </w:p>
     <w:p>
       <w:pPr>
@@ -17000,41 +16563,29 @@
       <w:pPr>
         <w:pStyle w:val="ListParagraph"/>
         <w:ind w:left="0"/>
-      </w:pPr>
-      <w:hyperlink r:id="rId139" w:history="1">
+        <w:rPr>
+          <w:b/>
+          <w:bCs/>
+        </w:rPr>
+      </w:pPr>
+      <w:hyperlink r:id="rId143" w:history="1">
         <w:r>
           <w:rPr>
             <w:rStyle w:val="Hyperlink"/>
           </w:rPr>
-          <w:t>About Change Data Capture (SQL Server)</w:t>
+          <w:t>https://docs.microsoft.com/en-us/azure/dms/tut</w:t>
         </w:r>
-      </w:hyperlink>
-    </w:p>
-    <w:p>
-      <w:pPr>
-        <w:pStyle w:val="ListParagraph"/>
-        <w:ind w:left="0"/>
-        <w:rPr>
-          <w:b/>
-          <w:bCs/>
-        </w:rPr>
-      </w:pPr>
-    </w:p>
-    <w:p>
-      <w:pPr>
-        <w:pStyle w:val="ListParagraph"/>
-        <w:ind w:left="0"/>
-        <w:rPr>
-          <w:b/>
-          <w:bCs/>
-        </w:rPr>
-      </w:pPr>
-      <w:hyperlink r:id="rId140" w:history="1">
         <w:r>
           <w:rPr>
             <w:rStyle w:val="Hyperlink"/>
           </w:rPr>
-          <w:t>https://docs.microsoft.com/en-us/azure/dms/tutorial-oracle-azure-postgresql-online</w:t>
+          <w:t>o</w:t>
+        </w:r>
+        <w:r>
+          <w:rPr>
+            <w:rStyle w:val="Hyperlink"/>
+          </w:rPr>
+          <w:t>rial-oracle-azure-postgresql-online</w:t>
         </w:r>
       </w:hyperlink>
     </w:p>
@@ -17109,7 +16660,7 @@
                     <pic:cNvPicPr/>
                   </pic:nvPicPr>
                   <pic:blipFill>
-                    <a:blip r:embed="rId141"/>
+                    <a:blip r:embed="rId144"/>
                     <a:stretch>
                       <a:fillRect/>
                     </a:stretch>
@@ -17212,7 +16763,7 @@
       <w:r>
         <w:t xml:space="preserve">Many architects are choosing to break apart their monolithic applications into smaller domain </w:t>
       </w:r>
-      <w:hyperlink r:id="rId142" w:history="1">
+      <w:hyperlink r:id="rId145" w:history="1">
         <w:r>
           <w:rPr>
             <w:rStyle w:val="Hyperlink"/>
@@ -17279,9 +16830,9 @@
             <o:lock v:ext="edit" aspectratio="t"/>
           </v:shapetype>
           <v:shape id="_x0000_i1025" type="#_x0000_t75" style="width:403.65pt;height:104.3pt" o:ole="">
-            <v:imagedata r:id="rId143" o:title=""/>
+            <v:imagedata r:id="rId146" o:title=""/>
           </v:shape>
-          <o:OLEObject Type="Embed" ProgID="Visio.Drawing.15" ShapeID="_x0000_i1025" DrawAspect="Content" ObjectID="_1647659394" r:id="rId144"/>
+          <o:OLEObject Type="Embed" ProgID="Visio.Drawing.15" ShapeID="_x0000_i1025" DrawAspect="Content" ObjectID="_1647664382" r:id="rId147"/>
         </w:object>
       </w:r>
     </w:p>
@@ -17381,7 +16932,7 @@
       <w:r>
         <w:t>.</w:t>
       </w:r>
-      <w:hyperlink r:id="rId145" w:history="1">
+      <w:hyperlink r:id="rId148" w:history="1">
         <w:r>
           <w:rPr>
             <w:rStyle w:val="Hyperlink"/>
@@ -17434,7 +16985,7 @@
       <w:r>
         <w:t>For any questions or suggestions about working with Azure Database for PostgreSQL, send an email to the Azure Database for PostgreSQL Team (</w:t>
       </w:r>
-      <w:hyperlink r:id="rId146" w:history="1">
+      <w:hyperlink r:id="rId149" w:history="1">
         <w:r>
           <w:rPr>
             <w:rStyle w:val="Hyperlink"/>
@@ -17462,7 +17013,7 @@
       <w:r>
         <w:t>To contact Azure Support or fix an issue with your account, </w:t>
       </w:r>
-      <w:hyperlink r:id="rId147" w:anchor="blade/Microsoft_Azure_Support/HelpAndSupportBlade" w:history="1">
+      <w:hyperlink r:id="rId150" w:anchor="blade/Microsoft_Azure_Support/HelpAndSupportBlade" w:history="1">
         <w:r>
           <w:rPr>
             <w:rStyle w:val="Hyperlink"/>
@@ -17485,7 +17036,7 @@
       <w:r>
         <w:t>To provide feedback or to request new features, create an entry via </w:t>
       </w:r>
-      <w:hyperlink r:id="rId148" w:history="1">
+      <w:hyperlink r:id="rId151" w:history="1">
         <w:r>
           <w:rPr>
             <w:rStyle w:val="Hyperlink"/>
@@ -17504,7 +17055,7 @@
       </w:pPr>
     </w:p>
     <w:sectPr>
-      <w:footerReference w:type="default" r:id="rId149"/>
+      <w:footerReference w:type="default" r:id="rId152"/>
       <w:pgSz w:w="12240" w:h="15840"/>
       <w:pgMar w:top="1440" w:right="1440" w:bottom="1440" w:left="1440" w:header="720" w:footer="720" w:gutter="0"/>
       <w:cols w:space="720"/>
@@ -21654,7 +21205,7 @@
 </file>
 
 <file path=customXml/itemProps4.xml><?xml version="1.0" encoding="utf-8"?>
-<ds:datastoreItem xmlns:ds="http://schemas.openxmlformats.org/officeDocument/2006/customXml" ds:itemID="{243B31B6-E2B5-4EF8-8CDD-597EAB26D4FB}">
+<ds:datastoreItem xmlns:ds="http://schemas.openxmlformats.org/officeDocument/2006/customXml" ds:itemID="{1999F472-7E14-466E-97DF-326E11015783}">
   <ds:schemaRefs>
     <ds:schemaRef ds:uri="http://schemas.openxmlformats.org/officeDocument/2006/bibliography"/>
   </ds:schemaRefs>

</xml_diff>